<commit_message>
cleared templates, initialized word_automation.py
</commit_message>
<xml_diff>
--- a/word_automation/1fázis.docx
+++ b/word_automation/1fázis.docx
@@ -21,16 +21,16 @@
         <mc:AlternateContent>
           <mc:Choice Requires="wps">
             <w:drawing>
-              <wp:anchor distT="45720" distB="45720" distL="114300" distR="114300" simplePos="0" relativeHeight="251667456" behindDoc="0" locked="0" layoutInCell="1" allowOverlap="1" wp14:anchorId="32C4148E" wp14:editId="72CD9781">
+              <wp:anchor distT="45720" distB="45720" distL="114300" distR="114300" simplePos="0" relativeHeight="251667456" behindDoc="0" locked="0" layoutInCell="1" allowOverlap="1" wp14:anchorId="32C4148E" wp14:editId="62018D09">
                 <wp:simplePos x="0" y="0"/>
                 <wp:positionH relativeFrom="column">
-                  <wp:posOffset>-215570</wp:posOffset>
+                  <wp:posOffset>-212545</wp:posOffset>
                 </wp:positionH>
                 <wp:positionV relativeFrom="paragraph">
-                  <wp:posOffset>101270</wp:posOffset>
+                  <wp:posOffset>98245</wp:posOffset>
                 </wp:positionV>
-                <wp:extent cx="2956956" cy="257175"/>
-                <wp:effectExtent l="0" t="0" r="15240" b="28575"/>
+                <wp:extent cx="3019245" cy="319178"/>
+                <wp:effectExtent l="0" t="0" r="10160" b="24130"/>
                 <wp:wrapNone/>
                 <wp:docPr id="4" name="Szövegdoboz 2"/>
                 <wp:cNvGraphicFramePr>
@@ -45,7 +45,7 @@
                       <wps:spPr bwMode="auto">
                         <a:xfrm>
                           <a:off x="0" y="0"/>
-                          <a:ext cx="2956956" cy="257175"/>
+                          <a:ext cx="3019245" cy="319178"/>
                         </a:xfrm>
                         <a:prstGeom prst="rect">
                           <a:avLst/>
@@ -66,7 +66,6 @@
                         <w:txbxContent>
                           <w:p>
                             <w:pPr>
-                              <w:spacing w:line="200" w:lineRule="exact"/>
                               <w:jc w:val="center"/>
                               <w:rPr>
                                 <w:sz w:val="16"/>
@@ -79,18 +78,16 @@
                                 <w:sz w:val="16"/>
                                 <w:szCs w:val="16"/>
                               </w:rPr>
-                              <w:t xml:space="preserve">MÉRÉSI PONT </w:t>
-                            </w:r>
-                            <w:proofErr w:type="gramStart"/>
+                              <w:t>MÉRÉSI PONT AZONOSÍTÓ:</w:t>
+                            </w:r>
                             <w:r>
                               <w:rPr>
                                 <w:color w:val="1F497D" w:themeColor="text2"/>
                                 <w:sz w:val="16"/>
                                 <w:szCs w:val="16"/>
                               </w:rPr>
-                              <w:t>AZONOSÍTÓ:</w:t>
-                            </w:r>
-                            <w:proofErr w:type="gramEnd"/>
+                              <w:t xml:space="preserve"> </w:t>
+                            </w:r>
                             <w:r>
                               <w:rPr>
                                 <w:color w:val="E36C0A" w:themeColor="accent6" w:themeShade="BF"/>
@@ -113,39 +110,7 @@
                                 <w:sz w:val="16"/>
                                 <w:szCs w:val="16"/>
                               </w:rPr>
-                              <w:t>MÉRÉSI</w:t>
-                            </w:r>
-                            <w:r>
-                              <w:rPr>
-                                <w:color w:val="E36C0A" w:themeColor="accent6" w:themeShade="BF"/>
-                                <w:sz w:val="16"/>
-                                <w:szCs w:val="16"/>
-                              </w:rPr>
-                              <w:t>_</w:t>
-                            </w:r>
-                            <w:r>
-                              <w:rPr>
-                                <w:color w:val="E36C0A" w:themeColor="accent6" w:themeShade="BF"/>
-                                <w:sz w:val="16"/>
-                                <w:szCs w:val="16"/>
-                              </w:rPr>
-                              <w:t>PONT</w:t>
-                            </w:r>
-                            <w:r>
-                              <w:rPr>
-                                <w:color w:val="E36C0A" w:themeColor="accent6" w:themeShade="BF"/>
-                                <w:sz w:val="16"/>
-                                <w:szCs w:val="16"/>
-                              </w:rPr>
-                              <w:t>_</w:t>
-                            </w:r>
-                            <w:r>
-                              <w:rPr>
-                                <w:color w:val="E36C0A" w:themeColor="accent6" w:themeShade="BF"/>
-                                <w:sz w:val="16"/>
-                                <w:szCs w:val="16"/>
-                              </w:rPr>
-                              <w:t>AZONOSÍTÓ</w:t>
+                              <w:t>MÉRÉSIPONT_ID</w:t>
                             </w:r>
                             <w:r>
                               <w:rPr>
@@ -163,18 +128,6 @@
                               </w:rPr>
                               <w:t>}</w:t>
                             </w:r>
-                          </w:p>
-                          <w:p>
-                            <w:pPr>
-                              <w:jc w:val="center"/>
-                              <w:rPr>
-                                <w:b/>
-                                <w:bCs/>
-                                <w:color w:val="1F497D" w:themeColor="text2"/>
-                                <w:sz w:val="16"/>
-                                <w:szCs w:val="16"/>
-                              </w:rPr>
-                            </w:pPr>
                           </w:p>
                         </w:txbxContent>
                       </wps:txbx>
@@ -199,12 +152,11 @@
                 <v:stroke joinstyle="miter"/>
                 <v:path gradientshapeok="t" o:connecttype="rect"/>
               </v:shapetype>
-              <v:shape id="Szövegdoboz 2" o:spid="_x0000_s1026" type="#_x0000_t202" style="position:absolute;margin-left:-16.95pt;margin-top:7.95pt;width:232.85pt;height:20.25pt;z-index:251667456;visibility:visible;mso-wrap-style:square;mso-width-percent:0;mso-height-percent:0;mso-wrap-distance-left:9pt;mso-wrap-distance-top:3.6pt;mso-wrap-distance-right:9pt;mso-wrap-distance-bottom:3.6pt;mso-position-horizontal:absolute;mso-position-horizontal-relative:text;mso-position-vertical:absolute;mso-position-vertical-relative:text;mso-width-percent:0;mso-height-percent:0;mso-width-relative:margin;mso-height-relative:margin;v-text-anchor:top" o:gfxdata="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">
+              <v:shape id="Szövegdoboz 2" o:spid="_x0000_s1026" type="#_x0000_t202" style="position:absolute;margin-left:-16.75pt;margin-top:7.75pt;width:237.75pt;height:25.15pt;z-index:251667456;visibility:visible;mso-wrap-style:square;mso-width-percent:0;mso-height-percent:0;mso-wrap-distance-left:9pt;mso-wrap-distance-top:3.6pt;mso-wrap-distance-right:9pt;mso-wrap-distance-bottom:3.6pt;mso-position-horizontal:absolute;mso-position-horizontal-relative:text;mso-position-vertical:absolute;mso-position-vertical-relative:text;mso-width-percent:0;mso-height-percent:0;mso-width-relative:margin;mso-height-relative:margin;v-text-anchor:top" o:gfxdata="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">
                 <v:textbox>
                   <w:txbxContent>
                     <w:p>
                       <w:pPr>
-                        <w:spacing w:line="200" w:lineRule="exact"/>
                         <w:jc w:val="center"/>
                         <w:rPr>
                           <w:sz w:val="16"/>
@@ -217,18 +169,16 @@
                           <w:sz w:val="16"/>
                           <w:szCs w:val="16"/>
                         </w:rPr>
-                        <w:t xml:space="preserve">MÉRÉSI PONT </w:t>
-                      </w:r>
-                      <w:proofErr w:type="gramStart"/>
+                        <w:t>MÉRÉSI PONT AZONOSÍTÓ:</w:t>
+                      </w:r>
                       <w:r>
                         <w:rPr>
                           <w:color w:val="1F497D" w:themeColor="text2"/>
                           <w:sz w:val="16"/>
                           <w:szCs w:val="16"/>
                         </w:rPr>
-                        <w:t>AZONOSÍTÓ:</w:t>
-                      </w:r>
-                      <w:proofErr w:type="gramEnd"/>
+                        <w:t xml:space="preserve"> </w:t>
+                      </w:r>
                       <w:r>
                         <w:rPr>
                           <w:color w:val="E36C0A" w:themeColor="accent6" w:themeShade="BF"/>
@@ -251,39 +201,7 @@
                           <w:sz w:val="16"/>
                           <w:szCs w:val="16"/>
                         </w:rPr>
-                        <w:t>MÉRÉSI</w:t>
-                      </w:r>
-                      <w:r>
-                        <w:rPr>
-                          <w:color w:val="E36C0A" w:themeColor="accent6" w:themeShade="BF"/>
-                          <w:sz w:val="16"/>
-                          <w:szCs w:val="16"/>
-                        </w:rPr>
-                        <w:t>_</w:t>
-                      </w:r>
-                      <w:r>
-                        <w:rPr>
-                          <w:color w:val="E36C0A" w:themeColor="accent6" w:themeShade="BF"/>
-                          <w:sz w:val="16"/>
-                          <w:szCs w:val="16"/>
-                        </w:rPr>
-                        <w:t>PONT</w:t>
-                      </w:r>
-                      <w:r>
-                        <w:rPr>
-                          <w:color w:val="E36C0A" w:themeColor="accent6" w:themeShade="BF"/>
-                          <w:sz w:val="16"/>
-                          <w:szCs w:val="16"/>
-                        </w:rPr>
-                        <w:t>_</w:t>
-                      </w:r>
-                      <w:r>
-                        <w:rPr>
-                          <w:color w:val="E36C0A" w:themeColor="accent6" w:themeShade="BF"/>
-                          <w:sz w:val="16"/>
-                          <w:szCs w:val="16"/>
-                        </w:rPr>
-                        <w:t>AZONOSÍTÓ</w:t>
+                        <w:t>MÉRÉSIPONT_ID</w:t>
                       </w:r>
                       <w:r>
                         <w:rPr>
@@ -301,18 +219,6 @@
                         </w:rPr>
                         <w:t>}</w:t>
                       </w:r>
-                    </w:p>
-                    <w:p>
-                      <w:pPr>
-                        <w:jc w:val="center"/>
-                        <w:rPr>
-                          <w:b/>
-                          <w:bCs/>
-                          <w:color w:val="1F497D" w:themeColor="text2"/>
-                          <w:sz w:val="16"/>
-                          <w:szCs w:val="16"/>
-                        </w:rPr>
-                      </w:pPr>
                     </w:p>
                   </w:txbxContent>
                 </v:textbox>
@@ -400,24 +306,14 @@
                               </w:rPr>
                               <w:t>{</w:t>
                             </w:r>
-                            <w:proofErr w:type="spellStart"/>
-                            <w:r>
-                              <w:rPr>
-                                <w:color w:val="E36C0A" w:themeColor="accent6" w:themeShade="BF"/>
-                                <w:sz w:val="16"/>
-                                <w:szCs w:val="16"/>
-                              </w:rPr>
-                              <w:t>Napelem_</w:t>
-                            </w:r>
-                            <w:r>
-                              <w:rPr>
-                                <w:color w:val="E36C0A" w:themeColor="accent6" w:themeShade="BF"/>
-                                <w:sz w:val="16"/>
-                                <w:szCs w:val="16"/>
-                              </w:rPr>
-                              <w:t>panel</w:t>
-                            </w:r>
-                            <w:proofErr w:type="spellEnd"/>
+                            <w:r>
+                              <w:rPr>
+                                <w:color w:val="E36C0A" w:themeColor="accent6" w:themeShade="BF"/>
+                                <w:sz w:val="16"/>
+                                <w:szCs w:val="16"/>
+                              </w:rPr>
+                              <w:t>NAPELEM_PANEL</w:t>
+                            </w:r>
                             <w:r>
                               <w:rPr>
                                 <w:color w:val="E36C0A" w:themeColor="accent6" w:themeShade="BF"/>
@@ -514,24 +410,14 @@
                         </w:rPr>
                         <w:t>{</w:t>
                       </w:r>
-                      <w:proofErr w:type="spellStart"/>
-                      <w:r>
-                        <w:rPr>
-                          <w:color w:val="E36C0A" w:themeColor="accent6" w:themeShade="BF"/>
-                          <w:sz w:val="16"/>
-                          <w:szCs w:val="16"/>
-                        </w:rPr>
-                        <w:t>Napelem_</w:t>
-                      </w:r>
-                      <w:r>
-                        <w:rPr>
-                          <w:color w:val="E36C0A" w:themeColor="accent6" w:themeShade="BF"/>
-                          <w:sz w:val="16"/>
-                          <w:szCs w:val="16"/>
-                        </w:rPr>
-                        <w:t>panel</w:t>
-                      </w:r>
-                      <w:proofErr w:type="spellEnd"/>
+                      <w:r>
+                        <w:rPr>
+                          <w:color w:val="E36C0A" w:themeColor="accent6" w:themeShade="BF"/>
+                          <w:sz w:val="16"/>
+                          <w:szCs w:val="16"/>
+                        </w:rPr>
+                        <w:t>NAPELEM_PANEL</w:t>
+                      </w:r>
                       <w:r>
                         <w:rPr>
                           <w:color w:val="E36C0A" w:themeColor="accent6" w:themeShade="BF"/>
@@ -1836,40 +1722,14 @@
                               </w:rPr>
                               <w:t>{</w:t>
                             </w:r>
-                            <w:proofErr w:type="spellStart"/>
-                            <w:r>
-                              <w:rPr>
-                                <w:color w:val="E36C0A" w:themeColor="accent6" w:themeShade="BF"/>
-                                <w:sz w:val="16"/>
-                                <w:szCs w:val="16"/>
-                              </w:rPr>
-                              <w:t>Felhasználási_</w:t>
-                            </w:r>
-                            <w:r>
-                              <w:rPr>
-                                <w:color w:val="E36C0A" w:themeColor="accent6" w:themeShade="BF"/>
-                                <w:sz w:val="16"/>
-                                <w:szCs w:val="16"/>
-                              </w:rPr>
-                              <w:t>hely</w:t>
-                            </w:r>
-                            <w:r>
-                              <w:rPr>
-                                <w:color w:val="E36C0A" w:themeColor="accent6" w:themeShade="BF"/>
-                                <w:sz w:val="16"/>
-                                <w:szCs w:val="16"/>
-                              </w:rPr>
-                              <w:t>_</w:t>
-                            </w:r>
-                            <w:r>
-                              <w:rPr>
-                                <w:color w:val="E36C0A" w:themeColor="accent6" w:themeShade="BF"/>
-                                <w:sz w:val="16"/>
-                                <w:szCs w:val="16"/>
-                              </w:rPr>
-                              <w:t>azonsító</w:t>
-                            </w:r>
-                            <w:proofErr w:type="spellEnd"/>
+                            <w:r>
+                              <w:rPr>
+                                <w:color w:val="E36C0A" w:themeColor="accent6" w:themeShade="BF"/>
+                                <w:sz w:val="16"/>
+                                <w:szCs w:val="16"/>
+                              </w:rPr>
+                              <w:t>USER_ID</w:t>
+                            </w:r>
                             <w:r>
                               <w:rPr>
                                 <w:color w:val="E36C0A" w:themeColor="accent6" w:themeShade="BF"/>
@@ -1954,40 +1814,14 @@
                         </w:rPr>
                         <w:t>{</w:t>
                       </w:r>
-                      <w:proofErr w:type="spellStart"/>
-                      <w:r>
-                        <w:rPr>
-                          <w:color w:val="E36C0A" w:themeColor="accent6" w:themeShade="BF"/>
-                          <w:sz w:val="16"/>
-                          <w:szCs w:val="16"/>
-                        </w:rPr>
-                        <w:t>Felhasználási_</w:t>
-                      </w:r>
-                      <w:r>
-                        <w:rPr>
-                          <w:color w:val="E36C0A" w:themeColor="accent6" w:themeShade="BF"/>
-                          <w:sz w:val="16"/>
-                          <w:szCs w:val="16"/>
-                        </w:rPr>
-                        <w:t>hely</w:t>
-                      </w:r>
-                      <w:r>
-                        <w:rPr>
-                          <w:color w:val="E36C0A" w:themeColor="accent6" w:themeShade="BF"/>
-                          <w:sz w:val="16"/>
-                          <w:szCs w:val="16"/>
-                        </w:rPr>
-                        <w:t>_</w:t>
-                      </w:r>
-                      <w:r>
-                        <w:rPr>
-                          <w:color w:val="E36C0A" w:themeColor="accent6" w:themeShade="BF"/>
-                          <w:sz w:val="16"/>
-                          <w:szCs w:val="16"/>
-                        </w:rPr>
-                        <w:t>azonsító</w:t>
-                      </w:r>
-                      <w:proofErr w:type="spellEnd"/>
+                      <w:r>
+                        <w:rPr>
+                          <w:color w:val="E36C0A" w:themeColor="accent6" w:themeShade="BF"/>
+                          <w:sz w:val="16"/>
+                          <w:szCs w:val="16"/>
+                        </w:rPr>
+                        <w:t>USER_ID</w:t>
+                      </w:r>
                       <w:r>
                         <w:rPr>
                           <w:color w:val="E36C0A" w:themeColor="accent6" w:themeShade="BF"/>
@@ -2105,7 +1939,7 @@
                                 <w:bCs/>
                                 <w:color w:val="E36C0A" w:themeColor="accent6" w:themeShade="BF"/>
                               </w:rPr>
-                              <w:t>FELHASZNÁLÁSI</w:t>
+                              <w:t>LEVÉL_CÍM</w:t>
                             </w:r>
                             <w:r>
                               <w:rPr>
@@ -2113,7 +1947,7 @@
                                 <w:bCs/>
                                 <w:color w:val="E36C0A" w:themeColor="accent6" w:themeShade="BF"/>
                               </w:rPr>
-                              <w:t>_HELY_</w:t>
+                              <w:t>}</w:t>
                             </w:r>
                             <w:r>
                               <w:rPr>
@@ -2121,79 +1955,55 @@
                                 <w:bCs/>
                                 <w:color w:val="E36C0A" w:themeColor="accent6" w:themeShade="BF"/>
                               </w:rPr>
-                              <w:t>CÍME</w:t>
+                              <w:t>}</w:t>
                             </w:r>
                             <w:r>
                               <w:rPr>
                                 <w:b/>
                                 <w:bCs/>
+                                <w:color w:val="1F497D" w:themeColor="text2"/>
+                              </w:rPr>
+                              <w:t xml:space="preserve"> -</w:t>
+                            </w:r>
+                            <w:r>
+                              <w:rPr>
+                                <w:b/>
+                                <w:bCs/>
+                                <w:color w:val="1F497D" w:themeColor="text2"/>
+                              </w:rPr>
+                              <w:t xml:space="preserve"> </w:t>
+                            </w:r>
+                            <w:r>
+                              <w:rPr>
+                                <w:b/>
+                                <w:bCs/>
+                                <w:color w:val="E36C0A" w:themeColor="accent6" w:themeShade="BF"/>
+                              </w:rPr>
+                              <w:t>{</w:t>
+                            </w:r>
+                            <w:r>
+                              <w:rPr>
+                                <w:b/>
+                                <w:bCs/>
+                                <w:color w:val="E36C0A" w:themeColor="accent6" w:themeShade="BF"/>
+                              </w:rPr>
+                              <w:t>{</w:t>
+                            </w:r>
+                            <w:r>
+                              <w:rPr>
+                                <w:b/>
+                                <w:bCs/>
+                                <w:color w:val="E36C0A" w:themeColor="accent6" w:themeShade="BF"/>
+                              </w:rPr>
+                              <w:t>USER_NAME</w:t>
+                            </w:r>
+                            <w:r>
+                              <w:rPr>
+                                <w:b/>
+                                <w:bCs/>
                                 <w:color w:val="E36C0A" w:themeColor="accent6" w:themeShade="BF"/>
                               </w:rPr>
                               <w:t>}</w:t>
-                            </w:r>
-                            <w:r>
-                              <w:rPr>
-                                <w:b/>
-                                <w:bCs/>
-                                <w:color w:val="E36C0A" w:themeColor="accent6" w:themeShade="BF"/>
-                              </w:rPr>
-                              <w:t>}</w:t>
-                            </w:r>
-                            <w:r>
-                              <w:rPr>
-                                <w:b/>
-                                <w:bCs/>
-                                <w:color w:val="1F497D" w:themeColor="text2"/>
-                              </w:rPr>
-                              <w:t xml:space="preserve"> -</w:t>
-                            </w:r>
-                            <w:r>
-                              <w:rPr>
-                                <w:b/>
-                                <w:bCs/>
-                                <w:color w:val="1F497D" w:themeColor="text2"/>
-                              </w:rPr>
-                              <w:t xml:space="preserve"> </w:t>
-                            </w:r>
-                            <w:r>
-                              <w:rPr>
-                                <w:b/>
-                                <w:bCs/>
-                                <w:color w:val="E36C0A" w:themeColor="accent6" w:themeShade="BF"/>
-                              </w:rPr>
-                              <w:t>{</w:t>
-                            </w:r>
-                            <w:r>
-                              <w:rPr>
-                                <w:b/>
-                                <w:bCs/>
-                                <w:color w:val="E36C0A" w:themeColor="accent6" w:themeShade="BF"/>
-                              </w:rPr>
-                              <w:t>{</w:t>
-                            </w:r>
-                            <w:r>
-                              <w:rPr>
-                                <w:b/>
-                                <w:bCs/>
-                                <w:color w:val="E36C0A" w:themeColor="accent6" w:themeShade="BF"/>
-                              </w:rPr>
-                              <w:t>RENDSZERHASZNÁLÓ</w:t>
-                            </w:r>
-                            <w:r>
-                              <w:rPr>
-                                <w:b/>
-                                <w:bCs/>
-                                <w:color w:val="E36C0A" w:themeColor="accent6" w:themeShade="BF"/>
-                              </w:rPr>
-                              <w:t>_</w:t>
-                            </w:r>
-                            <w:r>
-                              <w:rPr>
-                                <w:b/>
-                                <w:bCs/>
-                                <w:color w:val="E36C0A" w:themeColor="accent6" w:themeShade="BF"/>
-                              </w:rPr>
-                              <w:t>NEVE}</w:t>
                             </w:r>
                             <w:r>
                               <w:rPr>
@@ -2265,7 +2075,7 @@
                           <w:bCs/>
                           <w:color w:val="E36C0A" w:themeColor="accent6" w:themeShade="BF"/>
                         </w:rPr>
-                        <w:t>FELHASZNÁLÁSI</w:t>
+                        <w:t>LEVÉL_CÍM</w:t>
                       </w:r>
                       <w:r>
                         <w:rPr>
@@ -2273,7 +2083,7 @@
                           <w:bCs/>
                           <w:color w:val="E36C0A" w:themeColor="accent6" w:themeShade="BF"/>
                         </w:rPr>
-                        <w:t>_HELY_</w:t>
+                        <w:t>}</w:t>
                       </w:r>
                       <w:r>
                         <w:rPr>
@@ -2281,79 +2091,55 @@
                           <w:bCs/>
                           <w:color w:val="E36C0A" w:themeColor="accent6" w:themeShade="BF"/>
                         </w:rPr>
-                        <w:t>CÍME</w:t>
+                        <w:t>}</w:t>
                       </w:r>
                       <w:r>
                         <w:rPr>
                           <w:b/>
                           <w:bCs/>
+                          <w:color w:val="1F497D" w:themeColor="text2"/>
+                        </w:rPr>
+                        <w:t xml:space="preserve"> -</w:t>
+                      </w:r>
+                      <w:r>
+                        <w:rPr>
+                          <w:b/>
+                          <w:bCs/>
+                          <w:color w:val="1F497D" w:themeColor="text2"/>
+                        </w:rPr>
+                        <w:t xml:space="preserve"> </w:t>
+                      </w:r>
+                      <w:r>
+                        <w:rPr>
+                          <w:b/>
+                          <w:bCs/>
+                          <w:color w:val="E36C0A" w:themeColor="accent6" w:themeShade="BF"/>
+                        </w:rPr>
+                        <w:t>{</w:t>
+                      </w:r>
+                      <w:r>
+                        <w:rPr>
+                          <w:b/>
+                          <w:bCs/>
+                          <w:color w:val="E36C0A" w:themeColor="accent6" w:themeShade="BF"/>
+                        </w:rPr>
+                        <w:t>{</w:t>
+                      </w:r>
+                      <w:r>
+                        <w:rPr>
+                          <w:b/>
+                          <w:bCs/>
+                          <w:color w:val="E36C0A" w:themeColor="accent6" w:themeShade="BF"/>
+                        </w:rPr>
+                        <w:t>USER_NAME</w:t>
+                      </w:r>
+                      <w:r>
+                        <w:rPr>
+                          <w:b/>
+                          <w:bCs/>
                           <w:color w:val="E36C0A" w:themeColor="accent6" w:themeShade="BF"/>
                         </w:rPr>
                         <w:t>}</w:t>
-                      </w:r>
-                      <w:r>
-                        <w:rPr>
-                          <w:b/>
-                          <w:bCs/>
-                          <w:color w:val="E36C0A" w:themeColor="accent6" w:themeShade="BF"/>
-                        </w:rPr>
-                        <w:t>}</w:t>
-                      </w:r>
-                      <w:r>
-                        <w:rPr>
-                          <w:b/>
-                          <w:bCs/>
-                          <w:color w:val="1F497D" w:themeColor="text2"/>
-                        </w:rPr>
-                        <w:t xml:space="preserve"> -</w:t>
-                      </w:r>
-                      <w:r>
-                        <w:rPr>
-                          <w:b/>
-                          <w:bCs/>
-                          <w:color w:val="1F497D" w:themeColor="text2"/>
-                        </w:rPr>
-                        <w:t xml:space="preserve"> </w:t>
-                      </w:r>
-                      <w:r>
-                        <w:rPr>
-                          <w:b/>
-                          <w:bCs/>
-                          <w:color w:val="E36C0A" w:themeColor="accent6" w:themeShade="BF"/>
-                        </w:rPr>
-                        <w:t>{</w:t>
-                      </w:r>
-                      <w:r>
-                        <w:rPr>
-                          <w:b/>
-                          <w:bCs/>
-                          <w:color w:val="E36C0A" w:themeColor="accent6" w:themeShade="BF"/>
-                        </w:rPr>
-                        <w:t>{</w:t>
-                      </w:r>
-                      <w:r>
-                        <w:rPr>
-                          <w:b/>
-                          <w:bCs/>
-                          <w:color w:val="E36C0A" w:themeColor="accent6" w:themeShade="BF"/>
-                        </w:rPr>
-                        <w:t>RENDSZERHASZNÁLÓ</w:t>
-                      </w:r>
-                      <w:r>
-                        <w:rPr>
-                          <w:b/>
-                          <w:bCs/>
-                          <w:color w:val="E36C0A" w:themeColor="accent6" w:themeShade="BF"/>
-                        </w:rPr>
-                        <w:t>_</w:t>
-                      </w:r>
-                      <w:r>
-                        <w:rPr>
-                          <w:b/>
-                          <w:bCs/>
-                          <w:color w:val="E36C0A" w:themeColor="accent6" w:themeShade="BF"/>
-                        </w:rPr>
-                        <w:t>NEVE}</w:t>
                       </w:r>
                       <w:r>
                         <w:rPr>
@@ -3104,16 +2890,230 @@
         <mc:AlternateContent>
           <mc:Choice Requires="wps">
             <w:drawing>
-              <wp:anchor distT="45720" distB="45720" distL="114300" distR="114300" simplePos="0" relativeHeight="251681792" behindDoc="1" locked="0" layoutInCell="1" allowOverlap="1" wp14:anchorId="40CA0AA1" wp14:editId="31EFF220">
+              <wp:anchor distT="45720" distB="45720" distL="114300" distR="114300" simplePos="0" relativeHeight="251700224" behindDoc="1" locked="0" layoutInCell="1" allowOverlap="1" wp14:anchorId="3AADB3AD" wp14:editId="6181D667">
                 <wp:simplePos x="0" y="0"/>
                 <wp:positionH relativeFrom="column">
-                  <wp:posOffset>4569048</wp:posOffset>
+                  <wp:posOffset>1460500</wp:posOffset>
                 </wp:positionH>
                 <wp:positionV relativeFrom="paragraph">
-                  <wp:posOffset>393700</wp:posOffset>
+                  <wp:posOffset>48895</wp:posOffset>
                 </wp:positionV>
-                <wp:extent cx="1194435" cy="340995"/>
-                <wp:effectExtent l="0" t="0" r="24765" b="20955"/>
+                <wp:extent cx="1093914" cy="153620"/>
+                <wp:effectExtent l="0" t="0" r="11430" b="18415"/>
+                <wp:wrapThrough wrapText="bothSides">
+                  <wp:wrapPolygon edited="0">
+                    <wp:start x="0" y="0"/>
+                    <wp:lineTo x="0" y="21510"/>
+                    <wp:lineTo x="21449" y="21510"/>
+                    <wp:lineTo x="21449" y="0"/>
+                    <wp:lineTo x="0" y="0"/>
+                  </wp:wrapPolygon>
+                </wp:wrapThrough>
+                <wp:docPr id="16" name="Szövegdoboz 16"/>
+                <wp:cNvGraphicFramePr>
+                  <a:graphicFrameLocks xmlns:a="http://schemas.openxmlformats.org/drawingml/2006/main"/>
+                </wp:cNvGraphicFramePr>
+                <a:graphic xmlns:a="http://schemas.openxmlformats.org/drawingml/2006/main">
+                  <a:graphicData uri="http://schemas.microsoft.com/office/word/2010/wordprocessingShape">
+                    <wps:wsp>
+                      <wps:cNvSpPr txBox="1">
+                        <a:spLocks noChangeArrowheads="1"/>
+                      </wps:cNvSpPr>
+                      <wps:spPr bwMode="auto">
+                        <a:xfrm>
+                          <a:off x="0" y="0"/>
+                          <a:ext cx="1093914" cy="153620"/>
+                        </a:xfrm>
+                        <a:prstGeom prst="rect">
+                          <a:avLst/>
+                        </a:prstGeom>
+                        <a:solidFill>
+                          <a:srgbClr val="FFFFFF"/>
+                        </a:solidFill>
+                        <a:ln w="9525">
+                          <a:solidFill>
+                            <a:srgbClr val="000000"/>
+                          </a:solidFill>
+                          <a:miter lim="800000"/>
+                          <a:headEnd/>
+                          <a:tailEnd/>
+                        </a:ln>
+                      </wps:spPr>
+                      <wps:txbx>
+                        <w:txbxContent>
+                          <w:p>
+                            <w:pPr>
+                              <w:rPr>
+                                <w:b/>
+                                <w:bCs/>
+                                <w:color w:val="E36C0A" w:themeColor="accent6" w:themeShade="BF"/>
+                                <w:sz w:val="8"/>
+                                <w:szCs w:val="8"/>
+                              </w:rPr>
+                            </w:pPr>
+                            <w:r>
+                              <w:rPr>
+                                <w:b/>
+                                <w:bCs/>
+                                <w:color w:val="E36C0A" w:themeColor="accent6" w:themeShade="BF"/>
+                                <w:sz w:val="8"/>
+                                <w:szCs w:val="8"/>
+                              </w:rPr>
+                              <w:t>{</w:t>
+                            </w:r>
+                            <w:r>
+                              <w:rPr>
+                                <w:b/>
+                                <w:bCs/>
+                                <w:color w:val="E36C0A" w:themeColor="accent6" w:themeShade="BF"/>
+                                <w:sz w:val="8"/>
+                                <w:szCs w:val="8"/>
+                              </w:rPr>
+                              <w:t>{</w:t>
+                            </w:r>
+                            <w:r>
+                              <w:rPr>
+                                <w:b/>
+                                <w:bCs/>
+                                <w:color w:val="E36C0A" w:themeColor="accent6" w:themeShade="BF"/>
+                                <w:sz w:val="8"/>
+                                <w:szCs w:val="8"/>
+                              </w:rPr>
+                              <w:t>MÉRŐ_GYÁRI_SZÁM</w:t>
+                            </w:r>
+                            <w:r>
+                              <w:rPr>
+                                <w:b/>
+                                <w:bCs/>
+                                <w:color w:val="E36C0A" w:themeColor="accent6" w:themeShade="BF"/>
+                                <w:sz w:val="8"/>
+                                <w:szCs w:val="8"/>
+                              </w:rPr>
+                              <w:t>}</w:t>
+                            </w:r>
+                            <w:r>
+                              <w:rPr>
+                                <w:b/>
+                                <w:bCs/>
+                                <w:color w:val="E36C0A" w:themeColor="accent6" w:themeShade="BF"/>
+                                <w:sz w:val="8"/>
+                                <w:szCs w:val="8"/>
+                              </w:rPr>
+                              <w:t>}</w:t>
+                            </w:r>
+                          </w:p>
+                        </w:txbxContent>
+                      </wps:txbx>
+                      <wps:bodyPr rot="0" vert="horz" wrap="square" lIns="91440" tIns="45720" rIns="91440" bIns="45720" anchor="t" anchorCtr="0">
+                        <a:noAutofit/>
+                      </wps:bodyPr>
+                    </wps:wsp>
+                  </a:graphicData>
+                </a:graphic>
+                <wp14:sizeRelH relativeFrom="margin">
+                  <wp14:pctWidth>0</wp14:pctWidth>
+                </wp14:sizeRelH>
+                <wp14:sizeRelV relativeFrom="margin">
+                  <wp14:pctHeight>0</wp14:pctHeight>
+                </wp14:sizeRelV>
+              </wp:anchor>
+            </w:drawing>
+          </mc:Choice>
+          <mc:Fallback>
+            <w:pict>
+              <v:shape w14:anchorId="3AADB3AD" id="Szövegdoboz 16" o:spid="_x0000_s1032" type="#_x0000_t202" style="position:absolute;left:0;text-align:left;margin-left:115pt;margin-top:3.85pt;width:86.15pt;height:12.1pt;z-index:-251616256;visibility:visible;mso-wrap-style:square;mso-width-percent:0;mso-height-percent:0;mso-wrap-distance-left:9pt;mso-wrap-distance-top:3.6pt;mso-wrap-distance-right:9pt;mso-wrap-distance-bottom:3.6pt;mso-position-horizontal:absolute;mso-position-horizontal-relative:text;mso-position-vertical:absolute;mso-position-vertical-relative:text;mso-width-percent:0;mso-height-percent:0;mso-width-relative:margin;mso-height-relative:margin;v-text-anchor:top" o:gfxdata="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">
+                <v:textbox>
+                  <w:txbxContent>
+                    <w:p>
+                      <w:pPr>
+                        <w:rPr>
+                          <w:b/>
+                          <w:bCs/>
+                          <w:color w:val="E36C0A" w:themeColor="accent6" w:themeShade="BF"/>
+                          <w:sz w:val="8"/>
+                          <w:szCs w:val="8"/>
+                        </w:rPr>
+                      </w:pPr>
+                      <w:r>
+                        <w:rPr>
+                          <w:b/>
+                          <w:bCs/>
+                          <w:color w:val="E36C0A" w:themeColor="accent6" w:themeShade="BF"/>
+                          <w:sz w:val="8"/>
+                          <w:szCs w:val="8"/>
+                        </w:rPr>
+                        <w:t>{</w:t>
+                      </w:r>
+                      <w:r>
+                        <w:rPr>
+                          <w:b/>
+                          <w:bCs/>
+                          <w:color w:val="E36C0A" w:themeColor="accent6" w:themeShade="BF"/>
+                          <w:sz w:val="8"/>
+                          <w:szCs w:val="8"/>
+                        </w:rPr>
+                        <w:t>{</w:t>
+                      </w:r>
+                      <w:r>
+                        <w:rPr>
+                          <w:b/>
+                          <w:bCs/>
+                          <w:color w:val="E36C0A" w:themeColor="accent6" w:themeShade="BF"/>
+                          <w:sz w:val="8"/>
+                          <w:szCs w:val="8"/>
+                        </w:rPr>
+                        <w:t>MÉRŐ_GYÁRI_SZÁM</w:t>
+                      </w:r>
+                      <w:r>
+                        <w:rPr>
+                          <w:b/>
+                          <w:bCs/>
+                          <w:color w:val="E36C0A" w:themeColor="accent6" w:themeShade="BF"/>
+                          <w:sz w:val="8"/>
+                          <w:szCs w:val="8"/>
+                        </w:rPr>
+                        <w:t>}</w:t>
+                      </w:r>
+                      <w:r>
+                        <w:rPr>
+                          <w:b/>
+                          <w:bCs/>
+                          <w:color w:val="E36C0A" w:themeColor="accent6" w:themeShade="BF"/>
+                          <w:sz w:val="8"/>
+                          <w:szCs w:val="8"/>
+                        </w:rPr>
+                        <w:t>}</w:t>
+                      </w:r>
+                    </w:p>
+                  </w:txbxContent>
+                </v:textbox>
+                <w10:wrap type="through"/>
+              </v:shape>
+            </w:pict>
+          </mc:Fallback>
+        </mc:AlternateContent>
+      </w:r>
+      <w:r>
+        <w:rPr>
+          <w:noProof/>
+          <w:color w:val="1F497D" w:themeColor="text2"/>
+          <w:sz w:val="16"/>
+          <w:szCs w:val="16"/>
+          <w:lang w:val="en-GB" w:eastAsia="en-GB"/>
+        </w:rPr>
+        <mc:AlternateContent>
+          <mc:Choice Requires="wps">
+            <w:drawing>
+              <wp:anchor distT="45720" distB="45720" distL="114300" distR="114300" simplePos="0" relativeHeight="251681792" behindDoc="1" locked="0" layoutInCell="1" allowOverlap="1" wp14:anchorId="40CA0AA1" wp14:editId="20EAD066">
+                <wp:simplePos x="0" y="0"/>
+                <wp:positionH relativeFrom="column">
+                  <wp:posOffset>4255938</wp:posOffset>
+                </wp:positionH>
+                <wp:positionV relativeFrom="paragraph">
+                  <wp:posOffset>308454</wp:posOffset>
+                </wp:positionV>
+                <wp:extent cx="1504986" cy="387889"/>
+                <wp:effectExtent l="0" t="0" r="19050" b="12700"/>
                 <wp:wrapNone/>
                 <wp:docPr id="13" name="Szövegdoboz 13"/>
                 <wp:cNvGraphicFramePr>
@@ -3128,7 +3128,7 @@
                       <wps:spPr bwMode="auto">
                         <a:xfrm>
                           <a:off x="0" y="0"/>
-                          <a:ext cx="1194435" cy="340995"/>
+                          <a:ext cx="1504986" cy="387889"/>
                         </a:xfrm>
                         <a:prstGeom prst="rect">
                           <a:avLst/>
@@ -3178,7 +3178,7 @@
                                 <w:szCs w:val="16"/>
                                 <w:lang w:val="hu-HU" w:eastAsia="hu-HU"/>
                               </w:rPr>
-                              <w:t>{Keresztmetszet_</w:t>
+                              <w:t>{</w:t>
                             </w:r>
                             <w:r>
                               <w:rPr>
@@ -3189,7 +3189,7 @@
                                 <w:szCs w:val="16"/>
                                 <w:lang w:val="hu-HU" w:eastAsia="hu-HU"/>
                               </w:rPr>
-                              <w:t>DC</w:t>
+                              <w:t>KERESZTMETSZET_DC</w:t>
                             </w:r>
                             <w:r>
                               <w:rPr>
@@ -3244,7 +3244,6 @@
                               </w:rPr>
                               <w:t>{</w:t>
                             </w:r>
-                            <w:proofErr w:type="spellStart"/>
                             <w:r>
                               <w:rPr>
                                 <w:rFonts w:asciiTheme="minorHAnsi" w:hAnsiTheme="minorHAnsi" w:cstheme="minorHAnsi"/>
@@ -3253,29 +3252,8 @@
                                 <w:sz w:val="16"/>
                                 <w:szCs w:val="16"/>
                               </w:rPr>
-                              <w:t>DC</w:t>
-                            </w:r>
-                            <w:r>
-                              <w:rPr>
-                                <w:rFonts w:asciiTheme="minorHAnsi" w:hAnsiTheme="minorHAnsi" w:cstheme="minorHAnsi"/>
-                                <w:bCs/>
-                                <w:color w:val="E36C0A" w:themeColor="accent6" w:themeShade="BF"/>
-                                <w:sz w:val="16"/>
-                                <w:szCs w:val="16"/>
-                              </w:rPr>
-                              <w:t>_</w:t>
-                            </w:r>
-                            <w:r>
-                              <w:rPr>
-                                <w:rFonts w:asciiTheme="minorHAnsi" w:hAnsiTheme="minorHAnsi" w:cstheme="minorHAnsi"/>
-                                <w:bCs/>
-                                <w:color w:val="E36C0A" w:themeColor="accent6" w:themeShade="BF"/>
-                                <w:sz w:val="16"/>
-                                <w:szCs w:val="16"/>
-                              </w:rPr>
-                              <w:t>hossz</w:t>
-                            </w:r>
-                            <w:proofErr w:type="spellEnd"/>
+                              <w:t>DC_HOSSZ</w:t>
+                            </w:r>
                             <w:r>
                               <w:rPr>
                                 <w:rFonts w:asciiTheme="minorHAnsi" w:hAnsiTheme="minorHAnsi" w:cstheme="minorHAnsi"/>
@@ -3316,7 +3294,7 @@
           </mc:Choice>
           <mc:Fallback>
             <w:pict>
-              <v:shape w14:anchorId="40CA0AA1" id="Szövegdoboz 13" o:spid="_x0000_s1032" type="#_x0000_t202" style="position:absolute;left:0;text-align:left;margin-left:359.75pt;margin-top:31pt;width:94.05pt;height:26.85pt;z-index:-251634688;visibility:visible;mso-wrap-style:square;mso-width-percent:0;mso-height-percent:0;mso-wrap-distance-left:9pt;mso-wrap-distance-top:3.6pt;mso-wrap-distance-right:9pt;mso-wrap-distance-bottom:3.6pt;mso-position-horizontal:absolute;mso-position-horizontal-relative:text;mso-position-vertical:absolute;mso-position-vertical-relative:text;mso-width-percent:0;mso-height-percent:0;mso-width-relative:margin;mso-height-relative:margin;v-text-anchor:top" o:gfxdata="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">
+              <v:shape w14:anchorId="40CA0AA1" id="Szövegdoboz 13" o:spid="_x0000_s1033" type="#_x0000_t202" style="position:absolute;left:0;text-align:left;margin-left:335.1pt;margin-top:24.3pt;width:118.5pt;height:30.55pt;z-index:-251634688;visibility:visible;mso-wrap-style:square;mso-width-percent:0;mso-height-percent:0;mso-wrap-distance-left:9pt;mso-wrap-distance-top:3.6pt;mso-wrap-distance-right:9pt;mso-wrap-distance-bottom:3.6pt;mso-position-horizontal:absolute;mso-position-horizontal-relative:text;mso-position-vertical:absolute;mso-position-vertical-relative:text;mso-width-percent:0;mso-height-percent:0;mso-width-relative:margin;mso-height-relative:margin;v-text-anchor:top" o:gfxdata="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">
                 <v:textbox>
                   <w:txbxContent>
                     <w:p>
@@ -3350,7 +3328,7 @@
                           <w:szCs w:val="16"/>
                           <w:lang w:val="hu-HU" w:eastAsia="hu-HU"/>
                         </w:rPr>
-                        <w:t>{Keresztmetszet_</w:t>
+                        <w:t>{</w:t>
                       </w:r>
                       <w:r>
                         <w:rPr>
@@ -3361,7 +3339,7 @@
                           <w:szCs w:val="16"/>
                           <w:lang w:val="hu-HU" w:eastAsia="hu-HU"/>
                         </w:rPr>
-                        <w:t>DC</w:t>
+                        <w:t>KERESZTMETSZET_DC</w:t>
                       </w:r>
                       <w:r>
                         <w:rPr>
@@ -3416,7 +3394,6 @@
                         </w:rPr>
                         <w:t>{</w:t>
                       </w:r>
-                      <w:proofErr w:type="spellStart"/>
                       <w:r>
                         <w:rPr>
                           <w:rFonts w:asciiTheme="minorHAnsi" w:hAnsiTheme="minorHAnsi" w:cstheme="minorHAnsi"/>
@@ -3425,29 +3402,8 @@
                           <w:sz w:val="16"/>
                           <w:szCs w:val="16"/>
                         </w:rPr>
-                        <w:t>DC</w:t>
-                      </w:r>
-                      <w:r>
-                        <w:rPr>
-                          <w:rFonts w:asciiTheme="minorHAnsi" w:hAnsiTheme="minorHAnsi" w:cstheme="minorHAnsi"/>
-                          <w:bCs/>
-                          <w:color w:val="E36C0A" w:themeColor="accent6" w:themeShade="BF"/>
-                          <w:sz w:val="16"/>
-                          <w:szCs w:val="16"/>
-                        </w:rPr>
-                        <w:t>_</w:t>
-                      </w:r>
-                      <w:r>
-                        <w:rPr>
-                          <w:rFonts w:asciiTheme="minorHAnsi" w:hAnsiTheme="minorHAnsi" w:cstheme="minorHAnsi"/>
-                          <w:bCs/>
-                          <w:color w:val="E36C0A" w:themeColor="accent6" w:themeShade="BF"/>
-                          <w:sz w:val="16"/>
-                          <w:szCs w:val="16"/>
-                        </w:rPr>
-                        <w:t>hossz</w:t>
-                      </w:r>
-                      <w:proofErr w:type="spellEnd"/>
+                        <w:t>DC_HOSSZ</w:t>
+                      </w:r>
                       <w:r>
                         <w:rPr>
                           <w:rFonts w:asciiTheme="minorHAnsi" w:hAnsiTheme="minorHAnsi" w:cstheme="minorHAnsi"/>
@@ -3478,10 +3434,6 @@
       </w:r>
       <w:r>
         <w:pict w14:anchorId="0DE32891">
-          <v:shapetype id="_x0000_t202" coordsize="21600,21600" o:spt="202" path="m,l,21600r21600,l21600,xe">
-            <v:stroke joinstyle="miter"/>
-            <v:path gradientshapeok="t" o:connecttype="rect"/>
-          </v:shapetype>
           <v:shape id="_x0000_s1400" type="#_x0000_t202" style="position:absolute;left:0;text-align:left;margin-left:702pt;margin-top:55.05pt;width:39.75pt;height:90.4pt;z-index:-251657216;mso-position-horizontal-relative:page;mso-position-vertical-relative:page" filled="f" stroked="f">
             <v:textbox inset="0,0,0,0">
               <w:txbxContent>
@@ -3858,276 +3810,6 @@
           <w:szCs w:val="24"/>
         </w:rPr>
       </w:pPr>
-      <w:r>
-        <w:rPr>
-          <w:noProof/>
-          <w:color w:val="1F497D" w:themeColor="text2"/>
-          <w:sz w:val="16"/>
-          <w:szCs w:val="16"/>
-          <w:lang w:val="en-GB" w:eastAsia="en-GB"/>
-        </w:rPr>
-        <mc:AlternateContent>
-          <mc:Choice Requires="wps">
-            <w:drawing>
-              <wp:anchor distT="45720" distB="45720" distL="114300" distR="114300" simplePos="0" relativeHeight="251679744" behindDoc="1" locked="0" layoutInCell="1" allowOverlap="1" wp14:anchorId="590384EC" wp14:editId="24D2BB22">
-                <wp:simplePos x="0" y="0"/>
-                <wp:positionH relativeFrom="page">
-                  <wp:posOffset>5353050</wp:posOffset>
-                </wp:positionH>
-                <wp:positionV relativeFrom="paragraph">
-                  <wp:posOffset>179705</wp:posOffset>
-                </wp:positionV>
-                <wp:extent cx="1348105" cy="296883"/>
-                <wp:effectExtent l="0" t="0" r="23495" b="27305"/>
-                <wp:wrapNone/>
-                <wp:docPr id="11" name="Szövegdoboz 11"/>
-                <wp:cNvGraphicFramePr>
-                  <a:graphicFrameLocks xmlns:a="http://schemas.openxmlformats.org/drawingml/2006/main"/>
-                </wp:cNvGraphicFramePr>
-                <a:graphic xmlns:a="http://schemas.openxmlformats.org/drawingml/2006/main">
-                  <a:graphicData uri="http://schemas.microsoft.com/office/word/2010/wordprocessingShape">
-                    <wps:wsp>
-                      <wps:cNvSpPr txBox="1">
-                        <a:spLocks noChangeArrowheads="1"/>
-                      </wps:cNvSpPr>
-                      <wps:spPr bwMode="auto">
-                        <a:xfrm>
-                          <a:off x="0" y="0"/>
-                          <a:ext cx="1348105" cy="296883"/>
-                        </a:xfrm>
-                        <a:prstGeom prst="rect">
-                          <a:avLst/>
-                        </a:prstGeom>
-                        <a:solidFill>
-                          <a:srgbClr val="FFFFFF"/>
-                        </a:solidFill>
-                        <a:ln w="9525">
-                          <a:solidFill>
-                            <a:srgbClr val="000000"/>
-                          </a:solidFill>
-                          <a:miter lim="800000"/>
-                          <a:headEnd/>
-                          <a:tailEnd/>
-                        </a:ln>
-                      </wps:spPr>
-                      <wps:txbx>
-                        <w:txbxContent>
-                          <w:p>
-                            <w:pPr>
-                              <w:jc w:val="center"/>
-                              <w:rPr>
-                                <w:rFonts w:asciiTheme="minorHAnsi" w:hAnsiTheme="minorHAnsi" w:cstheme="minorHAnsi"/>
-                                <w:bCs/>
-                                <w:color w:val="E36C0A" w:themeColor="accent6" w:themeShade="BF"/>
-                                <w:sz w:val="16"/>
-                                <w:szCs w:val="16"/>
-                              </w:rPr>
-                            </w:pPr>
-                            <w:r>
-                              <w:rPr>
-                                <w:rFonts w:ascii="Calibri" w:hAnsi="Calibri" w:cs="Calibri"/>
-                                <w:bCs/>
-                                <w:color w:val="E36C0A" w:themeColor="accent6" w:themeShade="BF"/>
-                                <w:sz w:val="16"/>
-                                <w:szCs w:val="16"/>
-                                <w:lang w:val="hu-HU" w:eastAsia="hu-HU"/>
-                              </w:rPr>
-                              <w:t>{</w:t>
-                            </w:r>
-                            <w:r>
-                              <w:rPr>
-                                <w:rFonts w:ascii="Calibri" w:hAnsi="Calibri" w:cs="Calibri"/>
-                                <w:bCs/>
-                                <w:color w:val="E36C0A" w:themeColor="accent6" w:themeShade="BF"/>
-                                <w:sz w:val="16"/>
-                                <w:szCs w:val="16"/>
-                                <w:lang w:val="hu-HU" w:eastAsia="hu-HU"/>
-                              </w:rPr>
-                              <w:t>{</w:t>
-                            </w:r>
-                            <w:proofErr w:type="spellStart"/>
-                            <w:r>
-                              <w:rPr>
-                                <w:rFonts w:ascii="Calibri" w:hAnsi="Calibri" w:cs="Calibri"/>
-                                <w:bCs/>
-                                <w:color w:val="E36C0A" w:themeColor="accent6" w:themeShade="BF"/>
-                                <w:sz w:val="16"/>
-                                <w:szCs w:val="16"/>
-                                <w:lang w:val="hu-HU" w:eastAsia="hu-HU"/>
-                              </w:rPr>
-                              <w:t>Inverter</w:t>
-                            </w:r>
-                            <w:proofErr w:type="spellEnd"/>
-                            <w:r>
-                              <w:rPr>
-                                <w:rFonts w:ascii="Calibri" w:hAnsi="Calibri" w:cs="Calibri"/>
-                                <w:bCs/>
-                                <w:color w:val="E36C0A" w:themeColor="accent6" w:themeShade="BF"/>
-                                <w:sz w:val="16"/>
-                                <w:szCs w:val="16"/>
-                                <w:lang w:val="hu-HU" w:eastAsia="hu-HU"/>
-                              </w:rPr>
-                              <w:t>}</w:t>
-                            </w:r>
-                            <w:r>
-                              <w:rPr>
-                                <w:rFonts w:ascii="Calibri" w:hAnsi="Calibri" w:cs="Calibri"/>
-                                <w:bCs/>
-                                <w:color w:val="E36C0A" w:themeColor="accent6" w:themeShade="BF"/>
-                                <w:sz w:val="16"/>
-                                <w:szCs w:val="16"/>
-                                <w:lang w:val="hu-HU" w:eastAsia="hu-HU"/>
-                              </w:rPr>
-                              <w:t xml:space="preserve">} </w:t>
-                            </w:r>
-                            <w:r>
-                              <w:rPr>
-                                <w:rFonts w:ascii="Calibri" w:hAnsi="Calibri" w:cs="Calibri"/>
-                                <w:bCs/>
-                                <w:color w:val="1F497D" w:themeColor="text2"/>
-                                <w:sz w:val="16"/>
-                                <w:szCs w:val="16"/>
-                                <w:lang w:val="hu-HU" w:eastAsia="hu-HU"/>
-                              </w:rPr>
-                              <w:t xml:space="preserve">típusú </w:t>
-                            </w:r>
-                            <w:proofErr w:type="spellStart"/>
-                            <w:r>
-                              <w:rPr>
-                                <w:rFonts w:ascii="Calibri" w:hAnsi="Calibri" w:cs="Calibri"/>
-                                <w:bCs/>
-                                <w:color w:val="1F497D" w:themeColor="text2"/>
-                                <w:sz w:val="16"/>
-                                <w:szCs w:val="16"/>
-                                <w:lang w:val="hu-HU" w:eastAsia="hu-HU"/>
-                              </w:rPr>
-                              <w:t>inverter</w:t>
-                            </w:r>
-                            <w:proofErr w:type="spellEnd"/>
-                          </w:p>
-                        </w:txbxContent>
-                      </wps:txbx>
-                      <wps:bodyPr rot="0" vert="horz" wrap="square" lIns="91440" tIns="45720" rIns="91440" bIns="45720" anchor="t" anchorCtr="0">
-                        <a:noAutofit/>
-                      </wps:bodyPr>
-                    </wps:wsp>
-                  </a:graphicData>
-                </a:graphic>
-                <wp14:sizeRelH relativeFrom="margin">
-                  <wp14:pctWidth>0</wp14:pctWidth>
-                </wp14:sizeRelH>
-                <wp14:sizeRelV relativeFrom="margin">
-                  <wp14:pctHeight>0</wp14:pctHeight>
-                </wp14:sizeRelV>
-              </wp:anchor>
-            </w:drawing>
-          </mc:Choice>
-          <mc:Fallback>
-            <w:pict>
-              <v:shape w14:anchorId="590384EC" id="Szövegdoboz 11" o:spid="_x0000_s1033" type="#_x0000_t202" style="position:absolute;left:0;text-align:left;margin-left:421.5pt;margin-top:14.15pt;width:106.15pt;height:23.4pt;z-index:-251636736;visibility:visible;mso-wrap-style:square;mso-width-percent:0;mso-height-percent:0;mso-wrap-distance-left:9pt;mso-wrap-distance-top:3.6pt;mso-wrap-distance-right:9pt;mso-wrap-distance-bottom:3.6pt;mso-position-horizontal:absolute;mso-position-horizontal-relative:page;mso-position-vertical:absolute;mso-position-vertical-relative:text;mso-width-percent:0;mso-height-percent:0;mso-width-relative:margin;mso-height-relative:margin;v-text-anchor:top" o:gfxdata="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">
-                <v:textbox>
-                  <w:txbxContent>
-                    <w:p>
-                      <w:pPr>
-                        <w:jc w:val="center"/>
-                        <w:rPr>
-                          <w:rFonts w:asciiTheme="minorHAnsi" w:hAnsiTheme="minorHAnsi" w:cstheme="minorHAnsi"/>
-                          <w:bCs/>
-                          <w:color w:val="E36C0A" w:themeColor="accent6" w:themeShade="BF"/>
-                          <w:sz w:val="16"/>
-                          <w:szCs w:val="16"/>
-                        </w:rPr>
-                      </w:pPr>
-                      <w:r>
-                        <w:rPr>
-                          <w:rFonts w:ascii="Calibri" w:hAnsi="Calibri" w:cs="Calibri"/>
-                          <w:bCs/>
-                          <w:color w:val="E36C0A" w:themeColor="accent6" w:themeShade="BF"/>
-                          <w:sz w:val="16"/>
-                          <w:szCs w:val="16"/>
-                          <w:lang w:val="hu-HU" w:eastAsia="hu-HU"/>
-                        </w:rPr>
-                        <w:t>{</w:t>
-                      </w:r>
-                      <w:r>
-                        <w:rPr>
-                          <w:rFonts w:ascii="Calibri" w:hAnsi="Calibri" w:cs="Calibri"/>
-                          <w:bCs/>
-                          <w:color w:val="E36C0A" w:themeColor="accent6" w:themeShade="BF"/>
-                          <w:sz w:val="16"/>
-                          <w:szCs w:val="16"/>
-                          <w:lang w:val="hu-HU" w:eastAsia="hu-HU"/>
-                        </w:rPr>
-                        <w:t>{</w:t>
-                      </w:r>
-                      <w:proofErr w:type="spellStart"/>
-                      <w:r>
-                        <w:rPr>
-                          <w:rFonts w:ascii="Calibri" w:hAnsi="Calibri" w:cs="Calibri"/>
-                          <w:bCs/>
-                          <w:color w:val="E36C0A" w:themeColor="accent6" w:themeShade="BF"/>
-                          <w:sz w:val="16"/>
-                          <w:szCs w:val="16"/>
-                          <w:lang w:val="hu-HU" w:eastAsia="hu-HU"/>
-                        </w:rPr>
-                        <w:t>Inverter</w:t>
-                      </w:r>
-                      <w:proofErr w:type="spellEnd"/>
-                      <w:r>
-                        <w:rPr>
-                          <w:rFonts w:ascii="Calibri" w:hAnsi="Calibri" w:cs="Calibri"/>
-                          <w:bCs/>
-                          <w:color w:val="E36C0A" w:themeColor="accent6" w:themeShade="BF"/>
-                          <w:sz w:val="16"/>
-                          <w:szCs w:val="16"/>
-                          <w:lang w:val="hu-HU" w:eastAsia="hu-HU"/>
-                        </w:rPr>
-                        <w:t>}</w:t>
-                      </w:r>
-                      <w:r>
-                        <w:rPr>
-                          <w:rFonts w:ascii="Calibri" w:hAnsi="Calibri" w:cs="Calibri"/>
-                          <w:bCs/>
-                          <w:color w:val="E36C0A" w:themeColor="accent6" w:themeShade="BF"/>
-                          <w:sz w:val="16"/>
-                          <w:szCs w:val="16"/>
-                          <w:lang w:val="hu-HU" w:eastAsia="hu-HU"/>
-                        </w:rPr>
-                        <w:t xml:space="preserve">} </w:t>
-                      </w:r>
-                      <w:r>
-                        <w:rPr>
-                          <w:rFonts w:ascii="Calibri" w:hAnsi="Calibri" w:cs="Calibri"/>
-                          <w:bCs/>
-                          <w:color w:val="1F497D" w:themeColor="text2"/>
-                          <w:sz w:val="16"/>
-                          <w:szCs w:val="16"/>
-                          <w:lang w:val="hu-HU" w:eastAsia="hu-HU"/>
-                        </w:rPr>
-                        <w:t xml:space="preserve">típusú </w:t>
-                      </w:r>
-                      <w:proofErr w:type="spellStart"/>
-                      <w:r>
-                        <w:rPr>
-                          <w:rFonts w:ascii="Calibri" w:hAnsi="Calibri" w:cs="Calibri"/>
-                          <w:bCs/>
-                          <w:color w:val="1F497D" w:themeColor="text2"/>
-                          <w:sz w:val="16"/>
-                          <w:szCs w:val="16"/>
-                          <w:lang w:val="hu-HU" w:eastAsia="hu-HU"/>
-                        </w:rPr>
-                        <w:t>inverter</w:t>
-                      </w:r>
-                      <w:proofErr w:type="spellEnd"/>
-                    </w:p>
-                  </w:txbxContent>
-                </v:textbox>
-                <w10:wrap anchorx="page"/>
-              </v:shape>
-            </w:pict>
-          </mc:Fallback>
-        </mc:AlternateContent>
-      </w:r>
       <w:r>
         <w:pict w14:anchorId="5E98030A">
           <v:shape id="_x0000_s1399" type="#_x0000_t202" style="position:absolute;left:0;text-align:left;margin-left:581.4pt;margin-top:-112.4pt;width:70.35pt;height:81.75pt;z-index:-251659264;mso-position-horizontal-relative:page;mso-position-vertical-relative:text" filled="f" stroked="f">
@@ -4711,6 +4393,272 @@
       </w:pPr>
       <w:r>
         <w:rPr>
+          <w:noProof/>
+          <w:color w:val="1F497D" w:themeColor="text2"/>
+          <w:sz w:val="16"/>
+          <w:szCs w:val="16"/>
+          <w:lang w:val="en-GB" w:eastAsia="en-GB"/>
+        </w:rPr>
+        <mc:AlternateContent>
+          <mc:Choice Requires="wps">
+            <w:drawing>
+              <wp:anchor distT="45720" distB="45720" distL="114300" distR="114300" simplePos="0" relativeHeight="251679744" behindDoc="1" locked="0" layoutInCell="1" allowOverlap="1" wp14:anchorId="590384EC" wp14:editId="18BB04A5">
+                <wp:simplePos x="0" y="0"/>
+                <wp:positionH relativeFrom="page">
+                  <wp:posOffset>4459857</wp:posOffset>
+                </wp:positionH>
+                <wp:positionV relativeFrom="paragraph">
+                  <wp:posOffset>28263</wp:posOffset>
+                </wp:positionV>
+                <wp:extent cx="2244090" cy="258793"/>
+                <wp:effectExtent l="0" t="0" r="22860" b="27305"/>
+                <wp:wrapNone/>
+                <wp:docPr id="11" name="Szövegdoboz 11"/>
+                <wp:cNvGraphicFramePr>
+                  <a:graphicFrameLocks xmlns:a="http://schemas.openxmlformats.org/drawingml/2006/main"/>
+                </wp:cNvGraphicFramePr>
+                <a:graphic xmlns:a="http://schemas.openxmlformats.org/drawingml/2006/main">
+                  <a:graphicData uri="http://schemas.microsoft.com/office/word/2010/wordprocessingShape">
+                    <wps:wsp>
+                      <wps:cNvSpPr txBox="1">
+                        <a:spLocks noChangeArrowheads="1"/>
+                      </wps:cNvSpPr>
+                      <wps:spPr bwMode="auto">
+                        <a:xfrm>
+                          <a:off x="0" y="0"/>
+                          <a:ext cx="2244090" cy="258793"/>
+                        </a:xfrm>
+                        <a:prstGeom prst="rect">
+                          <a:avLst/>
+                        </a:prstGeom>
+                        <a:solidFill>
+                          <a:srgbClr val="FFFFFF"/>
+                        </a:solidFill>
+                        <a:ln w="9525">
+                          <a:solidFill>
+                            <a:srgbClr val="000000"/>
+                          </a:solidFill>
+                          <a:miter lim="800000"/>
+                          <a:headEnd/>
+                          <a:tailEnd/>
+                        </a:ln>
+                      </wps:spPr>
+                      <wps:txbx>
+                        <w:txbxContent>
+                          <w:p>
+                            <w:pPr>
+                              <w:jc w:val="center"/>
+                              <w:rPr>
+                                <w:rFonts w:asciiTheme="minorHAnsi" w:hAnsiTheme="minorHAnsi" w:cstheme="minorHAnsi"/>
+                                <w:bCs/>
+                                <w:color w:val="E36C0A" w:themeColor="accent6" w:themeShade="BF"/>
+                                <w:sz w:val="16"/>
+                                <w:szCs w:val="16"/>
+                              </w:rPr>
+                            </w:pPr>
+                            <w:r>
+                              <w:rPr>
+                                <w:rFonts w:ascii="Calibri" w:hAnsi="Calibri" w:cs="Calibri"/>
+                                <w:bCs/>
+                                <w:color w:val="E36C0A" w:themeColor="accent6" w:themeShade="BF"/>
+                                <w:sz w:val="16"/>
+                                <w:szCs w:val="16"/>
+                                <w:lang w:val="hu-HU" w:eastAsia="hu-HU"/>
+                              </w:rPr>
+                              <w:t>{</w:t>
+                            </w:r>
+                            <w:r>
+                              <w:rPr>
+                                <w:rFonts w:ascii="Calibri" w:hAnsi="Calibri" w:cs="Calibri"/>
+                                <w:bCs/>
+                                <w:color w:val="E36C0A" w:themeColor="accent6" w:themeShade="BF"/>
+                                <w:sz w:val="16"/>
+                                <w:szCs w:val="16"/>
+                                <w:lang w:val="hu-HU" w:eastAsia="hu-HU"/>
+                              </w:rPr>
+                              <w:t>{</w:t>
+                            </w:r>
+                            <w:r>
+                              <w:rPr>
+                                <w:rFonts w:ascii="Calibri" w:hAnsi="Calibri" w:cs="Calibri"/>
+                                <w:bCs/>
+                                <w:color w:val="E36C0A" w:themeColor="accent6" w:themeShade="BF"/>
+                                <w:sz w:val="16"/>
+                                <w:szCs w:val="16"/>
+                                <w:lang w:val="hu-HU" w:eastAsia="hu-HU"/>
+                              </w:rPr>
+                              <w:t>INVERTER</w:t>
+                            </w:r>
+                            <w:r>
+                              <w:rPr>
+                                <w:rFonts w:ascii="Calibri" w:hAnsi="Calibri" w:cs="Calibri"/>
+                                <w:bCs/>
+                                <w:color w:val="E36C0A" w:themeColor="accent6" w:themeShade="BF"/>
+                                <w:sz w:val="16"/>
+                                <w:szCs w:val="16"/>
+                                <w:lang w:val="hu-HU" w:eastAsia="hu-HU"/>
+                              </w:rPr>
+                              <w:t>}</w:t>
+                            </w:r>
+                            <w:r>
+                              <w:rPr>
+                                <w:rFonts w:ascii="Calibri" w:hAnsi="Calibri" w:cs="Calibri"/>
+                                <w:bCs/>
+                                <w:color w:val="E36C0A" w:themeColor="accent6" w:themeShade="BF"/>
+                                <w:sz w:val="16"/>
+                                <w:szCs w:val="16"/>
+                                <w:lang w:val="hu-HU" w:eastAsia="hu-HU"/>
+                              </w:rPr>
+                              <w:t xml:space="preserve">} </w:t>
+                            </w:r>
+                            <w:r>
+                              <w:rPr>
+                                <w:rFonts w:ascii="Calibri" w:hAnsi="Calibri" w:cs="Calibri"/>
+                                <w:bCs/>
+                                <w:color w:val="1F497D" w:themeColor="text2"/>
+                                <w:sz w:val="16"/>
+                                <w:szCs w:val="16"/>
+                                <w:lang w:val="hu-HU" w:eastAsia="hu-HU"/>
+                              </w:rPr>
+                              <w:t xml:space="preserve">típusú </w:t>
+                            </w:r>
+                            <w:proofErr w:type="spellStart"/>
+                            <w:r>
+                              <w:rPr>
+                                <w:rFonts w:ascii="Calibri" w:hAnsi="Calibri" w:cs="Calibri"/>
+                                <w:bCs/>
+                                <w:color w:val="1F497D" w:themeColor="text2"/>
+                                <w:sz w:val="16"/>
+                                <w:szCs w:val="16"/>
+                                <w:lang w:val="hu-HU" w:eastAsia="hu-HU"/>
+                              </w:rPr>
+                              <w:t>inverter</w:t>
+                            </w:r>
+                            <w:proofErr w:type="spellEnd"/>
+                          </w:p>
+                        </w:txbxContent>
+                      </wps:txbx>
+                      <wps:bodyPr rot="0" vert="horz" wrap="square" lIns="91440" tIns="45720" rIns="91440" bIns="45720" anchor="t" anchorCtr="0">
+                        <a:noAutofit/>
+                      </wps:bodyPr>
+                    </wps:wsp>
+                  </a:graphicData>
+                </a:graphic>
+                <wp14:sizeRelH relativeFrom="margin">
+                  <wp14:pctWidth>0</wp14:pctWidth>
+                </wp14:sizeRelH>
+                <wp14:sizeRelV relativeFrom="margin">
+                  <wp14:pctHeight>0</wp14:pctHeight>
+                </wp14:sizeRelV>
+              </wp:anchor>
+            </w:drawing>
+          </mc:Choice>
+          <mc:Fallback>
+            <w:pict>
+              <v:shape w14:anchorId="590384EC" id="Szövegdoboz 11" o:spid="_x0000_s1034" type="#_x0000_t202" style="position:absolute;margin-left:351.15pt;margin-top:2.25pt;width:176.7pt;height:20.4pt;z-index:-251636736;visibility:visible;mso-wrap-style:square;mso-width-percent:0;mso-height-percent:0;mso-wrap-distance-left:9pt;mso-wrap-distance-top:3.6pt;mso-wrap-distance-right:9pt;mso-wrap-distance-bottom:3.6pt;mso-position-horizontal:absolute;mso-position-horizontal-relative:page;mso-position-vertical:absolute;mso-position-vertical-relative:text;mso-width-percent:0;mso-height-percent:0;mso-width-relative:margin;mso-height-relative:margin;v-text-anchor:top" o:gfxdata="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">
+                <v:textbox>
+                  <w:txbxContent>
+                    <w:p>
+                      <w:pPr>
+                        <w:jc w:val="center"/>
+                        <w:rPr>
+                          <w:rFonts w:asciiTheme="minorHAnsi" w:hAnsiTheme="minorHAnsi" w:cstheme="minorHAnsi"/>
+                          <w:bCs/>
+                          <w:color w:val="E36C0A" w:themeColor="accent6" w:themeShade="BF"/>
+                          <w:sz w:val="16"/>
+                          <w:szCs w:val="16"/>
+                        </w:rPr>
+                      </w:pPr>
+                      <w:r>
+                        <w:rPr>
+                          <w:rFonts w:ascii="Calibri" w:hAnsi="Calibri" w:cs="Calibri"/>
+                          <w:bCs/>
+                          <w:color w:val="E36C0A" w:themeColor="accent6" w:themeShade="BF"/>
+                          <w:sz w:val="16"/>
+                          <w:szCs w:val="16"/>
+                          <w:lang w:val="hu-HU" w:eastAsia="hu-HU"/>
+                        </w:rPr>
+                        <w:t>{</w:t>
+                      </w:r>
+                      <w:r>
+                        <w:rPr>
+                          <w:rFonts w:ascii="Calibri" w:hAnsi="Calibri" w:cs="Calibri"/>
+                          <w:bCs/>
+                          <w:color w:val="E36C0A" w:themeColor="accent6" w:themeShade="BF"/>
+                          <w:sz w:val="16"/>
+                          <w:szCs w:val="16"/>
+                          <w:lang w:val="hu-HU" w:eastAsia="hu-HU"/>
+                        </w:rPr>
+                        <w:t>{</w:t>
+                      </w:r>
+                      <w:r>
+                        <w:rPr>
+                          <w:rFonts w:ascii="Calibri" w:hAnsi="Calibri" w:cs="Calibri"/>
+                          <w:bCs/>
+                          <w:color w:val="E36C0A" w:themeColor="accent6" w:themeShade="BF"/>
+                          <w:sz w:val="16"/>
+                          <w:szCs w:val="16"/>
+                          <w:lang w:val="hu-HU" w:eastAsia="hu-HU"/>
+                        </w:rPr>
+                        <w:t>INVERTER</w:t>
+                      </w:r>
+                      <w:r>
+                        <w:rPr>
+                          <w:rFonts w:ascii="Calibri" w:hAnsi="Calibri" w:cs="Calibri"/>
+                          <w:bCs/>
+                          <w:color w:val="E36C0A" w:themeColor="accent6" w:themeShade="BF"/>
+                          <w:sz w:val="16"/>
+                          <w:szCs w:val="16"/>
+                          <w:lang w:val="hu-HU" w:eastAsia="hu-HU"/>
+                        </w:rPr>
+                        <w:t>}</w:t>
+                      </w:r>
+                      <w:r>
+                        <w:rPr>
+                          <w:rFonts w:ascii="Calibri" w:hAnsi="Calibri" w:cs="Calibri"/>
+                          <w:bCs/>
+                          <w:color w:val="E36C0A" w:themeColor="accent6" w:themeShade="BF"/>
+                          <w:sz w:val="16"/>
+                          <w:szCs w:val="16"/>
+                          <w:lang w:val="hu-HU" w:eastAsia="hu-HU"/>
+                        </w:rPr>
+                        <w:t xml:space="preserve">} </w:t>
+                      </w:r>
+                      <w:r>
+                        <w:rPr>
+                          <w:rFonts w:ascii="Calibri" w:hAnsi="Calibri" w:cs="Calibri"/>
+                          <w:bCs/>
+                          <w:color w:val="1F497D" w:themeColor="text2"/>
+                          <w:sz w:val="16"/>
+                          <w:szCs w:val="16"/>
+                          <w:lang w:val="hu-HU" w:eastAsia="hu-HU"/>
+                        </w:rPr>
+                        <w:t xml:space="preserve">típusú </w:t>
+                      </w:r>
+                      <w:proofErr w:type="spellStart"/>
+                      <w:r>
+                        <w:rPr>
+                          <w:rFonts w:ascii="Calibri" w:hAnsi="Calibri" w:cs="Calibri"/>
+                          <w:bCs/>
+                          <w:color w:val="1F497D" w:themeColor="text2"/>
+                          <w:sz w:val="16"/>
+                          <w:szCs w:val="16"/>
+                          <w:lang w:val="hu-HU" w:eastAsia="hu-HU"/>
+                        </w:rPr>
+                        <w:t>inverter</w:t>
+                      </w:r>
+                      <w:proofErr w:type="spellEnd"/>
+                    </w:p>
+                  </w:txbxContent>
+                </v:textbox>
+                <w10:wrap anchorx="page"/>
+              </v:shape>
+            </w:pict>
+          </mc:Fallback>
+        </mc:AlternateContent>
+      </w:r>
+      <w:r>
+        <w:rPr>
           <w:position w:val="-1"/>
           <w:sz w:val="24"/>
           <w:szCs w:val="24"/>
@@ -4869,7 +4817,6 @@
                               </w:rPr>
                               <w:t>{</w:t>
                             </w:r>
-                            <w:proofErr w:type="spellStart"/>
                             <w:r>
                               <w:rPr>
                                 <w:rFonts w:asciiTheme="minorHAnsi" w:hAnsiTheme="minorHAnsi" w:cstheme="minorHAnsi"/>
@@ -4878,19 +4825,8 @@
                                 <w:sz w:val="16"/>
                                 <w:szCs w:val="16"/>
                               </w:rPr>
-                              <w:t>DC_</w:t>
-                            </w:r>
-                            <w:r>
-                              <w:rPr>
-                                <w:rFonts w:asciiTheme="minorHAnsi" w:hAnsiTheme="minorHAnsi" w:cstheme="minorHAnsi"/>
-                                <w:bCs/>
-                                <w:color w:val="E36C0A" w:themeColor="accent6" w:themeShade="BF"/>
-                                <w:sz w:val="16"/>
-                                <w:szCs w:val="16"/>
-                              </w:rPr>
-                              <w:t>hossz</w:t>
-                            </w:r>
-                            <w:proofErr w:type="spellEnd"/>
+                              <w:t>DC_HOSSZ</w:t>
+                            </w:r>
                             <w:r>
                               <w:rPr>
                                 <w:rFonts w:asciiTheme="minorHAnsi" w:hAnsiTheme="minorHAnsi" w:cstheme="minorHAnsi"/>
@@ -4931,7 +4867,7 @@
           </mc:Choice>
           <mc:Fallback>
             <w:pict>
-              <v:shape w14:anchorId="551ED123" id="Szövegdoboz 17" o:spid="_x0000_s1034" type="#_x0000_t202" style="position:absolute;margin-left:659.85pt;margin-top:.95pt;width:67.15pt;height:26.85pt;z-index:-251630592;visibility:visible;mso-wrap-style:square;mso-width-percent:0;mso-height-percent:0;mso-wrap-distance-left:9pt;mso-wrap-distance-top:3.6pt;mso-wrap-distance-right:9pt;mso-wrap-distance-bottom:3.6pt;mso-position-horizontal:absolute;mso-position-horizontal-relative:text;mso-position-vertical:absolute;mso-position-vertical-relative:text;mso-width-percent:0;mso-height-percent:0;mso-width-relative:margin;mso-height-relative:margin;v-text-anchor:top" o:gfxdata="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">
+              <v:shape w14:anchorId="551ED123" id="Szövegdoboz 17" o:spid="_x0000_s1035" type="#_x0000_t202" style="position:absolute;margin-left:659.85pt;margin-top:.95pt;width:67.15pt;height:26.85pt;z-index:-251630592;visibility:visible;mso-wrap-style:square;mso-width-percent:0;mso-height-percent:0;mso-wrap-distance-left:9pt;mso-wrap-distance-top:3.6pt;mso-wrap-distance-right:9pt;mso-wrap-distance-bottom:3.6pt;mso-position-horizontal:absolute;mso-position-horizontal-relative:text;mso-position-vertical:absolute;mso-position-vertical-relative:text;mso-width-percent:0;mso-height-percent:0;mso-width-relative:margin;mso-height-relative:margin;v-text-anchor:top" o:gfxdata="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">
                 <v:textbox>
                   <w:txbxContent>
                     <w:p>
@@ -4999,7 +4935,6 @@
                         </w:rPr>
                         <w:t>{</w:t>
                       </w:r>
-                      <w:proofErr w:type="spellStart"/>
                       <w:r>
                         <w:rPr>
                           <w:rFonts w:asciiTheme="minorHAnsi" w:hAnsiTheme="minorHAnsi" w:cstheme="minorHAnsi"/>
@@ -5008,19 +4943,8 @@
                           <w:sz w:val="16"/>
                           <w:szCs w:val="16"/>
                         </w:rPr>
-                        <w:t>DC_</w:t>
-                      </w:r>
-                      <w:r>
-                        <w:rPr>
-                          <w:rFonts w:asciiTheme="minorHAnsi" w:hAnsiTheme="minorHAnsi" w:cstheme="minorHAnsi"/>
-                          <w:bCs/>
-                          <w:color w:val="E36C0A" w:themeColor="accent6" w:themeShade="BF"/>
-                          <w:sz w:val="16"/>
-                          <w:szCs w:val="16"/>
-                        </w:rPr>
-                        <w:t>hossz</w:t>
-                      </w:r>
-                      <w:proofErr w:type="spellEnd"/>
+                        <w:t>DC_HOSSZ</w:t>
+                      </w:r>
                       <w:r>
                         <w:rPr>
                           <w:rFonts w:asciiTheme="minorHAnsi" w:hAnsiTheme="minorHAnsi" w:cstheme="minorHAnsi"/>
@@ -5150,42 +5074,14 @@
                               </w:rPr>
                               <w:t>{</w:t>
                             </w:r>
-                            <w:proofErr w:type="spellStart"/>
-                            <w:r>
-                              <w:rPr>
-                                <w:color w:val="E36C0A" w:themeColor="accent6" w:themeShade="BF"/>
-                                <w:sz w:val="16"/>
-                                <w:szCs w:val="16"/>
-                              </w:rPr>
-                              <w:t>Felhasználási_helyen_</w:t>
-                            </w:r>
-                            <w:r>
-                              <w:rPr>
-                                <w:color w:val="E36C0A" w:themeColor="accent6" w:themeShade="BF"/>
-                                <w:sz w:val="16"/>
-                                <w:szCs w:val="16"/>
-                              </w:rPr>
-                              <w:t>rendelkezésre</w:t>
-                            </w:r>
-                            <w:r>
-                              <w:rPr>
-                                <w:color w:val="E36C0A" w:themeColor="accent6" w:themeShade="BF"/>
-                                <w:sz w:val="16"/>
-                                <w:szCs w:val="16"/>
-                              </w:rPr>
-                              <w:t>_álló_</w:t>
-                            </w:r>
-                            <w:bookmarkStart w:id="0" w:name="_GoBack"/>
-                            <w:bookmarkEnd w:id="0"/>
-                            <w:r>
-                              <w:rPr>
-                                <w:color w:val="E36C0A" w:themeColor="accent6" w:themeShade="BF"/>
-                                <w:sz w:val="16"/>
-                                <w:szCs w:val="16"/>
-                              </w:rPr>
-                              <w:t>teljesítmény</w:t>
-                            </w:r>
-                            <w:proofErr w:type="spellEnd"/>
+                            <w:r>
+                              <w:rPr>
+                                <w:color w:val="E36C0A" w:themeColor="accent6" w:themeShade="BF"/>
+                                <w:sz w:val="16"/>
+                                <w:szCs w:val="16"/>
+                              </w:rPr>
+                              <w:t>USER_ÁRAM_TELJESÍTMÉNY</w:t>
+                            </w:r>
                             <w:r>
                               <w:rPr>
                                 <w:color w:val="E36C0A" w:themeColor="accent6" w:themeShade="BF"/>
@@ -5222,7 +5118,7 @@
           </mc:Choice>
           <mc:Fallback>
             <w:pict>
-              <v:shape w14:anchorId="09DDD1C8" id="Szövegdoboz 6" o:spid="_x0000_s1035" type="#_x0000_t202" style="position:absolute;left:0;text-align:left;margin-left:70.05pt;margin-top:7.8pt;width:67.1pt;height:45.85pt;z-index:-251644928;visibility:visible;mso-wrap-style:square;mso-width-percent:0;mso-height-percent:0;mso-wrap-distance-left:9pt;mso-wrap-distance-top:3.6pt;mso-wrap-distance-right:9pt;mso-wrap-distance-bottom:3.6pt;mso-position-horizontal:absolute;mso-position-horizontal-relative:text;mso-position-vertical:absolute;mso-position-vertical-relative:text;mso-width-percent:0;mso-height-percent:0;mso-width-relative:margin;mso-height-relative:margin;v-text-anchor:top" o:gfxdata="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">
+              <v:shape w14:anchorId="09DDD1C8" id="Szövegdoboz 6" o:spid="_x0000_s1036" type="#_x0000_t202" style="position:absolute;left:0;text-align:left;margin-left:70.05pt;margin-top:7.8pt;width:67.1pt;height:45.85pt;z-index:-251644928;visibility:visible;mso-wrap-style:square;mso-width-percent:0;mso-height-percent:0;mso-wrap-distance-left:9pt;mso-wrap-distance-top:3.6pt;mso-wrap-distance-right:9pt;mso-wrap-distance-bottom:3.6pt;mso-position-horizontal:absolute;mso-position-horizontal-relative:text;mso-position-vertical:absolute;mso-position-vertical-relative:text;mso-width-percent:0;mso-height-percent:0;mso-width-relative:margin;mso-height-relative:margin;v-text-anchor:top" o:gfxdata="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">
                 <v:textbox>
                   <w:txbxContent>
                     <w:p>
@@ -5252,42 +5148,14 @@
                         </w:rPr>
                         <w:t>{</w:t>
                       </w:r>
-                      <w:proofErr w:type="spellStart"/>
-                      <w:r>
-                        <w:rPr>
-                          <w:color w:val="E36C0A" w:themeColor="accent6" w:themeShade="BF"/>
-                          <w:sz w:val="16"/>
-                          <w:szCs w:val="16"/>
-                        </w:rPr>
-                        <w:t>Felhasználási_helyen_</w:t>
-                      </w:r>
-                      <w:r>
-                        <w:rPr>
-                          <w:color w:val="E36C0A" w:themeColor="accent6" w:themeShade="BF"/>
-                          <w:sz w:val="16"/>
-                          <w:szCs w:val="16"/>
-                        </w:rPr>
-                        <w:t>rendelkezésre</w:t>
-                      </w:r>
-                      <w:r>
-                        <w:rPr>
-                          <w:color w:val="E36C0A" w:themeColor="accent6" w:themeShade="BF"/>
-                          <w:sz w:val="16"/>
-                          <w:szCs w:val="16"/>
-                        </w:rPr>
-                        <w:t>_álló_</w:t>
-                      </w:r>
-                      <w:bookmarkStart w:id="1" w:name="_GoBack"/>
-                      <w:bookmarkEnd w:id="1"/>
-                      <w:r>
-                        <w:rPr>
-                          <w:color w:val="E36C0A" w:themeColor="accent6" w:themeShade="BF"/>
-                          <w:sz w:val="16"/>
-                          <w:szCs w:val="16"/>
-                        </w:rPr>
-                        <w:t>teljesítmény</w:t>
-                      </w:r>
-                      <w:proofErr w:type="spellEnd"/>
+                      <w:r>
+                        <w:rPr>
+                          <w:color w:val="E36C0A" w:themeColor="accent6" w:themeShade="BF"/>
+                          <w:sz w:val="16"/>
+                          <w:szCs w:val="16"/>
+                        </w:rPr>
+                        <w:t>USER_ÁRAM_TELJESÍTMÉNY</w:t>
+                      </w:r>
                       <w:r>
                         <w:rPr>
                           <w:color w:val="E36C0A" w:themeColor="accent6" w:themeShade="BF"/>
@@ -5347,22 +5215,22 @@
         <mc:AlternateContent>
           <mc:Choice Requires="wps">
             <w:drawing>
-              <wp:anchor distT="45720" distB="45720" distL="114300" distR="114300" simplePos="0" relativeHeight="251677696" behindDoc="1" locked="0" layoutInCell="1" allowOverlap="1" wp14:anchorId="0CADA03B" wp14:editId="77C7A967">
+              <wp:anchor distT="45720" distB="45720" distL="114300" distR="114300" simplePos="0" relativeHeight="251677696" behindDoc="1" locked="0" layoutInCell="1" allowOverlap="1" wp14:anchorId="0CADA03B" wp14:editId="495EE5CE">
                 <wp:simplePos x="0" y="0"/>
                 <wp:positionH relativeFrom="column">
-                  <wp:posOffset>4759960</wp:posOffset>
+                  <wp:posOffset>4635500</wp:posOffset>
                 </wp:positionH>
                 <wp:positionV relativeFrom="paragraph">
-                  <wp:posOffset>69850</wp:posOffset>
+                  <wp:posOffset>70485</wp:posOffset>
                 </wp:positionV>
-                <wp:extent cx="1129030" cy="340995"/>
-                <wp:effectExtent l="0" t="0" r="13970" b="20955"/>
+                <wp:extent cx="1249680" cy="344805"/>
+                <wp:effectExtent l="0" t="0" r="26670" b="17145"/>
                 <wp:wrapThrough wrapText="bothSides">
                   <wp:wrapPolygon edited="0">
                     <wp:start x="0" y="0"/>
-                    <wp:lineTo x="0" y="21721"/>
-                    <wp:lineTo x="21503" y="21721"/>
-                    <wp:lineTo x="21503" y="0"/>
+                    <wp:lineTo x="0" y="21481"/>
+                    <wp:lineTo x="21732" y="21481"/>
+                    <wp:lineTo x="21732" y="0"/>
                     <wp:lineTo x="0" y="0"/>
                   </wp:wrapPolygon>
                 </wp:wrapThrough>
@@ -5379,7 +5247,7 @@
                       <wps:spPr bwMode="auto">
                         <a:xfrm>
                           <a:off x="0" y="0"/>
-                          <a:ext cx="1129030" cy="340995"/>
+                          <a:ext cx="1249680" cy="344805"/>
                         </a:xfrm>
                         <a:prstGeom prst="rect">
                           <a:avLst/>
@@ -5429,7 +5297,7 @@
                                 <w:szCs w:val="16"/>
                                 <w:lang w:val="hu-HU" w:eastAsia="hu-HU"/>
                               </w:rPr>
-                              <w:t>{Keresztmetszet_</w:t>
+                              <w:t>{</w:t>
                             </w:r>
                             <w:r>
                               <w:rPr>
@@ -5440,7 +5308,7 @@
                                 <w:szCs w:val="16"/>
                                 <w:lang w:val="hu-HU" w:eastAsia="hu-HU"/>
                               </w:rPr>
-                              <w:t>AC}</w:t>
+                              <w:t>KERESZTMETSZET_AC</w:t>
                             </w:r>
                             <w:r>
                               <w:rPr>
@@ -5462,6 +5330,17 @@
                                 <w:szCs w:val="16"/>
                                 <w:lang w:val="hu-HU" w:eastAsia="hu-HU"/>
                               </w:rPr>
+                              <w:t>}</w:t>
+                            </w:r>
+                            <w:r>
+                              <w:rPr>
+                                <w:rFonts w:ascii="Calibri" w:hAnsi="Calibri" w:cs="Calibri"/>
+                                <w:bCs/>
+                                <w:color w:val="E36C0A" w:themeColor="accent6" w:themeShade="BF"/>
+                                <w:sz w:val="16"/>
+                                <w:szCs w:val="16"/>
+                                <w:lang w:val="hu-HU" w:eastAsia="hu-HU"/>
+                              </w:rPr>
                               <w:br/>
                             </w:r>
                             <w:r>
@@ -5484,7 +5363,6 @@
                               </w:rPr>
                               <w:t>{</w:t>
                             </w:r>
-                            <w:proofErr w:type="spellStart"/>
                             <w:r>
                               <w:rPr>
                                 <w:rFonts w:asciiTheme="minorHAnsi" w:hAnsiTheme="minorHAnsi" w:cstheme="minorHAnsi"/>
@@ -5493,29 +5371,8 @@
                                 <w:sz w:val="16"/>
                                 <w:szCs w:val="16"/>
                               </w:rPr>
-                              <w:t>AC</w:t>
-                            </w:r>
-                            <w:r>
-                              <w:rPr>
-                                <w:rFonts w:asciiTheme="minorHAnsi" w:hAnsiTheme="minorHAnsi" w:cstheme="minorHAnsi"/>
-                                <w:bCs/>
-                                <w:color w:val="E36C0A" w:themeColor="accent6" w:themeShade="BF"/>
-                                <w:sz w:val="16"/>
-                                <w:szCs w:val="16"/>
-                              </w:rPr>
-                              <w:t>_</w:t>
-                            </w:r>
-                            <w:r>
-                              <w:rPr>
-                                <w:rFonts w:asciiTheme="minorHAnsi" w:hAnsiTheme="minorHAnsi" w:cstheme="minorHAnsi"/>
-                                <w:bCs/>
-                                <w:color w:val="E36C0A" w:themeColor="accent6" w:themeShade="BF"/>
-                                <w:sz w:val="16"/>
-                                <w:szCs w:val="16"/>
-                              </w:rPr>
-                              <w:t>hossz</w:t>
-                            </w:r>
-                            <w:proofErr w:type="spellEnd"/>
+                              <w:t>AC_HOSSZ</w:t>
+                            </w:r>
                             <w:r>
                               <w:rPr>
                                 <w:rFonts w:asciiTheme="minorHAnsi" w:hAnsiTheme="minorHAnsi" w:cstheme="minorHAnsi"/>
@@ -5556,7 +5413,7 @@
           </mc:Choice>
           <mc:Fallback>
             <w:pict>
-              <v:shape w14:anchorId="0CADA03B" id="Szövegdoboz 10" o:spid="_x0000_s1036" type="#_x0000_t202" style="position:absolute;margin-left:374.8pt;margin-top:5.5pt;width:88.9pt;height:26.85pt;z-index:-251638784;visibility:visible;mso-wrap-style:square;mso-width-percent:0;mso-height-percent:0;mso-wrap-distance-left:9pt;mso-wrap-distance-top:3.6pt;mso-wrap-distance-right:9pt;mso-wrap-distance-bottom:3.6pt;mso-position-horizontal:absolute;mso-position-horizontal-relative:text;mso-position-vertical:absolute;mso-position-vertical-relative:text;mso-width-percent:0;mso-height-percent:0;mso-width-relative:margin;mso-height-relative:margin;v-text-anchor:top" o:gfxdata="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">
+              <v:shape w14:anchorId="0CADA03B" id="Szövegdoboz 10" o:spid="_x0000_s1037" type="#_x0000_t202" style="position:absolute;margin-left:365pt;margin-top:5.55pt;width:98.4pt;height:27.15pt;z-index:-251638784;visibility:visible;mso-wrap-style:square;mso-width-percent:0;mso-height-percent:0;mso-wrap-distance-left:9pt;mso-wrap-distance-top:3.6pt;mso-wrap-distance-right:9pt;mso-wrap-distance-bottom:3.6pt;mso-position-horizontal:absolute;mso-position-horizontal-relative:text;mso-position-vertical:absolute;mso-position-vertical-relative:text;mso-width-percent:0;mso-height-percent:0;mso-width-relative:margin;mso-height-relative:margin;v-text-anchor:top" o:gfxdata="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">
                 <v:textbox>
                   <w:txbxContent>
                     <w:p>
@@ -5590,7 +5447,7 @@
                           <w:szCs w:val="16"/>
                           <w:lang w:val="hu-HU" w:eastAsia="hu-HU"/>
                         </w:rPr>
-                        <w:t>{Keresztmetszet_</w:t>
+                        <w:t>{</w:t>
                       </w:r>
                       <w:r>
                         <w:rPr>
@@ -5601,7 +5458,7 @@
                           <w:szCs w:val="16"/>
                           <w:lang w:val="hu-HU" w:eastAsia="hu-HU"/>
                         </w:rPr>
-                        <w:t>AC}</w:t>
+                        <w:t>KERESZTMETSZET_AC</w:t>
                       </w:r>
                       <w:r>
                         <w:rPr>
@@ -5623,6 +5480,17 @@
                           <w:szCs w:val="16"/>
                           <w:lang w:val="hu-HU" w:eastAsia="hu-HU"/>
                         </w:rPr>
+                        <w:t>}</w:t>
+                      </w:r>
+                      <w:r>
+                        <w:rPr>
+                          <w:rFonts w:ascii="Calibri" w:hAnsi="Calibri" w:cs="Calibri"/>
+                          <w:bCs/>
+                          <w:color w:val="E36C0A" w:themeColor="accent6" w:themeShade="BF"/>
+                          <w:sz w:val="16"/>
+                          <w:szCs w:val="16"/>
+                          <w:lang w:val="hu-HU" w:eastAsia="hu-HU"/>
+                        </w:rPr>
                         <w:br/>
                       </w:r>
                       <w:r>
@@ -5645,7 +5513,6 @@
                         </w:rPr>
                         <w:t>{</w:t>
                       </w:r>
-                      <w:proofErr w:type="spellStart"/>
                       <w:r>
                         <w:rPr>
                           <w:rFonts w:asciiTheme="minorHAnsi" w:hAnsiTheme="minorHAnsi" w:cstheme="minorHAnsi"/>
@@ -5654,29 +5521,8 @@
                           <w:sz w:val="16"/>
                           <w:szCs w:val="16"/>
                         </w:rPr>
-                        <w:t>AC</w:t>
-                      </w:r>
-                      <w:r>
-                        <w:rPr>
-                          <w:rFonts w:asciiTheme="minorHAnsi" w:hAnsiTheme="minorHAnsi" w:cstheme="minorHAnsi"/>
-                          <w:bCs/>
-                          <w:color w:val="E36C0A" w:themeColor="accent6" w:themeShade="BF"/>
-                          <w:sz w:val="16"/>
-                          <w:szCs w:val="16"/>
-                        </w:rPr>
-                        <w:t>_</w:t>
-                      </w:r>
-                      <w:r>
-                        <w:rPr>
-                          <w:rFonts w:asciiTheme="minorHAnsi" w:hAnsiTheme="minorHAnsi" w:cstheme="minorHAnsi"/>
-                          <w:bCs/>
-                          <w:color w:val="E36C0A" w:themeColor="accent6" w:themeShade="BF"/>
-                          <w:sz w:val="16"/>
-                          <w:szCs w:val="16"/>
-                        </w:rPr>
-                        <w:t>hossz</w:t>
-                      </w:r>
-                      <w:proofErr w:type="spellEnd"/>
+                        <w:t>AC_HOSSZ</w:t>
+                      </w:r>
                       <w:r>
                         <w:rPr>
                           <w:rFonts w:asciiTheme="minorHAnsi" w:hAnsiTheme="minorHAnsi" w:cstheme="minorHAnsi"/>
@@ -6070,7 +5916,7 @@
           </mc:Choice>
           <mc:Fallback>
             <w:pict>
-              <v:shape w14:anchorId="0FDEE842" id="Szövegdoboz 9" o:spid="_x0000_s1037" type="#_x0000_t202" style="position:absolute;margin-left:350.6pt;margin-top:.6pt;width:110.9pt;height:15.55pt;z-index:-251640832;visibility:visible;mso-wrap-style:square;mso-width-percent:0;mso-height-percent:0;mso-wrap-distance-left:9pt;mso-wrap-distance-top:3.6pt;mso-wrap-distance-right:9pt;mso-wrap-distance-bottom:3.6pt;mso-position-horizontal:absolute;mso-position-horizontal-relative:text;mso-position-vertical:absolute;mso-position-vertical-relative:text;mso-width-percent:0;mso-height-percent:0;mso-width-relative:margin;mso-height-relative:margin;v-text-anchor:top" o:gfxdata="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">
+              <v:shape w14:anchorId="0FDEE842" id="Szövegdoboz 9" o:spid="_x0000_s1038" type="#_x0000_t202" style="position:absolute;margin-left:350.6pt;margin-top:.6pt;width:110.9pt;height:15.55pt;z-index:-251640832;visibility:visible;mso-wrap-style:square;mso-width-percent:0;mso-height-percent:0;mso-wrap-distance-left:9pt;mso-wrap-distance-top:3.6pt;mso-wrap-distance-right:9pt;mso-wrap-distance-bottom:3.6pt;mso-position-horizontal:absolute;mso-position-horizontal-relative:text;mso-position-vertical:absolute;mso-position-vertical-relative:text;mso-width-percent:0;mso-height-percent:0;mso-width-relative:margin;mso-height-relative:margin;v-text-anchor:top" o:gfxdata="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">
                 <v:textbox>
                   <w:txbxContent>
                     <w:p>
@@ -6297,7 +6143,7 @@
           </mc:Choice>
           <mc:Fallback>
             <w:pict>
-              <v:shape w14:anchorId="3E7FCF08" id="Szövegdoboz 7" o:spid="_x0000_s1038" type="#_x0000_t202" style="position:absolute;margin-left:220.95pt;margin-top:2.4pt;width:53.85pt;height:14.1pt;z-index:-251642880;visibility:visible;mso-wrap-style:square;mso-width-percent:0;mso-height-percent:0;mso-wrap-distance-left:9pt;mso-wrap-distance-top:3.6pt;mso-wrap-distance-right:9pt;mso-wrap-distance-bottom:3.6pt;mso-position-horizontal:absolute;mso-position-horizontal-relative:text;mso-position-vertical:absolute;mso-position-vertical-relative:text;mso-width-percent:0;mso-height-percent:0;mso-width-relative:margin;mso-height-relative:margin;v-text-anchor:top" o:gfxdata="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">
+              <v:shape w14:anchorId="3E7FCF08" id="Szövegdoboz 7" o:spid="_x0000_s1039" type="#_x0000_t202" style="position:absolute;margin-left:220.95pt;margin-top:2.4pt;width:53.85pt;height:14.1pt;z-index:-251642880;visibility:visible;mso-wrap-style:square;mso-width-percent:0;mso-height-percent:0;mso-wrap-distance-left:9pt;mso-wrap-distance-top:3.6pt;mso-wrap-distance-right:9pt;mso-wrap-distance-bottom:3.6pt;mso-position-horizontal:absolute;mso-position-horizontal-relative:text;mso-position-vertical:absolute;mso-position-vertical-relative:text;mso-width-percent:0;mso-height-percent:0;mso-width-relative:margin;mso-height-relative:margin;v-text-anchor:top" o:gfxdata="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">
                 <v:textbox>
                   <w:txbxContent>
                     <w:p>
@@ -6399,15 +6245,15 @@
         <mc:AlternateContent>
           <mc:Choice Requires="wps">
             <w:drawing>
-              <wp:anchor distT="45720" distB="45720" distL="114300" distR="114300" simplePos="0" relativeHeight="251689984" behindDoc="1" locked="0" layoutInCell="1" allowOverlap="1" wp14:anchorId="5903566D" wp14:editId="728643E8">
+              <wp:anchor distT="45720" distB="45720" distL="114300" distR="114300" simplePos="0" relativeHeight="251689984" behindDoc="1" locked="0" layoutInCell="1" allowOverlap="1" wp14:anchorId="5903566D" wp14:editId="01823746">
                 <wp:simplePos x="0" y="0"/>
                 <wp:positionH relativeFrom="column">
-                  <wp:posOffset>5726430</wp:posOffset>
+                  <wp:posOffset>5632450</wp:posOffset>
                 </wp:positionH>
                 <wp:positionV relativeFrom="paragraph">
-                  <wp:posOffset>123825</wp:posOffset>
+                  <wp:posOffset>121920</wp:posOffset>
                 </wp:positionV>
-                <wp:extent cx="990600" cy="207645"/>
+                <wp:extent cx="1085850" cy="207645"/>
                 <wp:effectExtent l="0" t="0" r="19050" b="20955"/>
                 <wp:wrapThrough wrapText="bothSides">
                   <wp:wrapPolygon edited="0">
@@ -6431,7 +6277,7 @@
                       <wps:spPr bwMode="auto">
                         <a:xfrm>
                           <a:off x="0" y="0"/>
-                          <a:ext cx="990600" cy="207645"/>
+                          <a:ext cx="1085850" cy="207645"/>
                         </a:xfrm>
                         <a:prstGeom prst="rect">
                           <a:avLst/>
@@ -6481,7 +6327,6 @@
                               </w:rPr>
                               <w:t>{</w:t>
                             </w:r>
-                            <w:proofErr w:type="spellStart"/>
                             <w:r>
                               <w:rPr>
                                 <w:rFonts w:asciiTheme="minorHAnsi" w:hAnsiTheme="minorHAnsi" w:cstheme="minorHAnsi"/>
@@ -6490,9 +6335,9 @@
                                 <w:sz w:val="16"/>
                                 <w:szCs w:val="16"/>
                               </w:rPr>
-                              <w:t>Kismegszakító</w:t>
-                            </w:r>
-                            <w:proofErr w:type="spellEnd"/>
+                              <w:t>KIS</w:t>
+                            </w:r>
+                            <w:bookmarkStart w:id="0" w:name="_GoBack"/>
                             <w:r>
                               <w:rPr>
                                 <w:rFonts w:asciiTheme="minorHAnsi" w:hAnsiTheme="minorHAnsi" w:cstheme="minorHAnsi"/>
@@ -6501,6 +6346,16 @@
                                 <w:sz w:val="16"/>
                                 <w:szCs w:val="16"/>
                               </w:rPr>
+                              <w:t>MEGSZAKÍTÓ</w:t>
+                            </w:r>
+                            <w:r>
+                              <w:rPr>
+                                <w:rFonts w:asciiTheme="minorHAnsi" w:hAnsiTheme="minorHAnsi" w:cstheme="minorHAnsi"/>
+                                <w:bCs/>
+                                <w:color w:val="E36C0A" w:themeColor="accent6" w:themeShade="BF"/>
+                                <w:sz w:val="16"/>
+                                <w:szCs w:val="16"/>
+                              </w:rPr>
                               <w:t>}</w:t>
                             </w:r>
                             <w:r>
@@ -6513,6 +6368,7 @@
                               </w:rPr>
                               <w:t>}</w:t>
                             </w:r>
+                            <w:bookmarkEnd w:id="0"/>
                           </w:p>
                         </w:txbxContent>
                       </wps:txbx>
@@ -6533,7 +6389,7 @@
           </mc:Choice>
           <mc:Fallback>
             <w:pict>
-              <v:shape w14:anchorId="5903566D" id="Szövegdoboz 8" o:spid="_x0000_s1039" type="#_x0000_t202" style="position:absolute;margin-left:450.9pt;margin-top:9.75pt;width:78pt;height:16.35pt;z-index:-251626496;visibility:visible;mso-wrap-style:square;mso-width-percent:0;mso-height-percent:0;mso-wrap-distance-left:9pt;mso-wrap-distance-top:3.6pt;mso-wrap-distance-right:9pt;mso-wrap-distance-bottom:3.6pt;mso-position-horizontal:absolute;mso-position-horizontal-relative:text;mso-position-vertical:absolute;mso-position-vertical-relative:text;mso-width-percent:0;mso-height-percent:0;mso-width-relative:margin;mso-height-relative:margin;v-text-anchor:top" o:gfxdata="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">
+              <v:shape w14:anchorId="5903566D" id="Szövegdoboz 8" o:spid="_x0000_s1040" type="#_x0000_t202" style="position:absolute;margin-left:443.5pt;margin-top:9.6pt;width:85.5pt;height:16.35pt;z-index:-251626496;visibility:visible;mso-wrap-style:square;mso-width-percent:0;mso-height-percent:0;mso-wrap-distance-left:9pt;mso-wrap-distance-top:3.6pt;mso-wrap-distance-right:9pt;mso-wrap-distance-bottom:3.6pt;mso-position-horizontal:absolute;mso-position-horizontal-relative:text;mso-position-vertical:absolute;mso-position-vertical-relative:text;mso-width-percent:0;mso-height-percent:0;mso-width-relative:margin;mso-height-relative:margin;v-text-anchor:top" o:gfxdata="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">
                 <v:textbox>
                   <w:txbxContent>
                     <w:p>
@@ -6567,7 +6423,6 @@
                         </w:rPr>
                         <w:t>{</w:t>
                       </w:r>
-                      <w:proofErr w:type="spellStart"/>
                       <w:r>
                         <w:rPr>
                           <w:rFonts w:asciiTheme="minorHAnsi" w:hAnsiTheme="minorHAnsi" w:cstheme="minorHAnsi"/>
@@ -6576,9 +6431,9 @@
                           <w:sz w:val="16"/>
                           <w:szCs w:val="16"/>
                         </w:rPr>
-                        <w:t>Kismegszakító</w:t>
-                      </w:r>
-                      <w:proofErr w:type="spellEnd"/>
+                        <w:t>KIS</w:t>
+                      </w:r>
+                      <w:bookmarkStart w:id="1" w:name="_GoBack"/>
                       <w:r>
                         <w:rPr>
                           <w:rFonts w:asciiTheme="minorHAnsi" w:hAnsiTheme="minorHAnsi" w:cstheme="minorHAnsi"/>
@@ -6587,6 +6442,16 @@
                           <w:sz w:val="16"/>
                           <w:szCs w:val="16"/>
                         </w:rPr>
+                        <w:t>MEGSZAKÍTÓ</w:t>
+                      </w:r>
+                      <w:r>
+                        <w:rPr>
+                          <w:rFonts w:asciiTheme="minorHAnsi" w:hAnsiTheme="minorHAnsi" w:cstheme="minorHAnsi"/>
+                          <w:bCs/>
+                          <w:color w:val="E36C0A" w:themeColor="accent6" w:themeShade="BF"/>
+                          <w:sz w:val="16"/>
+                          <w:szCs w:val="16"/>
+                        </w:rPr>
                         <w:t>}</w:t>
                       </w:r>
                       <w:r>
@@ -6599,6 +6464,7 @@
                         </w:rPr>
                         <w:t>}</w:t>
                       </w:r>
+                      <w:bookmarkEnd w:id="1"/>
                     </w:p>
                   </w:txbxContent>
                 </v:textbox>
@@ -7007,7 +6873,6 @@
                               </w:rPr>
                               <w:t>{</w:t>
                             </w:r>
-                            <w:proofErr w:type="spellStart"/>
                             <w:r>
                               <w:rPr>
                                 <w:rFonts w:asciiTheme="minorHAnsi" w:hAnsiTheme="minorHAnsi" w:cstheme="minorHAnsi"/>
@@ -7016,19 +6881,8 @@
                                 <w:sz w:val="16"/>
                                 <w:szCs w:val="16"/>
                               </w:rPr>
-                              <w:t>AC_</w:t>
-                            </w:r>
-                            <w:r>
-                              <w:rPr>
-                                <w:rFonts w:asciiTheme="minorHAnsi" w:hAnsiTheme="minorHAnsi" w:cstheme="minorHAnsi"/>
-                                <w:bCs/>
-                                <w:color w:val="E36C0A" w:themeColor="accent6" w:themeShade="BF"/>
-                                <w:sz w:val="16"/>
-                                <w:szCs w:val="16"/>
-                              </w:rPr>
-                              <w:t>hossz</w:t>
-                            </w:r>
-                            <w:proofErr w:type="spellEnd"/>
+                              <w:t>AC_HOSSZ</w:t>
+                            </w:r>
                             <w:r>
                               <w:rPr>
                                 <w:rFonts w:asciiTheme="minorHAnsi" w:hAnsiTheme="minorHAnsi" w:cstheme="minorHAnsi"/>
@@ -7069,7 +6923,7 @@
           </mc:Choice>
           <mc:Fallback>
             <w:pict>
-              <v:shape w14:anchorId="09BF28A8" id="Szövegdoboz 18" o:spid="_x0000_s1040" type="#_x0000_t202" style="position:absolute;margin-left:674.75pt;margin-top:0;width:67.15pt;height:26.85pt;z-index:-251628544;visibility:visible;mso-wrap-style:square;mso-width-percent:0;mso-height-percent:0;mso-wrap-distance-left:9pt;mso-wrap-distance-top:3.6pt;mso-wrap-distance-right:9pt;mso-wrap-distance-bottom:3.6pt;mso-position-horizontal:absolute;mso-position-horizontal-relative:text;mso-position-vertical:absolute;mso-position-vertical-relative:text;mso-width-percent:0;mso-height-percent:0;mso-width-relative:margin;mso-height-relative:margin;v-text-anchor:top" o:gfxdata="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">
+              <v:shape w14:anchorId="09BF28A8" id="Szövegdoboz 18" o:spid="_x0000_s1041" type="#_x0000_t202" style="position:absolute;margin-left:674.75pt;margin-top:0;width:67.15pt;height:26.85pt;z-index:-251628544;visibility:visible;mso-wrap-style:square;mso-width-percent:0;mso-height-percent:0;mso-wrap-distance-left:9pt;mso-wrap-distance-top:3.6pt;mso-wrap-distance-right:9pt;mso-wrap-distance-bottom:3.6pt;mso-position-horizontal:absolute;mso-position-horizontal-relative:text;mso-position-vertical:absolute;mso-position-vertical-relative:text;mso-width-percent:0;mso-height-percent:0;mso-width-relative:margin;mso-height-relative:margin;v-text-anchor:top" o:gfxdata="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">
                 <v:textbox>
                   <w:txbxContent>
                     <w:p>
@@ -7137,7 +6991,6 @@
                         </w:rPr>
                         <w:t>{</w:t>
                       </w:r>
-                      <w:proofErr w:type="spellStart"/>
                       <w:r>
                         <w:rPr>
                           <w:rFonts w:asciiTheme="minorHAnsi" w:hAnsiTheme="minorHAnsi" w:cstheme="minorHAnsi"/>
@@ -7146,21 +6999,8 @@
                           <w:sz w:val="16"/>
                           <w:szCs w:val="16"/>
                         </w:rPr>
-                        <w:t>AC_</w:t>
-                      </w:r>
-                      <w:bookmarkStart w:id="1" w:name="_GoBack"/>
-                      <w:bookmarkEnd w:id="1"/>
-                      <w:r>
-                        <w:rPr>
-                          <w:rFonts w:asciiTheme="minorHAnsi" w:hAnsiTheme="minorHAnsi" w:cstheme="minorHAnsi"/>
-                          <w:bCs/>
-                          <w:color w:val="E36C0A" w:themeColor="accent6" w:themeShade="BF"/>
-                          <w:sz w:val="16"/>
-                          <w:szCs w:val="16"/>
-                        </w:rPr>
-                        <w:t>hossz</w:t>
-                      </w:r>
-                      <w:proofErr w:type="spellEnd"/>
+                        <w:t>AC_HOSSZ</w:t>
+                      </w:r>
                       <w:r>
                         <w:rPr>
                           <w:rFonts w:asciiTheme="minorHAnsi" w:hAnsiTheme="minorHAnsi" w:cstheme="minorHAnsi"/>
@@ -7477,7 +7317,7 @@
           </mc:Choice>
           <mc:Fallback>
             <w:pict>
-              <v:shape w14:anchorId="44FE1668" id="_x0000_s1041" type="#_x0000_t202" style="position:absolute;margin-left:407.55pt;margin-top:.35pt;width:140.85pt;height:26.85pt;z-index:-251618304;visibility:visible;mso-wrap-style:square;mso-width-percent:0;mso-height-percent:0;mso-wrap-distance-left:9pt;mso-wrap-distance-top:3.6pt;mso-wrap-distance-right:9pt;mso-wrap-distance-bottom:3.6pt;mso-position-horizontal:absolute;mso-position-horizontal-relative:text;mso-position-vertical:absolute;mso-position-vertical-relative:text;mso-width-percent:0;mso-height-percent:0;mso-width-relative:margin;mso-height-relative:margin;v-text-anchor:top" o:gfxdata="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">
+              <v:shape w14:anchorId="44FE1668" id="_x0000_s1042" type="#_x0000_t202" style="position:absolute;margin-left:407.55pt;margin-top:.35pt;width:140.85pt;height:26.85pt;z-index:-251618304;visibility:visible;mso-wrap-style:square;mso-width-percent:0;mso-height-percent:0;mso-wrap-distance-left:9pt;mso-wrap-distance-top:3.6pt;mso-wrap-distance-right:9pt;mso-wrap-distance-bottom:3.6pt;mso-position-horizontal:absolute;mso-position-horizontal-relative:text;mso-position-vertical:absolute;mso-position-vertical-relative:text;mso-width-percent:0;mso-height-percent:0;mso-width-relative:margin;mso-height-relative:margin;v-text-anchor:top" o:gfxdata="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">
                 <v:textbox>
                   <w:txbxContent>
                     <w:p>
@@ -7502,21 +7342,7 @@
                           <w:szCs w:val="16"/>
                           <w:lang w:val="hu-HU" w:eastAsia="hu-HU"/>
                         </w:rPr>
-                        <w:t>T1+T2 típusú</w:t>
-                      </w:r>
-                      <w:bookmarkStart w:id="1" w:name="_GoBack"/>
-                      <w:bookmarkEnd w:id="1"/>
-                      <w:r>
-                        <w:rPr>
-                          <w:rFonts w:ascii="Calibri" w:hAnsi="Calibri" w:cs="Calibri"/>
-                          <w:b/>
-                          <w:bCs/>
-                          <w:color w:val="1F497D" w:themeColor="text2"/>
-                          <w:sz w:val="16"/>
-                          <w:szCs w:val="16"/>
-                          <w:lang w:val="hu-HU" w:eastAsia="hu-HU"/>
-                        </w:rPr>
-                        <w:t xml:space="preserve"> túlfeszültség levezető</w:t>
+                        <w:t>T1+T2 típusú túlfeszültség levezető</w:t>
                       </w:r>
                     </w:p>
                   </w:txbxContent>
@@ -7733,7 +7559,7 @@
           </mc:Choice>
           <mc:Fallback>
             <w:pict>
-              <v:shape w14:anchorId="1CE257D5" id="_x0000_s1042" type="#_x0000_t202" style="position:absolute;left:0;text-align:left;margin-left:490.2pt;margin-top:52pt;width:245.55pt;height:20.25pt;z-index:251694080;visibility:visible;mso-wrap-style:square;mso-width-percent:0;mso-height-percent:0;mso-wrap-distance-left:9pt;mso-wrap-distance-top:3.6pt;mso-wrap-distance-right:9pt;mso-wrap-distance-bottom:3.6pt;mso-position-horizontal:absolute;mso-position-horizontal-relative:text;mso-position-vertical:absolute;mso-position-vertical-relative:text;mso-width-percent:0;mso-height-percent:0;mso-width-relative:margin;mso-height-relative:margin;v-text-anchor:top" o:gfxdata="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">
+              <v:shape w14:anchorId="1CE257D5" id="_x0000_s1043" type="#_x0000_t202" style="position:absolute;left:0;text-align:left;margin-left:490.2pt;margin-top:52pt;width:245.55pt;height:20.25pt;z-index:251694080;visibility:visible;mso-wrap-style:square;mso-width-percent:0;mso-height-percent:0;mso-wrap-distance-left:9pt;mso-wrap-distance-top:3.6pt;mso-wrap-distance-right:9pt;mso-wrap-distance-bottom:3.6pt;mso-position-horizontal:absolute;mso-position-horizontal-relative:text;mso-position-vertical:absolute;mso-position-vertical-relative:text;mso-width-percent:0;mso-height-percent:0;mso-width-relative:margin;mso-height-relative:margin;v-text-anchor:top" o:gfxdata="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">
                 <v:textbox>
                   <w:txbxContent>
                     <w:p>
@@ -7884,7 +7710,7 @@
           </mc:Choice>
           <mc:Fallback>
             <w:pict>
-              <v:shape w14:anchorId="28A05D97" id="_x0000_s1043" type="#_x0000_t202" style="position:absolute;left:0;text-align:left;margin-left:-22.05pt;margin-top:52.15pt;width:206.85pt;height:17.3pt;z-index:251692032;visibility:visible;mso-wrap-style:square;mso-width-percent:0;mso-height-percent:0;mso-wrap-distance-left:9pt;mso-wrap-distance-top:3.6pt;mso-wrap-distance-right:9pt;mso-wrap-distance-bottom:3.6pt;mso-position-horizontal:absolute;mso-position-horizontal-relative:text;mso-position-vertical:absolute;mso-position-vertical-relative:text;mso-width-percent:0;mso-height-percent:0;mso-width-relative:margin;mso-height-relative:margin;v-text-anchor:top" o:gfxdata="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">
+              <v:shape w14:anchorId="28A05D97" id="_x0000_s1044" type="#_x0000_t202" style="position:absolute;left:0;text-align:left;margin-left:-22.05pt;margin-top:52.15pt;width:206.85pt;height:17.3pt;z-index:251692032;visibility:visible;mso-wrap-style:square;mso-width-percent:0;mso-height-percent:0;mso-wrap-distance-left:9pt;mso-wrap-distance-top:3.6pt;mso-wrap-distance-right:9pt;mso-wrap-distance-bottom:3.6pt;mso-position-horizontal:absolute;mso-position-horizontal-relative:text;mso-position-vertical:absolute;mso-position-vertical-relative:text;mso-width-percent:0;mso-height-percent:0;mso-width-relative:margin;mso-height-relative:margin;v-text-anchor:top" o:gfxdata="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">
                 <v:textbox>
                   <w:txbxContent>
                     <w:p>

</xml_diff>

<commit_message>
finalize files, some more touches needed
</commit_message>
<xml_diff>
--- a/word_automation/1fázis.docx
+++ b/word_automation/1fázis.docx
@@ -1,6 +1,6 @@
 
 <file path=word/document.xml><?xml version="1.0" encoding="utf-8"?>
-<w:document xmlns:wpc="http://schemas.microsoft.com/office/word/2010/wordprocessingCanvas" xmlns:cx="http://schemas.microsoft.com/office/drawing/2014/chartex" xmlns:cx1="http://schemas.microsoft.com/office/drawing/2015/9/8/chartex" xmlns:cx2="http://schemas.microsoft.com/office/drawing/2015/10/21/chartex" xmlns:cx3="http://schemas.microsoft.com/office/drawing/2016/5/9/chartex" xmlns:cx4="http://schemas.microsoft.com/office/drawing/2016/5/10/chartex" xmlns:cx5="http://schemas.microsoft.com/office/drawing/2016/5/11/chartex" xmlns:cx6="http://schemas.microsoft.com/office/drawing/2016/5/12/chartex" xmlns:cx7="http://schemas.microsoft.com/office/drawing/2016/5/13/chartex" xmlns:cx8="http://schemas.microsoft.com/office/drawing/2016/5/14/chartex" xmlns:mc="http://schemas.openxmlformats.org/markup-compatibility/2006" xmlns:aink="http://schemas.microsoft.com/office/drawing/2016/ink" xmlns:am3d="http://schemas.microsoft.com/office/drawing/2017/model3d" xmlns:o="urn:schemas-microsoft-com:office:office" xmlns:r="http://schemas.openxmlformats.org/officeDocument/2006/relationships" xmlns:m="http://schemas.openxmlformats.org/officeDocument/2006/math" xmlns:v="urn:schemas-microsoft-com:vml" xmlns:wp14="http://schemas.microsoft.com/office/word/2010/wordprocessingDrawing" xmlns:wp="http://schemas.openxmlformats.org/drawingml/2006/wordprocessingDrawing" xmlns:w10="urn:schemas-microsoft-com:office:word" xmlns:w="http://schemas.openxmlformats.org/wordprocessingml/2006/main" xmlns:w14="http://schemas.microsoft.com/office/word/2010/wordml" xmlns:w15="http://schemas.microsoft.com/office/word/2012/wordml" xmlns:w16cex="http://schemas.microsoft.com/office/word/2018/wordml/cex" xmlns:w16cid="http://schemas.microsoft.com/office/word/2016/wordml/cid" xmlns:w16="http://schemas.microsoft.com/office/word/2018/wordml" xmlns:w16sdtdh="http://schemas.microsoft.com/office/word/2020/wordml/sdtdatahash" xmlns:w16se="http://schemas.microsoft.com/office/word/2015/wordml/symex" xmlns:wpg="http://schemas.microsoft.com/office/word/2010/wordprocessingGroup" xmlns:wpi="http://schemas.microsoft.com/office/word/2010/wordprocessingInk" xmlns:wne="http://schemas.microsoft.com/office/word/2006/wordml" xmlns:wps="http://schemas.microsoft.com/office/word/2010/wordprocessingShape" mc:Ignorable="w14 w15 w16se w16cid w16 w16cex w16sdtdh wp14">
+<w:document xmlns:wpc="http://schemas.microsoft.com/office/word/2010/wordprocessingCanvas" xmlns:mc="http://schemas.openxmlformats.org/markup-compatibility/2006" xmlns:o="urn:schemas-microsoft-com:office:office" xmlns:r="http://schemas.openxmlformats.org/officeDocument/2006/relationships" xmlns:m="http://schemas.openxmlformats.org/officeDocument/2006/math" xmlns:v="urn:schemas-microsoft-com:vml" xmlns:wp14="http://schemas.microsoft.com/office/word/2010/wordprocessingDrawing" xmlns:wp="http://schemas.openxmlformats.org/drawingml/2006/wordprocessingDrawing" xmlns:w10="urn:schemas-microsoft-com:office:word" xmlns:w="http://schemas.openxmlformats.org/wordprocessingml/2006/main" xmlns:w14="http://schemas.microsoft.com/office/word/2010/wordml" xmlns:w15="http://schemas.microsoft.com/office/word/2012/wordml" xmlns:wpg="http://schemas.microsoft.com/office/word/2010/wordprocessingGroup" xmlns:wpi="http://schemas.microsoft.com/office/word/2010/wordprocessingInk" xmlns:wne="http://schemas.microsoft.com/office/word/2006/wordml" xmlns:wps="http://schemas.microsoft.com/office/word/2010/wordprocessingShape" mc:Ignorable="w14 w15 wp14">
   <w:body>
     <w:p>
       <w:pPr>
@@ -10,6 +10,199 @@
           <w:szCs w:val="16"/>
         </w:rPr>
       </w:pPr>
+      <w:r>
+        <w:rPr>
+          <w:noProof/>
+          <w:color w:val="1F497D" w:themeColor="text2"/>
+          <w:sz w:val="16"/>
+          <w:szCs w:val="16"/>
+          <w:lang w:val="en-GB" w:eastAsia="en-GB"/>
+        </w:rPr>
+        <mc:AlternateContent>
+          <mc:Choice Requires="wps">
+            <w:drawing>
+              <wp:anchor distT="45720" distB="45720" distL="114300" distR="114300" simplePos="0" relativeHeight="251667456" behindDoc="0" locked="0" layoutInCell="1" allowOverlap="1" wp14:anchorId="32C4148E" wp14:editId="33124F93">
+                <wp:simplePos x="0" y="0"/>
+                <wp:positionH relativeFrom="column">
+                  <wp:posOffset>-212726</wp:posOffset>
+                </wp:positionH>
+                <wp:positionV relativeFrom="paragraph">
+                  <wp:posOffset>98425</wp:posOffset>
+                </wp:positionV>
+                <wp:extent cx="3228975" cy="318770"/>
+                <wp:effectExtent l="0" t="0" r="9525" b="5080"/>
+                <wp:wrapNone/>
+                <wp:docPr id="4" name="Szövegdoboz 2"/>
+                <wp:cNvGraphicFramePr>
+                  <a:graphicFrameLocks xmlns:a="http://schemas.openxmlformats.org/drawingml/2006/main"/>
+                </wp:cNvGraphicFramePr>
+                <a:graphic xmlns:a="http://schemas.openxmlformats.org/drawingml/2006/main">
+                  <a:graphicData uri="http://schemas.microsoft.com/office/word/2010/wordprocessingShape">
+                    <wps:wsp>
+                      <wps:cNvSpPr txBox="1">
+                        <a:spLocks noChangeArrowheads="1"/>
+                      </wps:cNvSpPr>
+                      <wps:spPr bwMode="auto">
+                        <a:xfrm>
+                          <a:off x="0" y="0"/>
+                          <a:ext cx="3228975" cy="318770"/>
+                        </a:xfrm>
+                        <a:prstGeom prst="rect">
+                          <a:avLst/>
+                        </a:prstGeom>
+                        <a:solidFill>
+                          <a:srgbClr val="FFFFFF"/>
+                        </a:solidFill>
+                        <a:ln w="9525">
+                          <a:noFill/>
+                          <a:miter lim="800000"/>
+                          <a:headEnd/>
+                          <a:tailEnd/>
+                        </a:ln>
+                      </wps:spPr>
+                      <wps:txbx>
+                        <w:txbxContent>
+                          <w:p>
+                            <w:pPr>
+                              <w:rPr>
+                                <w:rFonts w:ascii="Arial" w:hAnsi="Arial" w:cs="Arial"/>
+                              </w:rPr>
+                            </w:pPr>
+                            <w:r>
+                              <w:rPr>
+                                <w:rFonts w:ascii="Arial" w:hAnsi="Arial" w:cs="Arial"/>
+                              </w:rPr>
+                              <w:t>MÉRÉSI PONT AZONOSÍTÓ:</w:t>
+                            </w:r>
+                            <w:r>
+                              <w:rPr>
+                                <w:rFonts w:ascii="Arial" w:hAnsi="Arial" w:cs="Arial"/>
+                              </w:rPr>
+                              <w:t xml:space="preserve"> </w:t>
+                            </w:r>
+                            <w:r>
+                              <w:rPr>
+                                <w:rFonts w:ascii="Arial" w:hAnsi="Arial" w:cs="Arial"/>
+                                <w:b/>
+                              </w:rPr>
+                              <w:t>{</w:t>
+                            </w:r>
+                            <w:r>
+                              <w:rPr>
+                                <w:rFonts w:ascii="Arial" w:hAnsi="Arial" w:cs="Arial"/>
+                                <w:b/>
+                              </w:rPr>
+                              <w:t>{</w:t>
+                            </w:r>
+                            <w:r>
+                              <w:rPr>
+                                <w:rFonts w:ascii="Arial" w:hAnsi="Arial" w:cs="Arial"/>
+                                <w:b/>
+                              </w:rPr>
+                              <w:t>MÉRÉSIPONT_ID</w:t>
+                            </w:r>
+                            <w:r>
+                              <w:rPr>
+                                <w:rFonts w:ascii="Arial" w:hAnsi="Arial" w:cs="Arial"/>
+                                <w:b/>
+                              </w:rPr>
+                              <w:t>}</w:t>
+                            </w:r>
+                            <w:r>
+                              <w:rPr>
+                                <w:rFonts w:ascii="Arial" w:hAnsi="Arial" w:cs="Arial"/>
+                                <w:b/>
+                              </w:rPr>
+                              <w:t>}</w:t>
+                            </w:r>
+                          </w:p>
+                        </w:txbxContent>
+                      </wps:txbx>
+                      <wps:bodyPr rot="0" vert="horz" wrap="square" lIns="91440" tIns="45720" rIns="91440" bIns="45720" anchor="t" anchorCtr="0">
+                        <a:noAutofit/>
+                      </wps:bodyPr>
+                    </wps:wsp>
+                  </a:graphicData>
+                </a:graphic>
+                <wp14:sizeRelH relativeFrom="margin">
+                  <wp14:pctWidth>0</wp14:pctWidth>
+                </wp14:sizeRelH>
+                <wp14:sizeRelV relativeFrom="margin">
+                  <wp14:pctHeight>0</wp14:pctHeight>
+                </wp14:sizeRelV>
+              </wp:anchor>
+            </w:drawing>
+          </mc:Choice>
+          <mc:Fallback>
+            <w:pict>
+              <v:shapetype w14:anchorId="32C4148E" id="_x0000_t202" coordsize="21600,21600" o:spt="202" path="m,l,21600r21600,l21600,xe">
+                <v:stroke joinstyle="miter"/>
+                <v:path gradientshapeok="t" o:connecttype="rect"/>
+              </v:shapetype>
+              <v:shape id="Szövegdoboz 2" o:spid="_x0000_s1026" type="#_x0000_t202" style="position:absolute;margin-left:-16.75pt;margin-top:7.75pt;width:254.25pt;height:25.1pt;z-index:251667456;visibility:visible;mso-wrap-style:square;mso-width-percent:0;mso-height-percent:0;mso-wrap-distance-left:9pt;mso-wrap-distance-top:3.6pt;mso-wrap-distance-right:9pt;mso-wrap-distance-bottom:3.6pt;mso-position-horizontal:absolute;mso-position-horizontal-relative:text;mso-position-vertical:absolute;mso-position-vertical-relative:text;mso-width-percent:0;mso-height-percent:0;mso-width-relative:margin;mso-height-relative:margin;v-text-anchor:top" o:gfxdata="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" stroked="f">
+                <v:textbox>
+                  <w:txbxContent>
+                    <w:p>
+                      <w:pPr>
+                        <w:rPr>
+                          <w:rFonts w:ascii="Arial" w:hAnsi="Arial" w:cs="Arial"/>
+                        </w:rPr>
+                      </w:pPr>
+                      <w:r>
+                        <w:rPr>
+                          <w:rFonts w:ascii="Arial" w:hAnsi="Arial" w:cs="Arial"/>
+                        </w:rPr>
+                        <w:t>MÉRÉSI PONT AZONOSÍTÓ:</w:t>
+                      </w:r>
+                      <w:r>
+                        <w:rPr>
+                          <w:rFonts w:ascii="Arial" w:hAnsi="Arial" w:cs="Arial"/>
+                        </w:rPr>
+                        <w:t xml:space="preserve"> </w:t>
+                      </w:r>
+                      <w:r>
+                        <w:rPr>
+                          <w:rFonts w:ascii="Arial" w:hAnsi="Arial" w:cs="Arial"/>
+                          <w:b/>
+                        </w:rPr>
+                        <w:t>{</w:t>
+                      </w:r>
+                      <w:r>
+                        <w:rPr>
+                          <w:rFonts w:ascii="Arial" w:hAnsi="Arial" w:cs="Arial"/>
+                          <w:b/>
+                        </w:rPr>
+                        <w:t>{</w:t>
+                      </w:r>
+                      <w:r>
+                        <w:rPr>
+                          <w:rFonts w:ascii="Arial" w:hAnsi="Arial" w:cs="Arial"/>
+                          <w:b/>
+                        </w:rPr>
+                        <w:t>MÉRÉSIPONT_ID</w:t>
+                      </w:r>
+                      <w:r>
+                        <w:rPr>
+                          <w:rFonts w:ascii="Arial" w:hAnsi="Arial" w:cs="Arial"/>
+                          <w:b/>
+                        </w:rPr>
+                        <w:t>}</w:t>
+                      </w:r>
+                      <w:r>
+                        <w:rPr>
+                          <w:rFonts w:ascii="Arial" w:hAnsi="Arial" w:cs="Arial"/>
+                          <w:b/>
+                        </w:rPr>
+                        <w:t>}</w:t>
+                      </w:r>
+                    </w:p>
+                  </w:txbxContent>
+                </v:textbox>
+              </v:shape>
+            </w:pict>
+          </mc:Fallback>
+        </mc:AlternateContent>
+      </w:r>
       <w:r>
         <w:pict w14:anchorId="4D47C1B0">
           <v:group id="_x0000_s1026" style="position:absolute;margin-left:44.5pt;margin-top:31.55pt;width:757.85pt;height:538.25pt;z-index:-251660288;mso-position-horizontal-relative:page;mso-position-vertical-relative:page" coordorigin="890,552" coordsize="15157,10832">
@@ -42,40 +235,40 @@
               <o:lock v:ext="edit" aspectratio="t"/>
             </v:shapetype>
             <v:shape id="_x0000_s1394" type="#_x0000_t75" style="position:absolute;left:13687;top:1471;width:252;height:358">
-              <v:imagedata r:id="rId5" o:title=""/>
+              <v:imagedata r:id="rId7" o:title=""/>
             </v:shape>
             <v:shape id="_x0000_s1393" type="#_x0000_t75" style="position:absolute;left:13171;top:1829;width:250;height:360">
-              <v:imagedata r:id="rId6" o:title=""/>
+              <v:imagedata r:id="rId8" o:title=""/>
             </v:shape>
             <v:shape id="_x0000_s1392" type="#_x0000_t75" style="position:absolute;left:13430;top:1471;width:250;height:358">
-              <v:imagedata r:id="rId7" o:title=""/>
+              <v:imagedata r:id="rId9" o:title=""/>
             </v:shape>
             <v:shape id="_x0000_s1391" type="#_x0000_t75" style="position:absolute;left:13171;top:1471;width:250;height:358">
-              <v:imagedata r:id="rId7" o:title=""/>
+              <v:imagedata r:id="rId9" o:title=""/>
             </v:shape>
             <v:shape id="_x0000_s1390" type="#_x0000_t75" style="position:absolute;left:13430;top:1829;width:250;height:360">
-              <v:imagedata r:id="rId6" o:title=""/>
+              <v:imagedata r:id="rId8" o:title=""/>
             </v:shape>
             <v:shape id="_x0000_s1389" type="#_x0000_t75" style="position:absolute;left:13689;top:1829;width:250;height:360">
-              <v:imagedata r:id="rId8" o:title=""/>
+              <v:imagedata r:id="rId10" o:title=""/>
             </v:shape>
             <v:shape id="_x0000_s1388" type="#_x0000_t75" style="position:absolute;left:13169;top:1109;width:250;height:360">
-              <v:imagedata r:id="rId9" o:title=""/>
+              <v:imagedata r:id="rId11" o:title=""/>
             </v:shape>
             <v:shape id="_x0000_s1387" type="#_x0000_t75" style="position:absolute;left:13428;top:1109;width:250;height:360">
-              <v:imagedata r:id="rId9" o:title=""/>
+              <v:imagedata r:id="rId11" o:title=""/>
             </v:shape>
             <v:shape id="_x0000_s1386" type="#_x0000_t75" style="position:absolute;left:13687;top:1109;width:252;height:360">
-              <v:imagedata r:id="rId10" o:title=""/>
+              <v:imagedata r:id="rId12" o:title=""/>
             </v:shape>
             <v:shape id="_x0000_s1385" type="#_x0000_t75" style="position:absolute;left:13169;top:2189;width:250;height:360">
-              <v:imagedata r:id="rId11" o:title=""/>
+              <v:imagedata r:id="rId13" o:title=""/>
             </v:shape>
             <v:shape id="_x0000_s1384" type="#_x0000_t75" style="position:absolute;left:13428;top:2189;width:250;height:360">
-              <v:imagedata r:id="rId11" o:title=""/>
+              <v:imagedata r:id="rId13" o:title=""/>
             </v:shape>
             <v:shape id="_x0000_s1383" type="#_x0000_t75" style="position:absolute;left:13687;top:2189;width:252;height:360">
-              <v:imagedata r:id="rId12" o:title=""/>
+              <v:imagedata r:id="rId14" o:title=""/>
             </v:shape>
             <v:shape id="_x0000_s1382" style="position:absolute;left:11397;top:5203;width:89;height:0" coordorigin="11397,5203" coordsize="89,0" path="m11397,5203r89,e" filled="f">
               <v:path arrowok="t"/>
@@ -87,7 +280,7 @@
               <v:path arrowok="t"/>
             </v:shape>
             <v:shape id="_x0000_s1379" type="#_x0000_t75" style="position:absolute;left:13680;top:3441;width:735;height:6653">
-              <v:imagedata r:id="rId13" o:title=""/>
+              <v:imagedata r:id="rId15" o:title=""/>
             </v:shape>
             <v:shape id="_x0000_s1378" style="position:absolute;left:10807;top:8410;width:180;height:360" coordorigin="10807,8410" coordsize="180,360" path="m10807,8410r180,360e" filled="f">
               <v:path arrowok="t"/>
@@ -638,76 +831,76 @@
               <v:path arrowok="t"/>
             </v:shape>
             <v:shape id="_x0000_s1196" type="#_x0000_t75" style="position:absolute;left:14568;top:1471;width:252;height:358">
-              <v:imagedata r:id="rId14" o:title=""/>
+              <v:imagedata r:id="rId16" o:title=""/>
             </v:shape>
             <v:shape id="_x0000_s1195" type="#_x0000_t75" style="position:absolute;left:14049;top:1829;width:250;height:360">
-              <v:imagedata r:id="rId15" o:title=""/>
+              <v:imagedata r:id="rId17" o:title=""/>
             </v:shape>
             <v:shape id="_x0000_s1194" type="#_x0000_t75" style="position:absolute;left:14311;top:1471;width:250;height:358">
-              <v:imagedata r:id="rId16" o:title=""/>
+              <v:imagedata r:id="rId18" o:title=""/>
             </v:shape>
             <v:shape id="_x0000_s1193" type="#_x0000_t75" style="position:absolute;left:14049;top:1471;width:250;height:358">
-              <v:imagedata r:id="rId17" o:title=""/>
+              <v:imagedata r:id="rId19" o:title=""/>
             </v:shape>
             <v:shape id="_x0000_s1192" type="#_x0000_t75" style="position:absolute;left:14311;top:1829;width:250;height:360">
-              <v:imagedata r:id="rId18" o:title=""/>
+              <v:imagedata r:id="rId20" o:title=""/>
             </v:shape>
             <v:shape id="_x0000_s1191" type="#_x0000_t75" style="position:absolute;left:14570;top:1829;width:250;height:360">
-              <v:imagedata r:id="rId19" o:title=""/>
+              <v:imagedata r:id="rId21" o:title=""/>
             </v:shape>
             <v:shape id="_x0000_s1190" type="#_x0000_t75" style="position:absolute;left:14047;top:1109;width:252;height:360">
-              <v:imagedata r:id="rId20" o:title=""/>
+              <v:imagedata r:id="rId22" o:title=""/>
             </v:shape>
             <v:shape id="_x0000_s1189" type="#_x0000_t75" style="position:absolute;left:14309;top:1109;width:250;height:360">
-              <v:imagedata r:id="rId20" o:title=""/>
+              <v:imagedata r:id="rId22" o:title=""/>
             </v:shape>
             <v:shape id="_x0000_s1188" type="#_x0000_t75" style="position:absolute;left:14568;top:1109;width:250;height:360">
-              <v:imagedata r:id="rId21" o:title=""/>
+              <v:imagedata r:id="rId23" o:title=""/>
             </v:shape>
             <v:shape id="_x0000_s1187" type="#_x0000_t75" style="position:absolute;left:14047;top:2189;width:252;height:360">
-              <v:imagedata r:id="rId22" o:title=""/>
+              <v:imagedata r:id="rId24" o:title=""/>
             </v:shape>
             <v:shape id="_x0000_s1186" type="#_x0000_t75" style="position:absolute;left:14309;top:2189;width:250;height:360">
-              <v:imagedata r:id="rId22" o:title=""/>
+              <v:imagedata r:id="rId24" o:title=""/>
             </v:shape>
             <v:shape id="_x0000_s1185" type="#_x0000_t75" style="position:absolute;left:14568;top:2189;width:250;height:360">
-              <v:imagedata r:id="rId23" o:title=""/>
+              <v:imagedata r:id="rId25" o:title=""/>
             </v:shape>
             <v:shape id="_x0000_s1184" type="#_x0000_t75" style="position:absolute;left:12768;top:1471;width:252;height:358">
-              <v:imagedata r:id="rId24" o:title=""/>
+              <v:imagedata r:id="rId26" o:title=""/>
             </v:shape>
             <v:shape id="_x0000_s1183" type="#_x0000_t75" style="position:absolute;left:12249;top:1829;width:250;height:360">
-              <v:imagedata r:id="rId25" o:title=""/>
+              <v:imagedata r:id="rId27" o:title=""/>
             </v:shape>
             <v:shape id="_x0000_s1182" type="#_x0000_t75" style="position:absolute;left:12511;top:1471;width:250;height:358">
-              <v:imagedata r:id="rId26" o:title=""/>
+              <v:imagedata r:id="rId28" o:title=""/>
             </v:shape>
             <v:shape id="_x0000_s1181" type="#_x0000_t75" style="position:absolute;left:12249;top:1471;width:250;height:358">
-              <v:imagedata r:id="rId27" o:title=""/>
+              <v:imagedata r:id="rId29" o:title=""/>
             </v:shape>
             <v:shape id="_x0000_s1180" type="#_x0000_t75" style="position:absolute;left:12511;top:1829;width:250;height:360">
-              <v:imagedata r:id="rId6" o:title=""/>
+              <v:imagedata r:id="rId8" o:title=""/>
             </v:shape>
             <v:shape id="_x0000_s1179" type="#_x0000_t75" style="position:absolute;left:12770;top:1829;width:250;height:360">
-              <v:imagedata r:id="rId28" o:title=""/>
+              <v:imagedata r:id="rId30" o:title=""/>
             </v:shape>
             <v:shape id="_x0000_s1178" type="#_x0000_t75" style="position:absolute;left:12247;top:1109;width:252;height:360">
-              <v:imagedata r:id="rId9" o:title=""/>
+              <v:imagedata r:id="rId11" o:title=""/>
             </v:shape>
             <v:shape id="_x0000_s1177" type="#_x0000_t75" style="position:absolute;left:12509;top:1109;width:250;height:360">
-              <v:imagedata r:id="rId9" o:title=""/>
+              <v:imagedata r:id="rId11" o:title=""/>
             </v:shape>
             <v:shape id="_x0000_s1176" type="#_x0000_t75" style="position:absolute;left:12768;top:1109;width:250;height:360">
-              <v:imagedata r:id="rId29" o:title=""/>
+              <v:imagedata r:id="rId31" o:title=""/>
             </v:shape>
             <v:shape id="_x0000_s1175" type="#_x0000_t75" style="position:absolute;left:12247;top:2189;width:252;height:360">
-              <v:imagedata r:id="rId11" o:title=""/>
+              <v:imagedata r:id="rId13" o:title=""/>
             </v:shape>
             <v:shape id="_x0000_s1174" type="#_x0000_t75" style="position:absolute;left:12509;top:2189;width:250;height:360">
-              <v:imagedata r:id="rId11" o:title=""/>
+              <v:imagedata r:id="rId13" o:title=""/>
             </v:shape>
             <v:shape id="_x0000_s1173" type="#_x0000_t75" style="position:absolute;left:12768;top:2189;width:250;height:360">
-              <v:imagedata r:id="rId30" o:title=""/>
+              <v:imagedata r:id="rId32" o:title=""/>
             </v:shape>
             <v:shape id="_x0000_s1172" style="position:absolute;left:11930;top:2906;width:0;height:540" coordorigin="11930,2906" coordsize="0,540" path="m11930,2906r,540e" filled="f">
               <v:path arrowok="t"/>
@@ -1161,10 +1354,6 @@
       </w:r>
       <w:r>
         <w:pict w14:anchorId="0DE32891">
-          <v:shapetype id="_x0000_t202" coordsize="21600,21600" o:spt="202" path="m,l,21600r21600,l21600,xe">
-            <v:stroke joinstyle="miter"/>
-            <v:path gradientshapeok="t" o:connecttype="rect"/>
-          </v:shapetype>
           <v:shape id="_x0000_s1400" type="#_x0000_t202" style="position:absolute;margin-left:702pt;margin-top:58.05pt;width:39.75pt;height:90.4pt;z-index:-251657216;mso-position-horizontal-relative:page;mso-position-vertical-relative:page" filled="f" stroked="f">
             <v:textbox inset="0,0,0,0">
               <w:txbxContent>
@@ -1914,56 +2103,55 @@
                             <w:pPr>
                               <w:jc w:val="center"/>
                               <w:rPr>
-                                <w:b/>
-                                <w:bCs/>
-                                <w:color w:val="1F497D" w:themeColor="text2"/>
+                                <w:rFonts w:ascii="Arial" w:hAnsi="Arial" w:cs="Arial"/>
+                                <w:b/>
+                                <w:bCs/>
                               </w:rPr>
                             </w:pPr>
                             <w:r>
                               <w:rPr>
-                                <w:b/>
-                                <w:bCs/>
-                                <w:color w:val="1F497D" w:themeColor="text2"/>
-                              </w:rPr>
-                              <w:t xml:space="preserve">PARTNERSZÁM: </w:t>
-                            </w:r>
-                            <w:r>
-                              <w:rPr>
-                                <w:b/>
-                                <w:bCs/>
-                                <w:color w:val="E36C0A" w:themeColor="accent6" w:themeShade="BF"/>
+                                <w:rFonts w:ascii="Arial" w:hAnsi="Arial" w:cs="Arial"/>
+                                <w:bCs/>
+                              </w:rPr>
+                              <w:t>PARTNERSZÁM</w:t>
+                            </w:r>
+                            <w:r>
+                              <w:rPr>
+                                <w:rFonts w:ascii="Arial" w:hAnsi="Arial" w:cs="Arial"/>
+                                <w:b/>
+                                <w:bCs/>
+                              </w:rPr>
+                              <w:t>: {</w:t>
+                            </w:r>
+                            <w:r>
+                              <w:rPr>
+                                <w:rFonts w:ascii="Arial" w:hAnsi="Arial" w:cs="Arial"/>
+                                <w:b/>
+                                <w:bCs/>
                               </w:rPr>
                               <w:t>{</w:t>
                             </w:r>
                             <w:r>
                               <w:rPr>
-                                <w:b/>
-                                <w:bCs/>
-                                <w:color w:val="E36C0A" w:themeColor="accent6" w:themeShade="BF"/>
-                              </w:rPr>
-                              <w:t>{</w:t>
-                            </w:r>
-                            <w:r>
-                              <w:rPr>
-                                <w:b/>
-                                <w:bCs/>
-                                <w:color w:val="E36C0A" w:themeColor="accent6" w:themeShade="BF"/>
+                                <w:rFonts w:ascii="Arial" w:hAnsi="Arial" w:cs="Arial"/>
+                                <w:b/>
+                                <w:bCs/>
                               </w:rPr>
                               <w:t>PARTNERSZÁM</w:t>
                             </w:r>
                             <w:r>
                               <w:rPr>
-                                <w:b/>
-                                <w:bCs/>
-                                <w:color w:val="E36C0A" w:themeColor="accent6" w:themeShade="BF"/>
+                                <w:rFonts w:ascii="Arial" w:hAnsi="Arial" w:cs="Arial"/>
+                                <w:b/>
+                                <w:bCs/>
                               </w:rPr>
                               <w:t>}</w:t>
                             </w:r>
                             <w:r>
                               <w:rPr>
-                                <w:b/>
-                                <w:bCs/>
-                                <w:color w:val="E36C0A" w:themeColor="accent6" w:themeShade="BF"/>
+                                <w:rFonts w:ascii="Arial" w:hAnsi="Arial" w:cs="Arial"/>
+                                <w:b/>
+                                <w:bCs/>
                               </w:rPr>
                               <w:t>}</w:t>
                             </w:r>
@@ -1987,63 +2175,62 @@
           </mc:Choice>
           <mc:Fallback>
             <w:pict>
-              <v:shape w14:anchorId="53746884" id="Szövegdoboz 2" o:spid="_x0000_s1026" type="#_x0000_t202" style="position:absolute;margin-left:548.45pt;margin-top:-39.25pt;width:192.65pt;height:18.65pt;z-index:251663360;visibility:visible;mso-wrap-style:square;mso-width-percent:0;mso-height-percent:0;mso-wrap-distance-left:9pt;mso-wrap-distance-top:3.6pt;mso-wrap-distance-right:9pt;mso-wrap-distance-bottom:3.6pt;mso-position-horizontal:absolute;mso-position-horizontal-relative:text;mso-position-vertical:absolute;mso-position-vertical-relative:text;mso-width-percent:0;mso-height-percent:0;mso-width-relative:margin;mso-height-relative:margin;v-text-anchor:top" o:gfxdata="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" stroked="f">
+              <v:shape w14:anchorId="53746884" id="_x0000_s1027" type="#_x0000_t202" style="position:absolute;margin-left:548.45pt;margin-top:-39.25pt;width:192.65pt;height:18.65pt;z-index:251663360;visibility:visible;mso-wrap-style:square;mso-width-percent:0;mso-height-percent:0;mso-wrap-distance-left:9pt;mso-wrap-distance-top:3.6pt;mso-wrap-distance-right:9pt;mso-wrap-distance-bottom:3.6pt;mso-position-horizontal:absolute;mso-position-horizontal-relative:text;mso-position-vertical:absolute;mso-position-vertical-relative:text;mso-width-percent:0;mso-height-percent:0;mso-width-relative:margin;mso-height-relative:margin;v-text-anchor:top" o:gfxdata="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" stroked="f">
                 <v:textbox>
                   <w:txbxContent>
                     <w:p>
                       <w:pPr>
                         <w:jc w:val="center"/>
                         <w:rPr>
-                          <w:b/>
-                          <w:bCs/>
-                          <w:color w:val="1F497D" w:themeColor="text2"/>
+                          <w:rFonts w:ascii="Arial" w:hAnsi="Arial" w:cs="Arial"/>
+                          <w:b/>
+                          <w:bCs/>
                         </w:rPr>
                       </w:pPr>
                       <w:r>
                         <w:rPr>
-                          <w:b/>
-                          <w:bCs/>
-                          <w:color w:val="1F497D" w:themeColor="text2"/>
-                        </w:rPr>
-                        <w:t xml:space="preserve">PARTNERSZÁM: </w:t>
-                      </w:r>
-                      <w:r>
-                        <w:rPr>
-                          <w:b/>
-                          <w:bCs/>
-                          <w:color w:val="E36C0A" w:themeColor="accent6" w:themeShade="BF"/>
+                          <w:rFonts w:ascii="Arial" w:hAnsi="Arial" w:cs="Arial"/>
+                          <w:bCs/>
+                        </w:rPr>
+                        <w:t>PARTNERSZÁM</w:t>
+                      </w:r>
+                      <w:r>
+                        <w:rPr>
+                          <w:rFonts w:ascii="Arial" w:hAnsi="Arial" w:cs="Arial"/>
+                          <w:b/>
+                          <w:bCs/>
+                        </w:rPr>
+                        <w:t>: {</w:t>
+                      </w:r>
+                      <w:r>
+                        <w:rPr>
+                          <w:rFonts w:ascii="Arial" w:hAnsi="Arial" w:cs="Arial"/>
+                          <w:b/>
+                          <w:bCs/>
                         </w:rPr>
                         <w:t>{</w:t>
                       </w:r>
                       <w:r>
                         <w:rPr>
-                          <w:b/>
-                          <w:bCs/>
-                          <w:color w:val="E36C0A" w:themeColor="accent6" w:themeShade="BF"/>
-                        </w:rPr>
-                        <w:t>{</w:t>
-                      </w:r>
-                      <w:r>
-                        <w:rPr>
-                          <w:b/>
-                          <w:bCs/>
-                          <w:color w:val="E36C0A" w:themeColor="accent6" w:themeShade="BF"/>
+                          <w:rFonts w:ascii="Arial" w:hAnsi="Arial" w:cs="Arial"/>
+                          <w:b/>
+                          <w:bCs/>
                         </w:rPr>
                         <w:t>PARTNERSZÁM</w:t>
                       </w:r>
                       <w:r>
                         <w:rPr>
-                          <w:b/>
-                          <w:bCs/>
-                          <w:color w:val="E36C0A" w:themeColor="accent6" w:themeShade="BF"/>
+                          <w:rFonts w:ascii="Arial" w:hAnsi="Arial" w:cs="Arial"/>
+                          <w:b/>
+                          <w:bCs/>
                         </w:rPr>
                         <w:t>}</w:t>
                       </w:r>
                       <w:r>
                         <w:rPr>
-                          <w:b/>
-                          <w:bCs/>
-                          <w:color w:val="E36C0A" w:themeColor="accent6" w:themeShade="BF"/>
+                          <w:rFonts w:ascii="Arial" w:hAnsi="Arial" w:cs="Arial"/>
+                          <w:b/>
+                          <w:bCs/>
                         </w:rPr>
                         <w:t>}</w:t>
                       </w:r>
@@ -2066,7 +2253,7 @@
         <mc:AlternateContent>
           <mc:Choice Requires="wps">
             <w:drawing>
-              <wp:anchor distT="45720" distB="45720" distL="114300" distR="114300" simplePos="0" relativeHeight="251661312" behindDoc="0" locked="0" layoutInCell="1" allowOverlap="1" wp14:anchorId="0B0EE732" wp14:editId="0145EC8E">
+              <wp:anchor distT="45720" distB="45720" distL="114300" distR="114300" simplePos="0" relativeHeight="251661312" behindDoc="0" locked="0" layoutInCell="1" allowOverlap="1" wp14:anchorId="0B0EE732" wp14:editId="426A63F4">
                 <wp:simplePos x="0" y="0"/>
                 <wp:positionH relativeFrom="column">
                   <wp:posOffset>-367030</wp:posOffset>
@@ -2110,96 +2297,87 @@
                           <w:p>
                             <w:pPr>
                               <w:rPr>
-                                <w:b/>
-                                <w:bCs/>
-                                <w:color w:val="1F497D" w:themeColor="text2"/>
+                                <w:rFonts w:ascii="Arial" w:hAnsi="Arial" w:cs="Arial"/>
+                                <w:b/>
+                                <w:bCs/>
                               </w:rPr>
                             </w:pPr>
                             <w:r>
                               <w:rPr>
-                                <w:b/>
-                                <w:bCs/>
-                                <w:color w:val="1F497D" w:themeColor="text2"/>
-                              </w:rPr>
-                              <w:t xml:space="preserve">FELHASZNÁLÁSI HELYADATAI: </w:t>
-                            </w:r>
-                            <w:r>
-                              <w:rPr>
-                                <w:b/>
-                                <w:bCs/>
-                                <w:color w:val="E36C0A" w:themeColor="accent6" w:themeShade="BF"/>
+                                <w:rFonts w:ascii="Arial" w:hAnsi="Arial" w:cs="Arial"/>
+                                <w:bCs/>
+                              </w:rPr>
+                              <w:t>FELHASZNÁLÁSI HELYADATAI</w:t>
+                            </w:r>
+                            <w:r>
+                              <w:rPr>
+                                <w:rFonts w:ascii="Arial" w:hAnsi="Arial" w:cs="Arial"/>
+                                <w:b/>
+                                <w:bCs/>
+                              </w:rPr>
+                              <w:t>: {</w:t>
+                            </w:r>
+                            <w:r>
+                              <w:rPr>
+                                <w:rFonts w:ascii="Arial" w:hAnsi="Arial" w:cs="Arial"/>
+                                <w:b/>
+                                <w:bCs/>
+                              </w:rPr>
+                              <w:t xml:space="preserve">{IRSZ}} {{CITY}} </w:t>
+                            </w:r>
+                            <w:r>
+                              <w:rPr>
+                                <w:rFonts w:ascii="Arial" w:hAnsi="Arial" w:cs="Arial"/>
+                                <w:b/>
+                                <w:bCs/>
+                              </w:rPr>
+                              <w:t xml:space="preserve">{{STREET}} </w:t>
+                            </w:r>
+                            <w:r>
+                              <w:rPr>
+                                <w:rFonts w:ascii="Arial" w:hAnsi="Arial" w:cs="Arial"/>
+                                <w:b/>
+                                <w:bCs/>
+                              </w:rPr>
+                              <w:t>-</w:t>
+                            </w:r>
+                            <w:r>
+                              <w:rPr>
+                                <w:rFonts w:ascii="Arial" w:hAnsi="Arial" w:cs="Arial"/>
+                                <w:b/>
+                                <w:bCs/>
+                              </w:rPr>
+                              <w:t xml:space="preserve"> {</w:t>
+                            </w:r>
+                            <w:r>
+                              <w:rPr>
+                                <w:rFonts w:ascii="Arial" w:hAnsi="Arial" w:cs="Arial"/>
+                                <w:b/>
+                                <w:bCs/>
                               </w:rPr>
                               <w:t>{</w:t>
                             </w:r>
                             <w:r>
                               <w:rPr>
-                                <w:b/>
-                                <w:bCs/>
-                                <w:color w:val="E36C0A" w:themeColor="accent6" w:themeShade="BF"/>
-                              </w:rPr>
-                              <w:t>{IRSZ}}” „{{CITY}}” „{{STREET}}</w:t>
-                            </w:r>
-                            <w:r>
-                              <w:rPr>
-                                <w:b/>
-                                <w:bCs/>
-                                <w:color w:val="E36C0A" w:themeColor="accent6" w:themeShade="BF"/>
-                              </w:rPr>
-                              <w:t xml:space="preserve"> </w:t>
-                            </w:r>
-                            <w:r>
-                              <w:rPr>
-                                <w:b/>
-                                <w:bCs/>
-                                <w:color w:val="1F497D" w:themeColor="text2"/>
-                              </w:rPr>
-                              <w:t>-</w:t>
-                            </w:r>
-                            <w:r>
-                              <w:rPr>
-                                <w:b/>
-                                <w:bCs/>
-                                <w:color w:val="1F497D" w:themeColor="text2"/>
-                              </w:rPr>
-                              <w:t xml:space="preserve"> </w:t>
-                            </w:r>
-                            <w:r>
-                              <w:rPr>
-                                <w:b/>
-                                <w:bCs/>
-                                <w:color w:val="E36C0A" w:themeColor="accent6" w:themeShade="BF"/>
-                              </w:rPr>
-                              <w:t>{</w:t>
-                            </w:r>
-                            <w:r>
-                              <w:rPr>
-                                <w:b/>
-                                <w:bCs/>
-                                <w:color w:val="E36C0A" w:themeColor="accent6" w:themeShade="BF"/>
-                              </w:rPr>
-                              <w:t>{</w:t>
-                            </w:r>
-                            <w:r>
-                              <w:rPr>
-                                <w:b/>
-                                <w:bCs/>
-                                <w:color w:val="E36C0A" w:themeColor="accent6" w:themeShade="BF"/>
+                                <w:rFonts w:ascii="Arial" w:hAnsi="Arial" w:cs="Arial"/>
+                                <w:b/>
+                                <w:bCs/>
                               </w:rPr>
                               <w:t>USER_NAME</w:t>
                             </w:r>
                             <w:r>
                               <w:rPr>
-                                <w:b/>
-                                <w:bCs/>
-                                <w:color w:val="E36C0A" w:themeColor="accent6" w:themeShade="BF"/>
+                                <w:rFonts w:ascii="Arial" w:hAnsi="Arial" w:cs="Arial"/>
+                                <w:b/>
+                                <w:bCs/>
                               </w:rPr>
                               <w:t>}</w:t>
                             </w:r>
                             <w:r>
                               <w:rPr>
-                                <w:b/>
-                                <w:bCs/>
-                                <w:color w:val="E36C0A" w:themeColor="accent6" w:themeShade="BF"/>
+                                <w:rFonts w:ascii="Arial" w:hAnsi="Arial" w:cs="Arial"/>
+                                <w:b/>
+                                <w:bCs/>
                               </w:rPr>
                               <w:t>}</w:t>
                             </w:r>
@@ -2223,311 +2401,93 @@
           </mc:Choice>
           <mc:Fallback>
             <w:pict>
-              <v:shape w14:anchorId="0B0EE732" id="_x0000_s1027" type="#_x0000_t202" style="position:absolute;margin-left:-28.9pt;margin-top:-40.5pt;width:508.65pt;height:19.6pt;z-index:251661312;visibility:visible;mso-wrap-style:square;mso-width-percent:0;mso-height-percent:0;mso-wrap-distance-left:9pt;mso-wrap-distance-top:3.6pt;mso-wrap-distance-right:9pt;mso-wrap-distance-bottom:3.6pt;mso-position-horizontal:absolute;mso-position-horizontal-relative:text;mso-position-vertical:absolute;mso-position-vertical-relative:text;mso-width-percent:0;mso-height-percent:0;mso-width-relative:margin;mso-height-relative:margin;v-text-anchor:top" o:gfxdata="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" stroked="f">
+              <v:shape w14:anchorId="0B0EE732" id="_x0000_s1028" type="#_x0000_t202" style="position:absolute;margin-left:-28.9pt;margin-top:-40.5pt;width:508.65pt;height:19.6pt;z-index:251661312;visibility:visible;mso-wrap-style:square;mso-width-percent:0;mso-height-percent:0;mso-wrap-distance-left:9pt;mso-wrap-distance-top:3.6pt;mso-wrap-distance-right:9pt;mso-wrap-distance-bottom:3.6pt;mso-position-horizontal:absolute;mso-position-horizontal-relative:text;mso-position-vertical:absolute;mso-position-vertical-relative:text;mso-width-percent:0;mso-height-percent:0;mso-width-relative:margin;mso-height-relative:margin;v-text-anchor:top" o:gfxdata="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" stroked="f">
                 <v:textbox>
                   <w:txbxContent>
                     <w:p>
                       <w:pPr>
                         <w:rPr>
-                          <w:b/>
-                          <w:bCs/>
-                          <w:color w:val="1F497D" w:themeColor="text2"/>
+                          <w:rFonts w:ascii="Arial" w:hAnsi="Arial" w:cs="Arial"/>
+                          <w:b/>
+                          <w:bCs/>
                         </w:rPr>
                       </w:pPr>
                       <w:r>
                         <w:rPr>
-                          <w:b/>
-                          <w:bCs/>
-                          <w:color w:val="1F497D" w:themeColor="text2"/>
-                        </w:rPr>
-                        <w:t xml:space="preserve">FELHASZNÁLÁSI HELYADATAI: </w:t>
-                      </w:r>
-                      <w:r>
-                        <w:rPr>
-                          <w:b/>
-                          <w:bCs/>
-                          <w:color w:val="E36C0A" w:themeColor="accent6" w:themeShade="BF"/>
+                          <w:rFonts w:ascii="Arial" w:hAnsi="Arial" w:cs="Arial"/>
+                          <w:bCs/>
+                        </w:rPr>
+                        <w:t>FELHASZNÁLÁSI HELYADATAI</w:t>
+                      </w:r>
+                      <w:r>
+                        <w:rPr>
+                          <w:rFonts w:ascii="Arial" w:hAnsi="Arial" w:cs="Arial"/>
+                          <w:b/>
+                          <w:bCs/>
+                        </w:rPr>
+                        <w:t>: {</w:t>
+                      </w:r>
+                      <w:r>
+                        <w:rPr>
+                          <w:rFonts w:ascii="Arial" w:hAnsi="Arial" w:cs="Arial"/>
+                          <w:b/>
+                          <w:bCs/>
+                        </w:rPr>
+                        <w:t xml:space="preserve">{IRSZ}} {{CITY}} </w:t>
+                      </w:r>
+                      <w:r>
+                        <w:rPr>
+                          <w:rFonts w:ascii="Arial" w:hAnsi="Arial" w:cs="Arial"/>
+                          <w:b/>
+                          <w:bCs/>
+                        </w:rPr>
+                        <w:t xml:space="preserve">{{STREET}} </w:t>
+                      </w:r>
+                      <w:r>
+                        <w:rPr>
+                          <w:rFonts w:ascii="Arial" w:hAnsi="Arial" w:cs="Arial"/>
+                          <w:b/>
+                          <w:bCs/>
+                        </w:rPr>
+                        <w:t>-</w:t>
+                      </w:r>
+                      <w:r>
+                        <w:rPr>
+                          <w:rFonts w:ascii="Arial" w:hAnsi="Arial" w:cs="Arial"/>
+                          <w:b/>
+                          <w:bCs/>
+                        </w:rPr>
+                        <w:t xml:space="preserve"> {</w:t>
+                      </w:r>
+                      <w:r>
+                        <w:rPr>
+                          <w:rFonts w:ascii="Arial" w:hAnsi="Arial" w:cs="Arial"/>
+                          <w:b/>
+                          <w:bCs/>
                         </w:rPr>
                         <w:t>{</w:t>
                       </w:r>
                       <w:r>
                         <w:rPr>
-                          <w:b/>
-                          <w:bCs/>
-                          <w:color w:val="E36C0A" w:themeColor="accent6" w:themeShade="BF"/>
-                        </w:rPr>
-                        <w:t>{IRSZ}}” „{{CITY}}” „{{STREET}}</w:t>
-                      </w:r>
-                      <w:r>
-                        <w:rPr>
-                          <w:b/>
-                          <w:bCs/>
-                          <w:color w:val="E36C0A" w:themeColor="accent6" w:themeShade="BF"/>
-                        </w:rPr>
-                        <w:t xml:space="preserve"> </w:t>
-                      </w:r>
-                      <w:r>
-                        <w:rPr>
-                          <w:b/>
-                          <w:bCs/>
-                          <w:color w:val="1F497D" w:themeColor="text2"/>
-                        </w:rPr>
-                        <w:t>-</w:t>
-                      </w:r>
-                      <w:r>
-                        <w:rPr>
-                          <w:b/>
-                          <w:bCs/>
-                          <w:color w:val="1F497D" w:themeColor="text2"/>
-                        </w:rPr>
-                        <w:t xml:space="preserve"> </w:t>
-                      </w:r>
-                      <w:r>
-                        <w:rPr>
-                          <w:b/>
-                          <w:bCs/>
-                          <w:color w:val="E36C0A" w:themeColor="accent6" w:themeShade="BF"/>
-                        </w:rPr>
-                        <w:t>{</w:t>
-                      </w:r>
-                      <w:r>
-                        <w:rPr>
-                          <w:b/>
-                          <w:bCs/>
-                          <w:color w:val="E36C0A" w:themeColor="accent6" w:themeShade="BF"/>
-                        </w:rPr>
-                        <w:t>{</w:t>
-                      </w:r>
-                      <w:r>
-                        <w:rPr>
-                          <w:b/>
-                          <w:bCs/>
-                          <w:color w:val="E36C0A" w:themeColor="accent6" w:themeShade="BF"/>
+                          <w:rFonts w:ascii="Arial" w:hAnsi="Arial" w:cs="Arial"/>
+                          <w:b/>
+                          <w:bCs/>
                         </w:rPr>
                         <w:t>USER_NAME</w:t>
                       </w:r>
                       <w:r>
                         <w:rPr>
-                          <w:b/>
-                          <w:bCs/>
-                          <w:color w:val="E36C0A" w:themeColor="accent6" w:themeShade="BF"/>
+                          <w:rFonts w:ascii="Arial" w:hAnsi="Arial" w:cs="Arial"/>
+                          <w:b/>
+                          <w:bCs/>
                         </w:rPr>
                         <w:t>}</w:t>
                       </w:r>
                       <w:r>
                         <w:rPr>
-                          <w:b/>
-                          <w:bCs/>
-                          <w:color w:val="E36C0A" w:themeColor="accent6" w:themeShade="BF"/>
-                        </w:rPr>
-                        <w:t>}</w:t>
-                      </w:r>
-                    </w:p>
-                  </w:txbxContent>
-                </v:textbox>
-              </v:shape>
-            </w:pict>
-          </mc:Fallback>
-        </mc:AlternateContent>
-      </w:r>
-      <w:r>
-        <w:rPr>
-          <w:noProof/>
-          <w:color w:val="1F497D" w:themeColor="text2"/>
-          <w:sz w:val="16"/>
-          <w:szCs w:val="16"/>
-          <w:lang w:val="en-GB" w:eastAsia="en-GB"/>
-        </w:rPr>
-        <mc:AlternateContent>
-          <mc:Choice Requires="wps">
-            <w:drawing>
-              <wp:anchor distT="45720" distB="45720" distL="114300" distR="114300" simplePos="0" relativeHeight="251667456" behindDoc="0" locked="0" layoutInCell="1" allowOverlap="1" wp14:anchorId="32C4148E" wp14:editId="6C1814F3">
-                <wp:simplePos x="0" y="0"/>
-                <wp:positionH relativeFrom="column">
-                  <wp:posOffset>-212545</wp:posOffset>
-                </wp:positionH>
-                <wp:positionV relativeFrom="paragraph">
-                  <wp:posOffset>98245</wp:posOffset>
-                </wp:positionV>
-                <wp:extent cx="3019245" cy="319178"/>
-                <wp:effectExtent l="0" t="0" r="0" b="5080"/>
-                <wp:wrapNone/>
-                <wp:docPr id="4" name="Szövegdoboz 2"/>
-                <wp:cNvGraphicFramePr>
-                  <a:graphicFrameLocks xmlns:a="http://schemas.openxmlformats.org/drawingml/2006/main"/>
-                </wp:cNvGraphicFramePr>
-                <a:graphic xmlns:a="http://schemas.openxmlformats.org/drawingml/2006/main">
-                  <a:graphicData uri="http://schemas.microsoft.com/office/word/2010/wordprocessingShape">
-                    <wps:wsp>
-                      <wps:cNvSpPr txBox="1">
-                        <a:spLocks noChangeArrowheads="1"/>
-                      </wps:cNvSpPr>
-                      <wps:spPr bwMode="auto">
-                        <a:xfrm>
-                          <a:off x="0" y="0"/>
-                          <a:ext cx="3019245" cy="319178"/>
-                        </a:xfrm>
-                        <a:prstGeom prst="rect">
-                          <a:avLst/>
-                        </a:prstGeom>
-                        <a:solidFill>
-                          <a:srgbClr val="FFFFFF"/>
-                        </a:solidFill>
-                        <a:ln w="9525">
-                          <a:noFill/>
-                          <a:miter lim="800000"/>
-                          <a:headEnd/>
-                          <a:tailEnd/>
-                        </a:ln>
-                      </wps:spPr>
-                      <wps:txbx>
-                        <w:txbxContent>
-                          <w:p>
-                            <w:pPr>
-                              <w:rPr>
-                                <w:sz w:val="16"/>
-                                <w:szCs w:val="16"/>
-                              </w:rPr>
-                            </w:pPr>
-                            <w:r>
-                              <w:rPr>
-                                <w:color w:val="1F497D" w:themeColor="text2"/>
-                                <w:sz w:val="16"/>
-                                <w:szCs w:val="16"/>
-                              </w:rPr>
-                              <w:t>MÉRÉSI PONT AZONOSÍTÓ:</w:t>
-                            </w:r>
-                            <w:r>
-                              <w:rPr>
-                                <w:color w:val="1F497D" w:themeColor="text2"/>
-                                <w:sz w:val="16"/>
-                                <w:szCs w:val="16"/>
-                              </w:rPr>
-                              <w:t xml:space="preserve"> </w:t>
-                            </w:r>
-                            <w:r>
-                              <w:rPr>
-                                <w:color w:val="E36C0A" w:themeColor="accent6" w:themeShade="BF"/>
-                                <w:sz w:val="16"/>
-                                <w:szCs w:val="16"/>
-                              </w:rPr>
-                              <w:t>{</w:t>
-                            </w:r>
-                            <w:r>
-                              <w:rPr>
-                                <w:color w:val="E36C0A" w:themeColor="accent6" w:themeShade="BF"/>
-                                <w:sz w:val="16"/>
-                                <w:szCs w:val="16"/>
-                              </w:rPr>
-                              <w:t>{</w:t>
-                            </w:r>
-                            <w:r>
-                              <w:rPr>
-                                <w:color w:val="E36C0A" w:themeColor="accent6" w:themeShade="BF"/>
-                                <w:sz w:val="16"/>
-                                <w:szCs w:val="16"/>
-                              </w:rPr>
-                              <w:t>MÉRÉSIPONT_ID</w:t>
-                            </w:r>
-                            <w:r>
-                              <w:rPr>
-                                <w:color w:val="E36C0A" w:themeColor="accent6" w:themeShade="BF"/>
-                                <w:sz w:val="16"/>
-                                <w:szCs w:val="16"/>
-                              </w:rPr>
-                              <w:t>}</w:t>
-                            </w:r>
-                            <w:r>
-                              <w:rPr>
-                                <w:color w:val="E36C0A" w:themeColor="accent6" w:themeShade="BF"/>
-                                <w:sz w:val="16"/>
-                                <w:szCs w:val="16"/>
-                              </w:rPr>
-                              <w:t>}</w:t>
-                            </w:r>
-                          </w:p>
-                        </w:txbxContent>
-                      </wps:txbx>
-                      <wps:bodyPr rot="0" vert="horz" wrap="square" lIns="91440" tIns="45720" rIns="91440" bIns="45720" anchor="t" anchorCtr="0">
-                        <a:noAutofit/>
-                      </wps:bodyPr>
-                    </wps:wsp>
-                  </a:graphicData>
-                </a:graphic>
-                <wp14:sizeRelH relativeFrom="margin">
-                  <wp14:pctWidth>0</wp14:pctWidth>
-                </wp14:sizeRelH>
-                <wp14:sizeRelV relativeFrom="margin">
-                  <wp14:pctHeight>0</wp14:pctHeight>
-                </wp14:sizeRelV>
-              </wp:anchor>
-            </w:drawing>
-          </mc:Choice>
-          <mc:Fallback>
-            <w:pict>
-              <v:shape w14:anchorId="32C4148E" id="_x0000_s1028" type="#_x0000_t202" style="position:absolute;margin-left:-16.75pt;margin-top:7.75pt;width:237.75pt;height:25.15pt;z-index:251667456;visibility:visible;mso-wrap-style:square;mso-width-percent:0;mso-height-percent:0;mso-wrap-distance-left:9pt;mso-wrap-distance-top:3.6pt;mso-wrap-distance-right:9pt;mso-wrap-distance-bottom:3.6pt;mso-position-horizontal:absolute;mso-position-horizontal-relative:text;mso-position-vertical:absolute;mso-position-vertical-relative:text;mso-width-percent:0;mso-height-percent:0;mso-width-relative:margin;mso-height-relative:margin;v-text-anchor:top" o:gfxdata="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" stroked="f">
-                <v:textbox>
-                  <w:txbxContent>
-                    <w:p>
-                      <w:pPr>
-                        <w:rPr>
-                          <w:sz w:val="16"/>
-                          <w:szCs w:val="16"/>
-                        </w:rPr>
-                      </w:pPr>
-                      <w:r>
-                        <w:rPr>
-                          <w:color w:val="1F497D" w:themeColor="text2"/>
-                          <w:sz w:val="16"/>
-                          <w:szCs w:val="16"/>
-                        </w:rPr>
-                        <w:t>MÉRÉSI PONT AZONOSÍTÓ:</w:t>
-                      </w:r>
-                      <w:r>
-                        <w:rPr>
-                          <w:color w:val="1F497D" w:themeColor="text2"/>
-                          <w:sz w:val="16"/>
-                          <w:szCs w:val="16"/>
-                        </w:rPr>
-                        <w:t xml:space="preserve"> </w:t>
-                      </w:r>
-                      <w:r>
-                        <w:rPr>
-                          <w:color w:val="E36C0A" w:themeColor="accent6" w:themeShade="BF"/>
-                          <w:sz w:val="16"/>
-                          <w:szCs w:val="16"/>
-                        </w:rPr>
-                        <w:t>{</w:t>
-                      </w:r>
-                      <w:r>
-                        <w:rPr>
-                          <w:color w:val="E36C0A" w:themeColor="accent6" w:themeShade="BF"/>
-                          <w:sz w:val="16"/>
-                          <w:szCs w:val="16"/>
-                        </w:rPr>
-                        <w:t>{</w:t>
-                      </w:r>
-                      <w:r>
-                        <w:rPr>
-                          <w:color w:val="E36C0A" w:themeColor="accent6" w:themeShade="BF"/>
-                          <w:sz w:val="16"/>
-                          <w:szCs w:val="16"/>
-                        </w:rPr>
-                        <w:t>MÉRÉSIPONT_ID</w:t>
-                      </w:r>
-                      <w:r>
-                        <w:rPr>
-                          <w:color w:val="E36C0A" w:themeColor="accent6" w:themeShade="BF"/>
-                          <w:sz w:val="16"/>
-                          <w:szCs w:val="16"/>
-                        </w:rPr>
-                        <w:t>}</w:t>
-                      </w:r>
-                      <w:r>
-                        <w:rPr>
-                          <w:color w:val="E36C0A" w:themeColor="accent6" w:themeShade="BF"/>
-                          <w:sz w:val="16"/>
-                          <w:szCs w:val="16"/>
+                          <w:rFonts w:ascii="Arial" w:hAnsi="Arial" w:cs="Arial"/>
+                          <w:b/>
+                          <w:bCs/>
                         </w:rPr>
                         <w:t>}</w:t>
                       </w:r>
@@ -2596,13 +2556,15 @@
                               <w:spacing w:line="200" w:lineRule="exact"/>
                               <w:jc w:val="center"/>
                               <w:rPr>
+                                <w:rFonts w:ascii="Arial" w:hAnsi="Arial" w:cs="Arial"/>
                                 <w:sz w:val="16"/>
                                 <w:szCs w:val="16"/>
                               </w:rPr>
                             </w:pPr>
                             <w:r>
                               <w:rPr>
-                                <w:color w:val="E36C0A" w:themeColor="accent6" w:themeShade="BF"/>
+                                <w:rFonts w:ascii="Arial" w:hAnsi="Arial" w:cs="Arial"/>
+                                <w:b/>
                                 <w:sz w:val="16"/>
                                 <w:szCs w:val="16"/>
                               </w:rPr>
@@ -2610,7 +2572,8 @@
                             </w:r>
                             <w:r>
                               <w:rPr>
-                                <w:color w:val="E36C0A" w:themeColor="accent6" w:themeShade="BF"/>
+                                <w:rFonts w:ascii="Arial" w:hAnsi="Arial" w:cs="Arial"/>
+                                <w:b/>
                                 <w:sz w:val="16"/>
                                 <w:szCs w:val="16"/>
                               </w:rPr>
@@ -2618,16 +2581,17 @@
                             </w:r>
                             <w:r>
                               <w:rPr>
-                                <w:color w:val="E36C0A" w:themeColor="accent6" w:themeShade="BF"/>
+                                <w:rFonts w:ascii="Arial" w:hAnsi="Arial" w:cs="Arial"/>
+                                <w:b/>
                                 <w:sz w:val="16"/>
                                 <w:szCs w:val="16"/>
                               </w:rPr>
                               <w:t>NAPELEM_PANEL</w:t>
                             </w:r>
-                            <w:proofErr w:type="gramStart"/>
-                            <w:r>
-                              <w:rPr>
-                                <w:color w:val="E36C0A" w:themeColor="accent6" w:themeShade="BF"/>
+                            <w:r>
+                              <w:rPr>
+                                <w:rFonts w:ascii="Arial" w:hAnsi="Arial" w:cs="Arial"/>
+                                <w:b/>
                                 <w:sz w:val="16"/>
                                 <w:szCs w:val="16"/>
                               </w:rPr>
@@ -2635,30 +2599,36 @@
                             </w:r>
                             <w:r>
                               <w:rPr>
-                                <w:color w:val="E36C0A" w:themeColor="accent6" w:themeShade="BF"/>
+                                <w:rFonts w:ascii="Arial" w:hAnsi="Arial" w:cs="Arial"/>
+                                <w:b/>
                                 <w:sz w:val="16"/>
                                 <w:szCs w:val="16"/>
                               </w:rPr>
                               <w:t>}</w:t>
                             </w:r>
-                            <w:proofErr w:type="spellStart"/>
-                            <w:r>
-                              <w:rPr>
-                                <w:b/>
-                                <w:bCs/>
-                                <w:color w:val="000000" w:themeColor="text1"/>
+                            <w:r>
+                              <w:rPr>
+                                <w:rFonts w:ascii="Arial" w:hAnsi="Arial" w:cs="Arial"/>
                                 <w:sz w:val="16"/>
                                 <w:szCs w:val="16"/>
                               </w:rPr>
+                              <w:t xml:space="preserve"> </w:t>
+                            </w:r>
+                            <w:proofErr w:type="spellStart"/>
+                            <w:r>
+                              <w:rPr>
+                                <w:rFonts w:ascii="Arial" w:hAnsi="Arial" w:cs="Arial"/>
+                                <w:bCs/>
+                                <w:sz w:val="16"/>
+                                <w:szCs w:val="16"/>
+                              </w:rPr>
                               <w:t>napelem</w:t>
                             </w:r>
                             <w:proofErr w:type="spellEnd"/>
-                            <w:proofErr w:type="gramEnd"/>
-                            <w:r>
-                              <w:rPr>
-                                <w:b/>
-                                <w:bCs/>
-                                <w:color w:val="000000" w:themeColor="text1"/>
+                            <w:r>
+                              <w:rPr>
+                                <w:rFonts w:ascii="Arial" w:hAnsi="Arial" w:cs="Arial"/>
+                                <w:bCs/>
                                 <w:sz w:val="16"/>
                                 <w:szCs w:val="16"/>
                               </w:rPr>
@@ -2704,13 +2674,15 @@
                         <w:spacing w:line="200" w:lineRule="exact"/>
                         <w:jc w:val="center"/>
                         <w:rPr>
+                          <w:rFonts w:ascii="Arial" w:hAnsi="Arial" w:cs="Arial"/>
                           <w:sz w:val="16"/>
                           <w:szCs w:val="16"/>
                         </w:rPr>
                       </w:pPr>
                       <w:r>
                         <w:rPr>
-                          <w:color w:val="E36C0A" w:themeColor="accent6" w:themeShade="BF"/>
+                          <w:rFonts w:ascii="Arial" w:hAnsi="Arial" w:cs="Arial"/>
+                          <w:b/>
                           <w:sz w:val="16"/>
                           <w:szCs w:val="16"/>
                         </w:rPr>
@@ -2718,7 +2690,8 @@
                       </w:r>
                       <w:r>
                         <w:rPr>
-                          <w:color w:val="E36C0A" w:themeColor="accent6" w:themeShade="BF"/>
+                          <w:rFonts w:ascii="Arial" w:hAnsi="Arial" w:cs="Arial"/>
+                          <w:b/>
                           <w:sz w:val="16"/>
                           <w:szCs w:val="16"/>
                         </w:rPr>
@@ -2726,16 +2699,17 @@
                       </w:r>
                       <w:r>
                         <w:rPr>
-                          <w:color w:val="E36C0A" w:themeColor="accent6" w:themeShade="BF"/>
+                          <w:rFonts w:ascii="Arial" w:hAnsi="Arial" w:cs="Arial"/>
+                          <w:b/>
                           <w:sz w:val="16"/>
                           <w:szCs w:val="16"/>
                         </w:rPr>
                         <w:t>NAPELEM_PANEL</w:t>
                       </w:r>
-                      <w:proofErr w:type="gramStart"/>
-                      <w:r>
-                        <w:rPr>
-                          <w:color w:val="E36C0A" w:themeColor="accent6" w:themeShade="BF"/>
+                      <w:r>
+                        <w:rPr>
+                          <w:rFonts w:ascii="Arial" w:hAnsi="Arial" w:cs="Arial"/>
+                          <w:b/>
                           <w:sz w:val="16"/>
                           <w:szCs w:val="16"/>
                         </w:rPr>
@@ -2743,30 +2717,36 @@
                       </w:r>
                       <w:r>
                         <w:rPr>
-                          <w:color w:val="E36C0A" w:themeColor="accent6" w:themeShade="BF"/>
+                          <w:rFonts w:ascii="Arial" w:hAnsi="Arial" w:cs="Arial"/>
+                          <w:b/>
                           <w:sz w:val="16"/>
                           <w:szCs w:val="16"/>
                         </w:rPr>
                         <w:t>}</w:t>
                       </w:r>
-                      <w:proofErr w:type="spellStart"/>
-                      <w:r>
-                        <w:rPr>
-                          <w:b/>
-                          <w:bCs/>
-                          <w:color w:val="000000" w:themeColor="text1"/>
+                      <w:r>
+                        <w:rPr>
+                          <w:rFonts w:ascii="Arial" w:hAnsi="Arial" w:cs="Arial"/>
                           <w:sz w:val="16"/>
                           <w:szCs w:val="16"/>
                         </w:rPr>
+                        <w:t xml:space="preserve"> </w:t>
+                      </w:r>
+                      <w:proofErr w:type="spellStart"/>
+                      <w:r>
+                        <w:rPr>
+                          <w:rFonts w:ascii="Arial" w:hAnsi="Arial" w:cs="Arial"/>
+                          <w:bCs/>
+                          <w:sz w:val="16"/>
+                          <w:szCs w:val="16"/>
+                        </w:rPr>
                         <w:t>napelem</w:t>
                       </w:r>
                       <w:proofErr w:type="spellEnd"/>
-                      <w:proofErr w:type="gramEnd"/>
-                      <w:r>
-                        <w:rPr>
-                          <w:b/>
-                          <w:bCs/>
-                          <w:color w:val="000000" w:themeColor="text1"/>
+                      <w:r>
+                        <w:rPr>
+                          <w:rFonts w:ascii="Arial" w:hAnsi="Arial" w:cs="Arial"/>
+                          <w:bCs/>
                           <w:sz w:val="16"/>
                           <w:szCs w:val="16"/>
                         </w:rPr>
@@ -2847,68 +2827,64 @@
                           <w:p>
                             <w:pPr>
                               <w:rPr>
-                                <w:b/>
-                                <w:bCs/>
-                                <w:color w:val="1F497D" w:themeColor="text2"/>
-                                <w:sz w:val="16"/>
-                                <w:szCs w:val="16"/>
+                                <w:rFonts w:ascii="Arial" w:hAnsi="Arial" w:cs="Arial"/>
+                                <w:b/>
+                                <w:bCs/>
                               </w:rPr>
                             </w:pPr>
                             <w:r>
                               <w:rPr>
-                                <w:color w:val="1F497D" w:themeColor="text2"/>
-                                <w:sz w:val="16"/>
-                                <w:szCs w:val="16"/>
+                                <w:rFonts w:ascii="Arial" w:hAnsi="Arial" w:cs="Arial"/>
                               </w:rPr>
                               <w:t xml:space="preserve">FELHASZNÁLÁSI HELY </w:t>
                             </w:r>
+                            <w:r>
+                              <w:rPr>
+                                <w:rFonts w:ascii="Arial" w:hAnsi="Arial" w:cs="Arial"/>
+                              </w:rPr>
+                              <w:t>AZONOSÍTÓ :</w:t>
+                            </w:r>
+                            <w:r>
+                              <w:rPr>
+                                <w:rFonts w:ascii="Arial" w:hAnsi="Arial" w:cs="Arial"/>
+                                <w:b/>
+                              </w:rPr>
+                              <w:t>{</w:t>
+                            </w:r>
                             <w:proofErr w:type="gramStart"/>
                             <w:r>
                               <w:rPr>
-                                <w:color w:val="1F497D" w:themeColor="text2"/>
-                                <w:sz w:val="16"/>
-                                <w:szCs w:val="16"/>
-                              </w:rPr>
-                              <w:t>AZONOSÍTÓ:</w:t>
-                            </w:r>
-                            <w:r>
-                              <w:rPr>
-                                <w:color w:val="E36C0A" w:themeColor="accent6" w:themeShade="BF"/>
-                                <w:sz w:val="16"/>
-                                <w:szCs w:val="16"/>
+                                <w:rFonts w:ascii="Arial" w:hAnsi="Arial" w:cs="Arial"/>
+                                <w:b/>
                               </w:rPr>
                               <w:t>{</w:t>
                             </w:r>
+                            <w:r>
+                              <w:rPr>
+                                <w:rFonts w:ascii="Arial" w:hAnsi="Arial" w:cs="Arial"/>
+                                <w:b/>
+                              </w:rPr>
+                              <w:t>USER</w:t>
+                            </w:r>
                             <w:proofErr w:type="gramEnd"/>
                             <w:r>
                               <w:rPr>
-                                <w:color w:val="E36C0A" w:themeColor="accent6" w:themeShade="BF"/>
-                                <w:sz w:val="16"/>
-                                <w:szCs w:val="16"/>
-                              </w:rPr>
-                              <w:t>{</w:t>
-                            </w:r>
-                            <w:r>
-                              <w:rPr>
-                                <w:color w:val="E36C0A" w:themeColor="accent6" w:themeShade="BF"/>
-                                <w:sz w:val="16"/>
-                                <w:szCs w:val="16"/>
-                              </w:rPr>
-                              <w:t>USER_ID</w:t>
-                            </w:r>
-                            <w:r>
-                              <w:rPr>
-                                <w:color w:val="E36C0A" w:themeColor="accent6" w:themeShade="BF"/>
-                                <w:sz w:val="16"/>
-                                <w:szCs w:val="16"/>
+                                <w:rFonts w:ascii="Arial" w:hAnsi="Arial" w:cs="Arial"/>
+                                <w:b/>
+                              </w:rPr>
+                              <w:t>_ID</w:t>
+                            </w:r>
+                            <w:r>
+                              <w:rPr>
+                                <w:rFonts w:ascii="Arial" w:hAnsi="Arial" w:cs="Arial"/>
+                                <w:b/>
                               </w:rPr>
                               <w:t>}</w:t>
                             </w:r>
                             <w:r>
                               <w:rPr>
-                                <w:color w:val="E36C0A" w:themeColor="accent6" w:themeShade="BF"/>
-                                <w:sz w:val="16"/>
-                                <w:szCs w:val="16"/>
+                                <w:rFonts w:ascii="Arial" w:hAnsi="Arial" w:cs="Arial"/>
+                                <w:b/>
                               </w:rPr>
                               <w:t>}</w:t>
                             </w:r>
@@ -2938,68 +2914,64 @@
                     <w:p>
                       <w:pPr>
                         <w:rPr>
-                          <w:b/>
-                          <w:bCs/>
-                          <w:color w:val="1F497D" w:themeColor="text2"/>
-                          <w:sz w:val="16"/>
-                          <w:szCs w:val="16"/>
+                          <w:rFonts w:ascii="Arial" w:hAnsi="Arial" w:cs="Arial"/>
+                          <w:b/>
+                          <w:bCs/>
                         </w:rPr>
                       </w:pPr>
                       <w:r>
                         <w:rPr>
-                          <w:color w:val="1F497D" w:themeColor="text2"/>
-                          <w:sz w:val="16"/>
-                          <w:szCs w:val="16"/>
+                          <w:rFonts w:ascii="Arial" w:hAnsi="Arial" w:cs="Arial"/>
                         </w:rPr>
                         <w:t xml:space="preserve">FELHASZNÁLÁSI HELY </w:t>
                       </w:r>
+                      <w:r>
+                        <w:rPr>
+                          <w:rFonts w:ascii="Arial" w:hAnsi="Arial" w:cs="Arial"/>
+                        </w:rPr>
+                        <w:t>AZONOSÍTÓ :</w:t>
+                      </w:r>
+                      <w:r>
+                        <w:rPr>
+                          <w:rFonts w:ascii="Arial" w:hAnsi="Arial" w:cs="Arial"/>
+                          <w:b/>
+                        </w:rPr>
+                        <w:t>{</w:t>
+                      </w:r>
                       <w:proofErr w:type="gramStart"/>
                       <w:r>
                         <w:rPr>
-                          <w:color w:val="1F497D" w:themeColor="text2"/>
-                          <w:sz w:val="16"/>
-                          <w:szCs w:val="16"/>
-                        </w:rPr>
-                        <w:t>AZONOSÍTÓ:</w:t>
-                      </w:r>
-                      <w:r>
-                        <w:rPr>
-                          <w:color w:val="E36C0A" w:themeColor="accent6" w:themeShade="BF"/>
-                          <w:sz w:val="16"/>
-                          <w:szCs w:val="16"/>
+                          <w:rFonts w:ascii="Arial" w:hAnsi="Arial" w:cs="Arial"/>
+                          <w:b/>
                         </w:rPr>
                         <w:t>{</w:t>
                       </w:r>
+                      <w:r>
+                        <w:rPr>
+                          <w:rFonts w:ascii="Arial" w:hAnsi="Arial" w:cs="Arial"/>
+                          <w:b/>
+                        </w:rPr>
+                        <w:t>USER</w:t>
+                      </w:r>
                       <w:proofErr w:type="gramEnd"/>
                       <w:r>
                         <w:rPr>
-                          <w:color w:val="E36C0A" w:themeColor="accent6" w:themeShade="BF"/>
-                          <w:sz w:val="16"/>
-                          <w:szCs w:val="16"/>
-                        </w:rPr>
-                        <w:t>{</w:t>
-                      </w:r>
-                      <w:r>
-                        <w:rPr>
-                          <w:color w:val="E36C0A" w:themeColor="accent6" w:themeShade="BF"/>
-                          <w:sz w:val="16"/>
-                          <w:szCs w:val="16"/>
-                        </w:rPr>
-                        <w:t>USER_ID</w:t>
-                      </w:r>
-                      <w:r>
-                        <w:rPr>
-                          <w:color w:val="E36C0A" w:themeColor="accent6" w:themeShade="BF"/>
-                          <w:sz w:val="16"/>
-                          <w:szCs w:val="16"/>
+                          <w:rFonts w:ascii="Arial" w:hAnsi="Arial" w:cs="Arial"/>
+                          <w:b/>
+                        </w:rPr>
+                        <w:t>_ID</w:t>
+                      </w:r>
+                      <w:r>
+                        <w:rPr>
+                          <w:rFonts w:ascii="Arial" w:hAnsi="Arial" w:cs="Arial"/>
+                          <w:b/>
                         </w:rPr>
                         <w:t>}</w:t>
                       </w:r>
                       <w:r>
                         <w:rPr>
-                          <w:color w:val="E36C0A" w:themeColor="accent6" w:themeShade="BF"/>
-                          <w:sz w:val="16"/>
-                          <w:szCs w:val="16"/>
+                          <w:rFonts w:ascii="Arial" w:hAnsi="Arial" w:cs="Arial"/>
+                          <w:b/>
                         </w:rPr>
                         <w:t>}</w:t>
                       </w:r>
@@ -3209,13 +3181,14 @@
                               <w:spacing w:line="200" w:lineRule="exact"/>
                               <w:jc w:val="center"/>
                               <w:rPr>
+                                <w:b/>
                                 <w:sz w:val="16"/>
                                 <w:szCs w:val="16"/>
                               </w:rPr>
                             </w:pPr>
                             <w:r>
                               <w:rPr>
-                                <w:color w:val="E36C0A" w:themeColor="accent6" w:themeShade="BF"/>
+                                <w:b/>
                                 <w:sz w:val="16"/>
                                 <w:szCs w:val="16"/>
                               </w:rPr>
@@ -3223,7 +3196,7 @@
                             </w:r>
                             <w:r>
                               <w:rPr>
-                                <w:color w:val="E36C0A" w:themeColor="accent6" w:themeShade="BF"/>
+                                <w:b/>
                                 <w:sz w:val="16"/>
                                 <w:szCs w:val="16"/>
                               </w:rPr>
@@ -3231,7 +3204,7 @@
                             </w:r>
                             <w:r>
                               <w:rPr>
-                                <w:color w:val="E36C0A" w:themeColor="accent6" w:themeShade="BF"/>
+                                <w:b/>
                                 <w:sz w:val="16"/>
                                 <w:szCs w:val="16"/>
                               </w:rPr>
@@ -3239,7 +3212,7 @@
                             </w:r>
                             <w:r>
                               <w:rPr>
-                                <w:color w:val="E36C0A" w:themeColor="accent6" w:themeShade="BF"/>
+                                <w:b/>
                                 <w:sz w:val="16"/>
                                 <w:szCs w:val="16"/>
                               </w:rPr>
@@ -3247,7 +3220,7 @@
                             </w:r>
                             <w:r>
                               <w:rPr>
-                                <w:color w:val="E36C0A" w:themeColor="accent6" w:themeShade="BF"/>
+                                <w:b/>
                                 <w:sz w:val="16"/>
                                 <w:szCs w:val="16"/>
                               </w:rPr>
@@ -3293,13 +3266,14 @@
                         <w:spacing w:line="200" w:lineRule="exact"/>
                         <w:jc w:val="center"/>
                         <w:rPr>
+                          <w:b/>
                           <w:sz w:val="16"/>
                           <w:szCs w:val="16"/>
                         </w:rPr>
                       </w:pPr>
                       <w:r>
                         <w:rPr>
-                          <w:color w:val="E36C0A" w:themeColor="accent6" w:themeShade="BF"/>
+                          <w:b/>
                           <w:sz w:val="16"/>
                           <w:szCs w:val="16"/>
                         </w:rPr>
@@ -3307,7 +3281,7 @@
                       </w:r>
                       <w:r>
                         <w:rPr>
-                          <w:color w:val="E36C0A" w:themeColor="accent6" w:themeShade="BF"/>
+                          <w:b/>
                           <w:sz w:val="16"/>
                           <w:szCs w:val="16"/>
                         </w:rPr>
@@ -3315,7 +3289,7 @@
                       </w:r>
                       <w:r>
                         <w:rPr>
-                          <w:color w:val="E36C0A" w:themeColor="accent6" w:themeShade="BF"/>
+                          <w:b/>
                           <w:sz w:val="16"/>
                           <w:szCs w:val="16"/>
                         </w:rPr>
@@ -3323,7 +3297,7 @@
                       </w:r>
                       <w:r>
                         <w:rPr>
-                          <w:color w:val="E36C0A" w:themeColor="accent6" w:themeShade="BF"/>
+                          <w:b/>
                           <w:sz w:val="16"/>
                           <w:szCs w:val="16"/>
                         </w:rPr>
@@ -3331,7 +3305,7 @@
                       </w:r>
                       <w:r>
                         <w:rPr>
-                          <w:color w:val="E36C0A" w:themeColor="accent6" w:themeShade="BF"/>
+                          <w:b/>
                           <w:sz w:val="16"/>
                           <w:szCs w:val="16"/>
                         </w:rPr>
@@ -3366,6 +3340,8 @@
           <w:szCs w:val="22"/>
         </w:rPr>
       </w:pPr>
+      <w:bookmarkStart w:id="0" w:name="_GoBack"/>
+      <w:bookmarkEnd w:id="0"/>
     </w:p>
     <w:p>
       <w:pPr>
@@ -3745,18 +3721,18 @@
                           <w:p>
                             <w:pPr>
                               <w:rPr>
-                                <w:b/>
-                                <w:bCs/>
-                                <w:color w:val="E36C0A" w:themeColor="accent6" w:themeShade="BF"/>
+                                <w:rFonts w:ascii="Arial" w:hAnsi="Arial" w:cs="Arial"/>
+                                <w:b/>
+                                <w:bCs/>
                                 <w:sz w:val="12"/>
                                 <w:szCs w:val="12"/>
                               </w:rPr>
                             </w:pPr>
                             <w:r>
                               <w:rPr>
-                                <w:b/>
-                                <w:bCs/>
-                                <w:color w:val="E36C0A" w:themeColor="accent6" w:themeShade="BF"/>
+                                <w:rFonts w:ascii="Arial" w:hAnsi="Arial" w:cs="Arial"/>
+                                <w:b/>
+                                <w:bCs/>
                                 <w:sz w:val="12"/>
                                 <w:szCs w:val="12"/>
                               </w:rPr>
@@ -3788,18 +3764,18 @@
                     <w:p>
                       <w:pPr>
                         <w:rPr>
-                          <w:b/>
-                          <w:bCs/>
-                          <w:color w:val="E36C0A" w:themeColor="accent6" w:themeShade="BF"/>
+                          <w:rFonts w:ascii="Arial" w:hAnsi="Arial" w:cs="Arial"/>
+                          <w:b/>
+                          <w:bCs/>
                           <w:sz w:val="12"/>
                           <w:szCs w:val="12"/>
                         </w:rPr>
                       </w:pPr>
                       <w:r>
                         <w:rPr>
-                          <w:b/>
-                          <w:bCs/>
-                          <w:color w:val="E36C0A" w:themeColor="accent6" w:themeShade="BF"/>
+                          <w:rFonts w:ascii="Arial" w:hAnsi="Arial" w:cs="Arial"/>
+                          <w:b/>
+                          <w:bCs/>
                           <w:sz w:val="12"/>
                           <w:szCs w:val="12"/>
                         </w:rPr>
@@ -3869,18 +3845,18 @@
                             <w:pPr>
                               <w:jc w:val="center"/>
                               <w:rPr>
-                                <w:rFonts w:asciiTheme="minorHAnsi" w:hAnsiTheme="minorHAnsi" w:cstheme="minorHAnsi"/>
-                                <w:bCs/>
-                                <w:color w:val="E36C0A" w:themeColor="accent6" w:themeShade="BF"/>
+                                <w:rFonts w:ascii="Arial" w:hAnsi="Arial" w:cs="Arial"/>
+                                <w:b/>
+                                <w:bCs/>
                                 <w:sz w:val="16"/>
                                 <w:szCs w:val="16"/>
                               </w:rPr>
                             </w:pPr>
                             <w:r>
                               <w:rPr>
-                                <w:rFonts w:ascii="Calibri" w:hAnsi="Calibri" w:cs="Calibri"/>
-                                <w:bCs/>
-                                <w:color w:val="E36C0A" w:themeColor="accent6" w:themeShade="BF"/>
+                                <w:rFonts w:ascii="Arial" w:hAnsi="Arial" w:cs="Arial"/>
+                                <w:b/>
+                                <w:bCs/>
                                 <w:sz w:val="16"/>
                                 <w:szCs w:val="16"/>
                                 <w:lang w:val="hu-HU" w:eastAsia="hu-HU"/>
@@ -3889,9 +3865,9 @@
                             </w:r>
                             <w:r>
                               <w:rPr>
-                                <w:rFonts w:ascii="Calibri" w:hAnsi="Calibri" w:cs="Calibri"/>
-                                <w:bCs/>
-                                <w:color w:val="E36C0A" w:themeColor="accent6" w:themeShade="BF"/>
+                                <w:rFonts w:ascii="Arial" w:hAnsi="Arial" w:cs="Arial"/>
+                                <w:b/>
+                                <w:bCs/>
                                 <w:sz w:val="16"/>
                                 <w:szCs w:val="16"/>
                                 <w:lang w:val="hu-HU" w:eastAsia="hu-HU"/>
@@ -3900,9 +3876,9 @@
                             </w:r>
                             <w:r>
                               <w:rPr>
-                                <w:rFonts w:ascii="Calibri" w:hAnsi="Calibri" w:cs="Calibri"/>
-                                <w:bCs/>
-                                <w:color w:val="E36C0A" w:themeColor="accent6" w:themeShade="BF"/>
+                                <w:rFonts w:ascii="Arial" w:hAnsi="Arial" w:cs="Arial"/>
+                                <w:b/>
+                                <w:bCs/>
                                 <w:sz w:val="16"/>
                                 <w:szCs w:val="16"/>
                                 <w:lang w:val="hu-HU" w:eastAsia="hu-HU"/>
@@ -3911,9 +3887,9 @@
                             </w:r>
                             <w:r>
                               <w:rPr>
-                                <w:rFonts w:ascii="Calibri" w:hAnsi="Calibri" w:cs="Calibri"/>
-                                <w:bCs/>
-                                <w:color w:val="E36C0A" w:themeColor="accent6" w:themeShade="BF"/>
+                                <w:rFonts w:ascii="Arial" w:hAnsi="Arial" w:cs="Arial"/>
+                                <w:b/>
+                                <w:bCs/>
                                 <w:sz w:val="16"/>
                                 <w:szCs w:val="16"/>
                                 <w:lang w:val="hu-HU" w:eastAsia="hu-HU"/>
@@ -3922,9 +3898,9 @@
                             </w:r>
                             <w:r>
                               <w:rPr>
-                                <w:rFonts w:ascii="Calibri" w:hAnsi="Calibri" w:cs="Calibri"/>
-                                <w:bCs/>
-                                <w:color w:val="E36C0A" w:themeColor="accent6" w:themeShade="BF"/>
+                                <w:rFonts w:ascii="Arial" w:hAnsi="Arial" w:cs="Arial"/>
+                                <w:b/>
+                                <w:bCs/>
                                 <w:sz w:val="16"/>
                                 <w:szCs w:val="16"/>
                                 <w:lang w:val="hu-HU" w:eastAsia="hu-HU"/>
@@ -3933,9 +3909,9 @@
                             </w:r>
                             <w:r>
                               <w:rPr>
-                                <w:rFonts w:ascii="Calibri" w:hAnsi="Calibri" w:cs="Calibri"/>
-                                <w:bCs/>
-                                <w:color w:val="E36C0A" w:themeColor="accent6" w:themeShade="BF"/>
+                                <w:rFonts w:ascii="Arial" w:hAnsi="Arial" w:cs="Arial"/>
+                                <w:b/>
+                                <w:bCs/>
                                 <w:sz w:val="16"/>
                                 <w:szCs w:val="16"/>
                                 <w:lang w:val="hu-HU" w:eastAsia="hu-HU"/>
@@ -3944,9 +3920,9 @@
                             </w:r>
                             <w:r>
                               <w:rPr>
-                                <w:rFonts w:asciiTheme="minorHAnsi" w:hAnsiTheme="minorHAnsi" w:cstheme="minorHAnsi"/>
-                                <w:bCs/>
-                                <w:color w:val="E36C0A" w:themeColor="accent6" w:themeShade="BF"/>
+                                <w:rFonts w:ascii="Arial" w:hAnsi="Arial" w:cs="Arial"/>
+                                <w:b/>
+                                <w:bCs/>
                                 <w:sz w:val="16"/>
                                 <w:szCs w:val="16"/>
                               </w:rPr>
@@ -3954,9 +3930,9 @@
                             </w:r>
                             <w:r>
                               <w:rPr>
-                                <w:rFonts w:asciiTheme="minorHAnsi" w:hAnsiTheme="minorHAnsi" w:cstheme="minorHAnsi"/>
-                                <w:bCs/>
-                                <w:color w:val="E36C0A" w:themeColor="accent6" w:themeShade="BF"/>
+                                <w:rFonts w:ascii="Arial" w:hAnsi="Arial" w:cs="Arial"/>
+                                <w:b/>
+                                <w:bCs/>
                                 <w:sz w:val="16"/>
                                 <w:szCs w:val="16"/>
                               </w:rPr>
@@ -3964,9 +3940,9 @@
                             </w:r>
                             <w:r>
                               <w:rPr>
-                                <w:rFonts w:asciiTheme="minorHAnsi" w:hAnsiTheme="minorHAnsi" w:cstheme="minorHAnsi"/>
-                                <w:bCs/>
-                                <w:color w:val="E36C0A" w:themeColor="accent6" w:themeShade="BF"/>
+                                <w:rFonts w:ascii="Arial" w:hAnsi="Arial" w:cs="Arial"/>
+                                <w:b/>
+                                <w:bCs/>
                                 <w:sz w:val="16"/>
                                 <w:szCs w:val="16"/>
                               </w:rPr>
@@ -3974,9 +3950,9 @@
                             </w:r>
                             <w:r>
                               <w:rPr>
-                                <w:rFonts w:asciiTheme="minorHAnsi" w:hAnsiTheme="minorHAnsi" w:cstheme="minorHAnsi"/>
-                                <w:bCs/>
-                                <w:color w:val="E36C0A" w:themeColor="accent6" w:themeShade="BF"/>
+                                <w:rFonts w:ascii="Arial" w:hAnsi="Arial" w:cs="Arial"/>
+                                <w:b/>
+                                <w:bCs/>
                                 <w:sz w:val="16"/>
                                 <w:szCs w:val="16"/>
                               </w:rPr>
@@ -3984,9 +3960,9 @@
                             </w:r>
                             <w:r>
                               <w:rPr>
-                                <w:rFonts w:asciiTheme="minorHAnsi" w:hAnsiTheme="minorHAnsi" w:cstheme="minorHAnsi"/>
-                                <w:bCs/>
-                                <w:color w:val="E36C0A" w:themeColor="accent6" w:themeShade="BF"/>
+                                <w:rFonts w:ascii="Arial" w:hAnsi="Arial" w:cs="Arial"/>
+                                <w:b/>
+                                <w:bCs/>
                                 <w:sz w:val="16"/>
                                 <w:szCs w:val="16"/>
                               </w:rPr>
@@ -4019,18 +3995,18 @@
                       <w:pPr>
                         <w:jc w:val="center"/>
                         <w:rPr>
-                          <w:rFonts w:asciiTheme="minorHAnsi" w:hAnsiTheme="minorHAnsi" w:cstheme="minorHAnsi"/>
-                          <w:bCs/>
-                          <w:color w:val="E36C0A" w:themeColor="accent6" w:themeShade="BF"/>
+                          <w:rFonts w:ascii="Arial" w:hAnsi="Arial" w:cs="Arial"/>
+                          <w:b/>
+                          <w:bCs/>
                           <w:sz w:val="16"/>
                           <w:szCs w:val="16"/>
                         </w:rPr>
                       </w:pPr>
                       <w:r>
                         <w:rPr>
-                          <w:rFonts w:ascii="Calibri" w:hAnsi="Calibri" w:cs="Calibri"/>
-                          <w:bCs/>
-                          <w:color w:val="E36C0A" w:themeColor="accent6" w:themeShade="BF"/>
+                          <w:rFonts w:ascii="Arial" w:hAnsi="Arial" w:cs="Arial"/>
+                          <w:b/>
+                          <w:bCs/>
                           <w:sz w:val="16"/>
                           <w:szCs w:val="16"/>
                           <w:lang w:val="hu-HU" w:eastAsia="hu-HU"/>
@@ -4039,9 +4015,9 @@
                       </w:r>
                       <w:r>
                         <w:rPr>
-                          <w:rFonts w:ascii="Calibri" w:hAnsi="Calibri" w:cs="Calibri"/>
-                          <w:bCs/>
-                          <w:color w:val="E36C0A" w:themeColor="accent6" w:themeShade="BF"/>
+                          <w:rFonts w:ascii="Arial" w:hAnsi="Arial" w:cs="Arial"/>
+                          <w:b/>
+                          <w:bCs/>
                           <w:sz w:val="16"/>
                           <w:szCs w:val="16"/>
                           <w:lang w:val="hu-HU" w:eastAsia="hu-HU"/>
@@ -4050,9 +4026,9 @@
                       </w:r>
                       <w:r>
                         <w:rPr>
-                          <w:rFonts w:ascii="Calibri" w:hAnsi="Calibri" w:cs="Calibri"/>
-                          <w:bCs/>
-                          <w:color w:val="E36C0A" w:themeColor="accent6" w:themeShade="BF"/>
+                          <w:rFonts w:ascii="Arial" w:hAnsi="Arial" w:cs="Arial"/>
+                          <w:b/>
+                          <w:bCs/>
                           <w:sz w:val="16"/>
                           <w:szCs w:val="16"/>
                           <w:lang w:val="hu-HU" w:eastAsia="hu-HU"/>
@@ -4061,9 +4037,9 @@
                       </w:r>
                       <w:r>
                         <w:rPr>
-                          <w:rFonts w:ascii="Calibri" w:hAnsi="Calibri" w:cs="Calibri"/>
-                          <w:bCs/>
-                          <w:color w:val="E36C0A" w:themeColor="accent6" w:themeShade="BF"/>
+                          <w:rFonts w:ascii="Arial" w:hAnsi="Arial" w:cs="Arial"/>
+                          <w:b/>
+                          <w:bCs/>
                           <w:sz w:val="16"/>
                           <w:szCs w:val="16"/>
                           <w:lang w:val="hu-HU" w:eastAsia="hu-HU"/>
@@ -4072,9 +4048,9 @@
                       </w:r>
                       <w:r>
                         <w:rPr>
-                          <w:rFonts w:ascii="Calibri" w:hAnsi="Calibri" w:cs="Calibri"/>
-                          <w:bCs/>
-                          <w:color w:val="E36C0A" w:themeColor="accent6" w:themeShade="BF"/>
+                          <w:rFonts w:ascii="Arial" w:hAnsi="Arial" w:cs="Arial"/>
+                          <w:b/>
+                          <w:bCs/>
                           <w:sz w:val="16"/>
                           <w:szCs w:val="16"/>
                           <w:lang w:val="hu-HU" w:eastAsia="hu-HU"/>
@@ -4083,9 +4059,9 @@
                       </w:r>
                       <w:r>
                         <w:rPr>
-                          <w:rFonts w:ascii="Calibri" w:hAnsi="Calibri" w:cs="Calibri"/>
-                          <w:bCs/>
-                          <w:color w:val="E36C0A" w:themeColor="accent6" w:themeShade="BF"/>
+                          <w:rFonts w:ascii="Arial" w:hAnsi="Arial" w:cs="Arial"/>
+                          <w:b/>
+                          <w:bCs/>
                           <w:sz w:val="16"/>
                           <w:szCs w:val="16"/>
                           <w:lang w:val="hu-HU" w:eastAsia="hu-HU"/>
@@ -4094,9 +4070,9 @@
                       </w:r>
                       <w:r>
                         <w:rPr>
-                          <w:rFonts w:asciiTheme="minorHAnsi" w:hAnsiTheme="minorHAnsi" w:cstheme="minorHAnsi"/>
-                          <w:bCs/>
-                          <w:color w:val="E36C0A" w:themeColor="accent6" w:themeShade="BF"/>
+                          <w:rFonts w:ascii="Arial" w:hAnsi="Arial" w:cs="Arial"/>
+                          <w:b/>
+                          <w:bCs/>
                           <w:sz w:val="16"/>
                           <w:szCs w:val="16"/>
                         </w:rPr>
@@ -4104,9 +4080,9 @@
                       </w:r>
                       <w:r>
                         <w:rPr>
-                          <w:rFonts w:asciiTheme="minorHAnsi" w:hAnsiTheme="minorHAnsi" w:cstheme="minorHAnsi"/>
-                          <w:bCs/>
-                          <w:color w:val="E36C0A" w:themeColor="accent6" w:themeShade="BF"/>
+                          <w:rFonts w:ascii="Arial" w:hAnsi="Arial" w:cs="Arial"/>
+                          <w:b/>
+                          <w:bCs/>
                           <w:sz w:val="16"/>
                           <w:szCs w:val="16"/>
                         </w:rPr>
@@ -4114,9 +4090,9 @@
                       </w:r>
                       <w:r>
                         <w:rPr>
-                          <w:rFonts w:asciiTheme="minorHAnsi" w:hAnsiTheme="minorHAnsi" w:cstheme="minorHAnsi"/>
-                          <w:bCs/>
-                          <w:color w:val="E36C0A" w:themeColor="accent6" w:themeShade="BF"/>
+                          <w:rFonts w:ascii="Arial" w:hAnsi="Arial" w:cs="Arial"/>
+                          <w:b/>
+                          <w:bCs/>
                           <w:sz w:val="16"/>
                           <w:szCs w:val="16"/>
                         </w:rPr>
@@ -4124,9 +4100,9 @@
                       </w:r>
                       <w:r>
                         <w:rPr>
-                          <w:rFonts w:asciiTheme="minorHAnsi" w:hAnsiTheme="minorHAnsi" w:cstheme="minorHAnsi"/>
-                          <w:bCs/>
-                          <w:color w:val="E36C0A" w:themeColor="accent6" w:themeShade="BF"/>
+                          <w:rFonts w:ascii="Arial" w:hAnsi="Arial" w:cs="Arial"/>
+                          <w:b/>
+                          <w:bCs/>
                           <w:sz w:val="16"/>
                           <w:szCs w:val="16"/>
                         </w:rPr>
@@ -4134,9 +4110,9 @@
                       </w:r>
                       <w:r>
                         <w:rPr>
-                          <w:rFonts w:asciiTheme="minorHAnsi" w:hAnsiTheme="minorHAnsi" w:cstheme="minorHAnsi"/>
-                          <w:bCs/>
-                          <w:color w:val="E36C0A" w:themeColor="accent6" w:themeShade="BF"/>
+                          <w:rFonts w:ascii="Arial" w:hAnsi="Arial" w:cs="Arial"/>
+                          <w:b/>
+                          <w:bCs/>
                           <w:sz w:val="16"/>
                           <w:szCs w:val="16"/>
                         </w:rPr>
@@ -4275,16 +4251,16 @@
         <mc:AlternateContent>
           <mc:Choice Requires="wps">
             <w:drawing>
-              <wp:anchor distT="45720" distB="45720" distL="114300" distR="114300" simplePos="0" relativeHeight="251679744" behindDoc="1" locked="0" layoutInCell="1" allowOverlap="1" wp14:anchorId="590384EC" wp14:editId="682ECAC3">
+              <wp:anchor distT="45720" distB="45720" distL="114300" distR="114300" simplePos="0" relativeHeight="251679744" behindDoc="1" locked="0" layoutInCell="1" allowOverlap="1" wp14:anchorId="590384EC" wp14:editId="1347E6E0">
                 <wp:simplePos x="0" y="0"/>
                 <wp:positionH relativeFrom="page">
-                  <wp:posOffset>5339410</wp:posOffset>
+                  <wp:posOffset>5045933</wp:posOffset>
                 </wp:positionH>
                 <wp:positionV relativeFrom="paragraph">
-                  <wp:posOffset>21590</wp:posOffset>
+                  <wp:posOffset>23495</wp:posOffset>
                 </wp:positionV>
-                <wp:extent cx="1365250" cy="258793"/>
-                <wp:effectExtent l="0" t="0" r="6350" b="8255"/>
+                <wp:extent cx="1656195" cy="258793"/>
+                <wp:effectExtent l="0" t="0" r="1270" b="8255"/>
                 <wp:wrapNone/>
                 <wp:docPr id="11" name="Szövegdoboz 11"/>
                 <wp:cNvGraphicFramePr>
@@ -4299,7 +4275,7 @@
                       <wps:spPr bwMode="auto">
                         <a:xfrm>
                           <a:off x="0" y="0"/>
-                          <a:ext cx="1365250" cy="258793"/>
+                          <a:ext cx="1656195" cy="258793"/>
                         </a:xfrm>
                         <a:prstGeom prst="rect">
                           <a:avLst/>
@@ -4320,18 +4296,17 @@
                             <w:pPr>
                               <w:jc w:val="center"/>
                               <w:rPr>
-                                <w:rFonts w:asciiTheme="minorHAnsi" w:hAnsiTheme="minorHAnsi" w:cstheme="minorHAnsi"/>
-                                <w:bCs/>
-                                <w:color w:val="E36C0A" w:themeColor="accent6" w:themeShade="BF"/>
+                                <w:rFonts w:ascii="Arial" w:hAnsi="Arial" w:cs="Arial"/>
+                                <w:bCs/>
                                 <w:sz w:val="16"/>
                                 <w:szCs w:val="16"/>
                               </w:rPr>
                             </w:pPr>
                             <w:r>
                               <w:rPr>
-                                <w:rFonts w:ascii="Calibri" w:hAnsi="Calibri" w:cs="Calibri"/>
-                                <w:bCs/>
-                                <w:color w:val="E36C0A" w:themeColor="accent6" w:themeShade="BF"/>
+                                <w:rFonts w:ascii="Arial" w:hAnsi="Arial" w:cs="Arial"/>
+                                <w:b/>
+                                <w:bCs/>
                                 <w:sz w:val="16"/>
                                 <w:szCs w:val="16"/>
                                 <w:lang w:val="hu-HU" w:eastAsia="hu-HU"/>
@@ -4340,9 +4315,9 @@
                             </w:r>
                             <w:r>
                               <w:rPr>
-                                <w:rFonts w:ascii="Calibri" w:hAnsi="Calibri" w:cs="Calibri"/>
-                                <w:bCs/>
-                                <w:color w:val="E36C0A" w:themeColor="accent6" w:themeShade="BF"/>
+                                <w:rFonts w:ascii="Arial" w:hAnsi="Arial" w:cs="Arial"/>
+                                <w:b/>
+                                <w:bCs/>
                                 <w:sz w:val="16"/>
                                 <w:szCs w:val="16"/>
                                 <w:lang w:val="hu-HU" w:eastAsia="hu-HU"/>
@@ -4351,9 +4326,9 @@
                             </w:r>
                             <w:r>
                               <w:rPr>
-                                <w:rFonts w:ascii="Calibri" w:hAnsi="Calibri" w:cs="Calibri"/>
-                                <w:bCs/>
-                                <w:color w:val="E36C0A" w:themeColor="accent6" w:themeShade="BF"/>
+                                <w:rFonts w:ascii="Arial" w:hAnsi="Arial" w:cs="Arial"/>
+                                <w:b/>
+                                <w:bCs/>
                                 <w:sz w:val="16"/>
                                 <w:szCs w:val="16"/>
                                 <w:lang w:val="hu-HU" w:eastAsia="hu-HU"/>
@@ -4362,9 +4337,9 @@
                             </w:r>
                             <w:r>
                               <w:rPr>
-                                <w:rFonts w:ascii="Calibri" w:hAnsi="Calibri" w:cs="Calibri"/>
-                                <w:bCs/>
-                                <w:color w:val="E36C0A" w:themeColor="accent6" w:themeShade="BF"/>
+                                <w:rFonts w:ascii="Arial" w:hAnsi="Arial" w:cs="Arial"/>
+                                <w:b/>
+                                <w:bCs/>
                                 <w:sz w:val="16"/>
                                 <w:szCs w:val="16"/>
                                 <w:lang w:val="hu-HU" w:eastAsia="hu-HU"/>
@@ -4373,32 +4348,30 @@
                             </w:r>
                             <w:r>
                               <w:rPr>
-                                <w:rFonts w:ascii="Calibri" w:hAnsi="Calibri" w:cs="Calibri"/>
-                                <w:bCs/>
-                                <w:color w:val="E36C0A" w:themeColor="accent6" w:themeShade="BF"/>
+                                <w:rFonts w:ascii="Arial" w:hAnsi="Arial" w:cs="Arial"/>
+                                <w:b/>
+                                <w:bCs/>
                                 <w:sz w:val="16"/>
                                 <w:szCs w:val="16"/>
                                 <w:lang w:val="hu-HU" w:eastAsia="hu-HU"/>
                               </w:rPr>
-                              <w:t xml:space="preserve">} </w:t>
-                            </w:r>
-                            <w:r>
-                              <w:rPr>
-                                <w:rFonts w:ascii="Calibri" w:hAnsi="Calibri" w:cs="Calibri"/>
-                                <w:bCs/>
-                                <w:color w:val="1F497D" w:themeColor="text2"/>
+                              <w:t>}</w:t>
+                            </w:r>
+                            <w:r>
+                              <w:rPr>
+                                <w:rFonts w:ascii="Arial" w:hAnsi="Arial" w:cs="Arial"/>
+                                <w:bCs/>
                                 <w:sz w:val="16"/>
                                 <w:szCs w:val="16"/>
                                 <w:lang w:val="hu-HU" w:eastAsia="hu-HU"/>
                               </w:rPr>
-                              <w:t xml:space="preserve">típusú </w:t>
+                              <w:t xml:space="preserve"> típusú </w:t>
                             </w:r>
                             <w:proofErr w:type="spellStart"/>
                             <w:r>
                               <w:rPr>
-                                <w:rFonts w:ascii="Calibri" w:hAnsi="Calibri" w:cs="Calibri"/>
-                                <w:bCs/>
-                                <w:color w:val="1F497D" w:themeColor="text2"/>
+                                <w:rFonts w:ascii="Arial" w:hAnsi="Arial" w:cs="Arial"/>
+                                <w:bCs/>
                                 <w:sz w:val="16"/>
                                 <w:szCs w:val="16"/>
                                 <w:lang w:val="hu-HU" w:eastAsia="hu-HU"/>
@@ -4426,25 +4399,24 @@
           </mc:Choice>
           <mc:Fallback>
             <w:pict>
-              <v:shape w14:anchorId="590384EC" id="Szövegdoboz 11" o:spid="_x0000_s1034" type="#_x0000_t202" style="position:absolute;margin-left:420.45pt;margin-top:1.7pt;width:107.5pt;height:20.4pt;z-index:-251636736;visibility:visible;mso-wrap-style:square;mso-width-percent:0;mso-height-percent:0;mso-wrap-distance-left:9pt;mso-wrap-distance-top:3.6pt;mso-wrap-distance-right:9pt;mso-wrap-distance-bottom:3.6pt;mso-position-horizontal:absolute;mso-position-horizontal-relative:page;mso-position-vertical:absolute;mso-position-vertical-relative:text;mso-width-percent:0;mso-height-percent:0;mso-width-relative:margin;mso-height-relative:margin;v-text-anchor:top" o:gfxdata="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" stroked="f">
+              <v:shape w14:anchorId="590384EC" id="Szövegdoboz 11" o:spid="_x0000_s1034" type="#_x0000_t202" style="position:absolute;margin-left:397.3pt;margin-top:1.85pt;width:130.4pt;height:20.4pt;z-index:-251636736;visibility:visible;mso-wrap-style:square;mso-width-percent:0;mso-height-percent:0;mso-wrap-distance-left:9pt;mso-wrap-distance-top:3.6pt;mso-wrap-distance-right:9pt;mso-wrap-distance-bottom:3.6pt;mso-position-horizontal:absolute;mso-position-horizontal-relative:page;mso-position-vertical:absolute;mso-position-vertical-relative:text;mso-width-percent:0;mso-height-percent:0;mso-width-relative:margin;mso-height-relative:margin;v-text-anchor:top" o:gfxdata="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" stroked="f">
                 <v:textbox>
                   <w:txbxContent>
                     <w:p>
                       <w:pPr>
                         <w:jc w:val="center"/>
                         <w:rPr>
-                          <w:rFonts w:asciiTheme="minorHAnsi" w:hAnsiTheme="minorHAnsi" w:cstheme="minorHAnsi"/>
-                          <w:bCs/>
-                          <w:color w:val="E36C0A" w:themeColor="accent6" w:themeShade="BF"/>
+                          <w:rFonts w:ascii="Arial" w:hAnsi="Arial" w:cs="Arial"/>
+                          <w:bCs/>
                           <w:sz w:val="16"/>
                           <w:szCs w:val="16"/>
                         </w:rPr>
                       </w:pPr>
                       <w:r>
                         <w:rPr>
-                          <w:rFonts w:ascii="Calibri" w:hAnsi="Calibri" w:cs="Calibri"/>
-                          <w:bCs/>
-                          <w:color w:val="E36C0A" w:themeColor="accent6" w:themeShade="BF"/>
+                          <w:rFonts w:ascii="Arial" w:hAnsi="Arial" w:cs="Arial"/>
+                          <w:b/>
+                          <w:bCs/>
                           <w:sz w:val="16"/>
                           <w:szCs w:val="16"/>
                           <w:lang w:val="hu-HU" w:eastAsia="hu-HU"/>
@@ -4453,9 +4425,9 @@
                       </w:r>
                       <w:r>
                         <w:rPr>
-                          <w:rFonts w:ascii="Calibri" w:hAnsi="Calibri" w:cs="Calibri"/>
-                          <w:bCs/>
-                          <w:color w:val="E36C0A" w:themeColor="accent6" w:themeShade="BF"/>
+                          <w:rFonts w:ascii="Arial" w:hAnsi="Arial" w:cs="Arial"/>
+                          <w:b/>
+                          <w:bCs/>
                           <w:sz w:val="16"/>
                           <w:szCs w:val="16"/>
                           <w:lang w:val="hu-HU" w:eastAsia="hu-HU"/>
@@ -4464,9 +4436,9 @@
                       </w:r>
                       <w:r>
                         <w:rPr>
-                          <w:rFonts w:ascii="Calibri" w:hAnsi="Calibri" w:cs="Calibri"/>
-                          <w:bCs/>
-                          <w:color w:val="E36C0A" w:themeColor="accent6" w:themeShade="BF"/>
+                          <w:rFonts w:ascii="Arial" w:hAnsi="Arial" w:cs="Arial"/>
+                          <w:b/>
+                          <w:bCs/>
                           <w:sz w:val="16"/>
                           <w:szCs w:val="16"/>
                           <w:lang w:val="hu-HU" w:eastAsia="hu-HU"/>
@@ -4475,9 +4447,9 @@
                       </w:r>
                       <w:r>
                         <w:rPr>
-                          <w:rFonts w:ascii="Calibri" w:hAnsi="Calibri" w:cs="Calibri"/>
-                          <w:bCs/>
-                          <w:color w:val="E36C0A" w:themeColor="accent6" w:themeShade="BF"/>
+                          <w:rFonts w:ascii="Arial" w:hAnsi="Arial" w:cs="Arial"/>
+                          <w:b/>
+                          <w:bCs/>
                           <w:sz w:val="16"/>
                           <w:szCs w:val="16"/>
                           <w:lang w:val="hu-HU" w:eastAsia="hu-HU"/>
@@ -4486,32 +4458,30 @@
                       </w:r>
                       <w:r>
                         <w:rPr>
-                          <w:rFonts w:ascii="Calibri" w:hAnsi="Calibri" w:cs="Calibri"/>
-                          <w:bCs/>
-                          <w:color w:val="E36C0A" w:themeColor="accent6" w:themeShade="BF"/>
+                          <w:rFonts w:ascii="Arial" w:hAnsi="Arial" w:cs="Arial"/>
+                          <w:b/>
+                          <w:bCs/>
                           <w:sz w:val="16"/>
                           <w:szCs w:val="16"/>
                           <w:lang w:val="hu-HU" w:eastAsia="hu-HU"/>
                         </w:rPr>
-                        <w:t xml:space="preserve">} </w:t>
-                      </w:r>
-                      <w:r>
-                        <w:rPr>
-                          <w:rFonts w:ascii="Calibri" w:hAnsi="Calibri" w:cs="Calibri"/>
-                          <w:bCs/>
-                          <w:color w:val="1F497D" w:themeColor="text2"/>
+                        <w:t>}</w:t>
+                      </w:r>
+                      <w:r>
+                        <w:rPr>
+                          <w:rFonts w:ascii="Arial" w:hAnsi="Arial" w:cs="Arial"/>
+                          <w:bCs/>
                           <w:sz w:val="16"/>
                           <w:szCs w:val="16"/>
                           <w:lang w:val="hu-HU" w:eastAsia="hu-HU"/>
                         </w:rPr>
-                        <w:t xml:space="preserve">típusú </w:t>
+                        <w:t xml:space="preserve"> típusú </w:t>
                       </w:r>
                       <w:proofErr w:type="spellStart"/>
                       <w:r>
                         <w:rPr>
-                          <w:rFonts w:ascii="Calibri" w:hAnsi="Calibri" w:cs="Calibri"/>
-                          <w:bCs/>
-                          <w:color w:val="1F497D" w:themeColor="text2"/>
+                          <w:rFonts w:ascii="Arial" w:hAnsi="Arial" w:cs="Arial"/>
+                          <w:bCs/>
                           <w:sz w:val="16"/>
                           <w:szCs w:val="16"/>
                           <w:lang w:val="hu-HU" w:eastAsia="hu-HU"/>
@@ -4572,22 +4542,22 @@
         <mc:AlternateContent>
           <mc:Choice Requires="wps">
             <w:drawing>
-              <wp:anchor distT="45720" distB="45720" distL="114300" distR="114300" simplePos="0" relativeHeight="251685888" behindDoc="1" locked="0" layoutInCell="1" allowOverlap="1" wp14:anchorId="551ED123" wp14:editId="44D707B2">
+              <wp:anchor distT="45720" distB="45720" distL="114300" distR="114300" simplePos="0" relativeHeight="251685888" behindDoc="1" locked="0" layoutInCell="1" allowOverlap="1" wp14:anchorId="551ED123" wp14:editId="6B9EF051">
                 <wp:simplePos x="0" y="0"/>
                 <wp:positionH relativeFrom="column">
-                  <wp:posOffset>8380375</wp:posOffset>
+                  <wp:posOffset>8316595</wp:posOffset>
                 </wp:positionH>
                 <wp:positionV relativeFrom="paragraph">
-                  <wp:posOffset>11837</wp:posOffset>
+                  <wp:posOffset>8255</wp:posOffset>
                 </wp:positionV>
-                <wp:extent cx="852805" cy="340995"/>
-                <wp:effectExtent l="0" t="0" r="4445" b="1905"/>
+                <wp:extent cx="917575" cy="340995"/>
+                <wp:effectExtent l="0" t="0" r="0" b="1905"/>
                 <wp:wrapThrough wrapText="bothSides">
                   <wp:wrapPolygon edited="0">
                     <wp:start x="0" y="0"/>
                     <wp:lineTo x="0" y="20514"/>
-                    <wp:lineTo x="21230" y="20514"/>
-                    <wp:lineTo x="21230" y="0"/>
+                    <wp:lineTo x="21077" y="20514"/>
+                    <wp:lineTo x="21077" y="0"/>
                     <wp:lineTo x="0" y="0"/>
                   </wp:wrapPolygon>
                 </wp:wrapThrough>
@@ -4604,7 +4574,7 @@
                       <wps:spPr bwMode="auto">
                         <a:xfrm>
                           <a:off x="0" y="0"/>
-                          <a:ext cx="852805" cy="340995"/>
+                          <a:ext cx="917575" cy="340995"/>
                         </a:xfrm>
                         <a:prstGeom prst="rect">
                           <a:avLst/>
@@ -4625,18 +4595,17 @@
                             <w:pPr>
                               <w:jc w:val="center"/>
                               <w:rPr>
-                                <w:rFonts w:asciiTheme="minorHAnsi" w:hAnsiTheme="minorHAnsi" w:cstheme="minorHAnsi"/>
-                                <w:bCs/>
-                                <w:color w:val="E36C0A" w:themeColor="accent6" w:themeShade="BF"/>
+                                <w:rFonts w:ascii="Arial" w:hAnsi="Arial" w:cs="Arial"/>
+                                <w:b/>
+                                <w:bCs/>
                                 <w:sz w:val="16"/>
                                 <w:szCs w:val="16"/>
                               </w:rPr>
                             </w:pPr>
                             <w:r>
                               <w:rPr>
-                                <w:rFonts w:ascii="Calibri" w:hAnsi="Calibri" w:cs="Calibri"/>
-                                <w:b/>
-                                <w:color w:val="000000" w:themeColor="text1"/>
+                                <w:rFonts w:ascii="Arial" w:hAnsi="Arial" w:cs="Arial"/>
+                                <w:b/>
                                 <w:sz w:val="16"/>
                                 <w:szCs w:val="16"/>
                                 <w:lang w:val="hu-HU" w:eastAsia="hu-HU"/>
@@ -4645,9 +4614,8 @@
                             </w:r>
                             <w:r>
                               <w:rPr>
-                                <w:rFonts w:ascii="Calibri" w:hAnsi="Calibri" w:cs="Calibri"/>
-                                <w:b/>
-                                <w:color w:val="000000" w:themeColor="text1"/>
+                                <w:rFonts w:ascii="Arial" w:hAnsi="Arial" w:cs="Arial"/>
+                                <w:b/>
                                 <w:sz w:val="16"/>
                                 <w:szCs w:val="16"/>
                                 <w:vertAlign w:val="superscript"/>
@@ -4657,9 +4625,9 @@
                             </w:r>
                             <w:r>
                               <w:rPr>
-                                <w:rFonts w:ascii="Calibri" w:hAnsi="Calibri" w:cs="Calibri"/>
-                                <w:bCs/>
-                                <w:color w:val="E36C0A" w:themeColor="accent6" w:themeShade="BF"/>
+                                <w:rFonts w:ascii="Arial" w:hAnsi="Arial" w:cs="Arial"/>
+                                <w:b/>
+                                <w:bCs/>
                                 <w:sz w:val="16"/>
                                 <w:szCs w:val="16"/>
                                 <w:lang w:val="hu-HU" w:eastAsia="hu-HU"/>
@@ -4668,9 +4636,9 @@
                             </w:r>
                             <w:r>
                               <w:rPr>
-                                <w:rFonts w:asciiTheme="minorHAnsi" w:hAnsiTheme="minorHAnsi" w:cstheme="minorHAnsi"/>
-                                <w:bCs/>
-                                <w:color w:val="E36C0A" w:themeColor="accent6" w:themeShade="BF"/>
+                                <w:rFonts w:ascii="Arial" w:hAnsi="Arial" w:cs="Arial"/>
+                                <w:b/>
+                                <w:bCs/>
                                 <w:sz w:val="16"/>
                                 <w:szCs w:val="16"/>
                               </w:rPr>
@@ -4678,9 +4646,9 @@
                             </w:r>
                             <w:r>
                               <w:rPr>
-                                <w:rFonts w:asciiTheme="minorHAnsi" w:hAnsiTheme="minorHAnsi" w:cstheme="minorHAnsi"/>
-                                <w:bCs/>
-                                <w:color w:val="E36C0A" w:themeColor="accent6" w:themeShade="BF"/>
+                                <w:rFonts w:ascii="Arial" w:hAnsi="Arial" w:cs="Arial"/>
+                                <w:b/>
+                                <w:bCs/>
                                 <w:sz w:val="16"/>
                                 <w:szCs w:val="16"/>
                               </w:rPr>
@@ -4688,9 +4656,9 @@
                             </w:r>
                             <w:r>
                               <w:rPr>
-                                <w:rFonts w:asciiTheme="minorHAnsi" w:hAnsiTheme="minorHAnsi" w:cstheme="minorHAnsi"/>
-                                <w:bCs/>
-                                <w:color w:val="E36C0A" w:themeColor="accent6" w:themeShade="BF"/>
+                                <w:rFonts w:ascii="Arial" w:hAnsi="Arial" w:cs="Arial"/>
+                                <w:b/>
+                                <w:bCs/>
                                 <w:sz w:val="16"/>
                                 <w:szCs w:val="16"/>
                               </w:rPr>
@@ -4698,9 +4666,9 @@
                             </w:r>
                             <w:r>
                               <w:rPr>
-                                <w:rFonts w:asciiTheme="minorHAnsi" w:hAnsiTheme="minorHAnsi" w:cstheme="minorHAnsi"/>
-                                <w:bCs/>
-                                <w:color w:val="E36C0A" w:themeColor="accent6" w:themeShade="BF"/>
+                                <w:rFonts w:ascii="Arial" w:hAnsi="Arial" w:cs="Arial"/>
+                                <w:b/>
+                                <w:bCs/>
                                 <w:sz w:val="16"/>
                                 <w:szCs w:val="16"/>
                               </w:rPr>
@@ -4708,9 +4676,9 @@
                             </w:r>
                             <w:r>
                               <w:rPr>
-                                <w:rFonts w:asciiTheme="minorHAnsi" w:hAnsiTheme="minorHAnsi" w:cstheme="minorHAnsi"/>
-                                <w:bCs/>
-                                <w:color w:val="E36C0A" w:themeColor="accent6" w:themeShade="BF"/>
+                                <w:rFonts w:ascii="Arial" w:hAnsi="Arial" w:cs="Arial"/>
+                                <w:b/>
+                                <w:bCs/>
                                 <w:sz w:val="16"/>
                                 <w:szCs w:val="16"/>
                               </w:rPr>
@@ -4736,25 +4704,24 @@
           </mc:Choice>
           <mc:Fallback>
             <w:pict>
-              <v:shape w14:anchorId="551ED123" id="Szövegdoboz 17" o:spid="_x0000_s1035" type="#_x0000_t202" style="position:absolute;margin-left:659.85pt;margin-top:.95pt;width:67.15pt;height:26.85pt;z-index:-251630592;visibility:visible;mso-wrap-style:square;mso-width-percent:0;mso-height-percent:0;mso-wrap-distance-left:9pt;mso-wrap-distance-top:3.6pt;mso-wrap-distance-right:9pt;mso-wrap-distance-bottom:3.6pt;mso-position-horizontal:absolute;mso-position-horizontal-relative:text;mso-position-vertical:absolute;mso-position-vertical-relative:text;mso-width-percent:0;mso-height-percent:0;mso-width-relative:margin;mso-height-relative:margin;v-text-anchor:top" o:gfxdata="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" stroked="f">
+              <v:shape w14:anchorId="551ED123" id="Szövegdoboz 17" o:spid="_x0000_s1035" type="#_x0000_t202" style="position:absolute;margin-left:654.85pt;margin-top:.65pt;width:72.25pt;height:26.85pt;z-index:-251630592;visibility:visible;mso-wrap-style:square;mso-width-percent:0;mso-height-percent:0;mso-wrap-distance-left:9pt;mso-wrap-distance-top:3.6pt;mso-wrap-distance-right:9pt;mso-wrap-distance-bottom:3.6pt;mso-position-horizontal:absolute;mso-position-horizontal-relative:text;mso-position-vertical:absolute;mso-position-vertical-relative:text;mso-width-percent:0;mso-height-percent:0;mso-width-relative:margin;mso-height-relative:margin;v-text-anchor:top" o:gfxdata="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" stroked="f">
                 <v:textbox>
                   <w:txbxContent>
                     <w:p>
                       <w:pPr>
                         <w:jc w:val="center"/>
                         <w:rPr>
-                          <w:rFonts w:asciiTheme="minorHAnsi" w:hAnsiTheme="minorHAnsi" w:cstheme="minorHAnsi"/>
-                          <w:bCs/>
-                          <w:color w:val="E36C0A" w:themeColor="accent6" w:themeShade="BF"/>
+                          <w:rFonts w:ascii="Arial" w:hAnsi="Arial" w:cs="Arial"/>
+                          <w:b/>
+                          <w:bCs/>
                           <w:sz w:val="16"/>
                           <w:szCs w:val="16"/>
                         </w:rPr>
                       </w:pPr>
                       <w:r>
                         <w:rPr>
-                          <w:rFonts w:ascii="Calibri" w:hAnsi="Calibri" w:cs="Calibri"/>
-                          <w:b/>
-                          <w:color w:val="000000" w:themeColor="text1"/>
+                          <w:rFonts w:ascii="Arial" w:hAnsi="Arial" w:cs="Arial"/>
+                          <w:b/>
                           <w:sz w:val="16"/>
                           <w:szCs w:val="16"/>
                           <w:lang w:val="hu-HU" w:eastAsia="hu-HU"/>
@@ -4763,9 +4730,8 @@
                       </w:r>
                       <w:r>
                         <w:rPr>
-                          <w:rFonts w:ascii="Calibri" w:hAnsi="Calibri" w:cs="Calibri"/>
-                          <w:b/>
-                          <w:color w:val="000000" w:themeColor="text1"/>
+                          <w:rFonts w:ascii="Arial" w:hAnsi="Arial" w:cs="Arial"/>
+                          <w:b/>
                           <w:sz w:val="16"/>
                           <w:szCs w:val="16"/>
                           <w:vertAlign w:val="superscript"/>
@@ -4775,9 +4741,9 @@
                       </w:r>
                       <w:r>
                         <w:rPr>
-                          <w:rFonts w:ascii="Calibri" w:hAnsi="Calibri" w:cs="Calibri"/>
-                          <w:bCs/>
-                          <w:color w:val="E36C0A" w:themeColor="accent6" w:themeShade="BF"/>
+                          <w:rFonts w:ascii="Arial" w:hAnsi="Arial" w:cs="Arial"/>
+                          <w:b/>
+                          <w:bCs/>
                           <w:sz w:val="16"/>
                           <w:szCs w:val="16"/>
                           <w:lang w:val="hu-HU" w:eastAsia="hu-HU"/>
@@ -4786,9 +4752,9 @@
                       </w:r>
                       <w:r>
                         <w:rPr>
-                          <w:rFonts w:asciiTheme="minorHAnsi" w:hAnsiTheme="minorHAnsi" w:cstheme="minorHAnsi"/>
-                          <w:bCs/>
-                          <w:color w:val="E36C0A" w:themeColor="accent6" w:themeShade="BF"/>
+                          <w:rFonts w:ascii="Arial" w:hAnsi="Arial" w:cs="Arial"/>
+                          <w:b/>
+                          <w:bCs/>
                           <w:sz w:val="16"/>
                           <w:szCs w:val="16"/>
                         </w:rPr>
@@ -4796,9 +4762,9 @@
                       </w:r>
                       <w:r>
                         <w:rPr>
-                          <w:rFonts w:asciiTheme="minorHAnsi" w:hAnsiTheme="minorHAnsi" w:cstheme="minorHAnsi"/>
-                          <w:bCs/>
-                          <w:color w:val="E36C0A" w:themeColor="accent6" w:themeShade="BF"/>
+                          <w:rFonts w:ascii="Arial" w:hAnsi="Arial" w:cs="Arial"/>
+                          <w:b/>
+                          <w:bCs/>
                           <w:sz w:val="16"/>
                           <w:szCs w:val="16"/>
                         </w:rPr>
@@ -4806,9 +4772,9 @@
                       </w:r>
                       <w:r>
                         <w:rPr>
-                          <w:rFonts w:asciiTheme="minorHAnsi" w:hAnsiTheme="minorHAnsi" w:cstheme="minorHAnsi"/>
-                          <w:bCs/>
-                          <w:color w:val="E36C0A" w:themeColor="accent6" w:themeShade="BF"/>
+                          <w:rFonts w:ascii="Arial" w:hAnsi="Arial" w:cs="Arial"/>
+                          <w:b/>
+                          <w:bCs/>
                           <w:sz w:val="16"/>
                           <w:szCs w:val="16"/>
                         </w:rPr>
@@ -4816,9 +4782,9 @@
                       </w:r>
                       <w:r>
                         <w:rPr>
-                          <w:rFonts w:asciiTheme="minorHAnsi" w:hAnsiTheme="minorHAnsi" w:cstheme="minorHAnsi"/>
-                          <w:bCs/>
-                          <w:color w:val="E36C0A" w:themeColor="accent6" w:themeShade="BF"/>
+                          <w:rFonts w:ascii="Arial" w:hAnsi="Arial" w:cs="Arial"/>
+                          <w:b/>
+                          <w:bCs/>
                           <w:sz w:val="16"/>
                           <w:szCs w:val="16"/>
                         </w:rPr>
@@ -4826,9 +4792,9 @@
                       </w:r>
                       <w:r>
                         <w:rPr>
-                          <w:rFonts w:asciiTheme="minorHAnsi" w:hAnsiTheme="minorHAnsi" w:cstheme="minorHAnsi"/>
-                          <w:bCs/>
-                          <w:color w:val="E36C0A" w:themeColor="accent6" w:themeShade="BF"/>
+                          <w:rFonts w:ascii="Arial" w:hAnsi="Arial" w:cs="Arial"/>
+                          <w:b/>
+                          <w:bCs/>
                           <w:sz w:val="16"/>
                           <w:szCs w:val="16"/>
                         </w:rPr>
@@ -4922,16 +4888,17 @@
                             <w:pPr>
                               <w:jc w:val="center"/>
                               <w:rPr>
-                                <w:b/>
-                                <w:bCs/>
-                                <w:color w:val="E36C0A" w:themeColor="accent6" w:themeShade="BF"/>
+                                <w:rFonts w:ascii="Arial" w:hAnsi="Arial" w:cs="Arial"/>
+                                <w:b/>
+                                <w:bCs/>
                                 <w:sz w:val="12"/>
                                 <w:szCs w:val="12"/>
                               </w:rPr>
                             </w:pPr>
                             <w:r>
                               <w:rPr>
-                                <w:color w:val="E36C0A" w:themeColor="accent6" w:themeShade="BF"/>
+                                <w:rFonts w:ascii="Arial" w:hAnsi="Arial" w:cs="Arial"/>
+                                <w:b/>
                                 <w:sz w:val="12"/>
                                 <w:szCs w:val="12"/>
                               </w:rPr>
@@ -4939,7 +4906,8 @@
                             </w:r>
                             <w:r>
                               <w:rPr>
-                                <w:color w:val="E36C0A" w:themeColor="accent6" w:themeShade="BF"/>
+                                <w:rFonts w:ascii="Arial" w:hAnsi="Arial" w:cs="Arial"/>
+                                <w:b/>
                                 <w:sz w:val="12"/>
                                 <w:szCs w:val="12"/>
                               </w:rPr>
@@ -4947,7 +4915,8 @@
                             </w:r>
                             <w:r>
                               <w:rPr>
-                                <w:color w:val="E36C0A" w:themeColor="accent6" w:themeShade="BF"/>
+                                <w:rFonts w:ascii="Arial" w:hAnsi="Arial" w:cs="Arial"/>
+                                <w:b/>
                                 <w:sz w:val="12"/>
                                 <w:szCs w:val="12"/>
                               </w:rPr>
@@ -4955,7 +4924,8 @@
                             </w:r>
                             <w:r>
                               <w:rPr>
-                                <w:color w:val="E36C0A" w:themeColor="accent6" w:themeShade="BF"/>
+                                <w:rFonts w:ascii="Arial" w:hAnsi="Arial" w:cs="Arial"/>
+                                <w:b/>
                                 <w:sz w:val="12"/>
                                 <w:szCs w:val="12"/>
                               </w:rPr>
@@ -4963,7 +4933,8 @@
                             </w:r>
                             <w:r>
                               <w:rPr>
-                                <w:color w:val="E36C0A" w:themeColor="accent6" w:themeShade="BF"/>
+                                <w:rFonts w:ascii="Arial" w:hAnsi="Arial" w:cs="Arial"/>
+                                <w:b/>
                                 <w:sz w:val="12"/>
                                 <w:szCs w:val="12"/>
                               </w:rPr>
@@ -4996,16 +4967,17 @@
                       <w:pPr>
                         <w:jc w:val="center"/>
                         <w:rPr>
-                          <w:b/>
-                          <w:bCs/>
-                          <w:color w:val="E36C0A" w:themeColor="accent6" w:themeShade="BF"/>
+                          <w:rFonts w:ascii="Arial" w:hAnsi="Arial" w:cs="Arial"/>
+                          <w:b/>
+                          <w:bCs/>
                           <w:sz w:val="12"/>
                           <w:szCs w:val="12"/>
                         </w:rPr>
                       </w:pPr>
                       <w:r>
                         <w:rPr>
-                          <w:color w:val="E36C0A" w:themeColor="accent6" w:themeShade="BF"/>
+                          <w:rFonts w:ascii="Arial" w:hAnsi="Arial" w:cs="Arial"/>
+                          <w:b/>
                           <w:sz w:val="12"/>
                           <w:szCs w:val="12"/>
                         </w:rPr>
@@ -5013,7 +4985,8 @@
                       </w:r>
                       <w:r>
                         <w:rPr>
-                          <w:color w:val="E36C0A" w:themeColor="accent6" w:themeShade="BF"/>
+                          <w:rFonts w:ascii="Arial" w:hAnsi="Arial" w:cs="Arial"/>
+                          <w:b/>
                           <w:sz w:val="12"/>
                           <w:szCs w:val="12"/>
                         </w:rPr>
@@ -5021,7 +4994,8 @@
                       </w:r>
                       <w:r>
                         <w:rPr>
-                          <w:color w:val="E36C0A" w:themeColor="accent6" w:themeShade="BF"/>
+                          <w:rFonts w:ascii="Arial" w:hAnsi="Arial" w:cs="Arial"/>
+                          <w:b/>
                           <w:sz w:val="12"/>
                           <w:szCs w:val="12"/>
                         </w:rPr>
@@ -5029,7 +5003,8 @@
                       </w:r>
                       <w:r>
                         <w:rPr>
-                          <w:color w:val="E36C0A" w:themeColor="accent6" w:themeShade="BF"/>
+                          <w:rFonts w:ascii="Arial" w:hAnsi="Arial" w:cs="Arial"/>
+                          <w:b/>
                           <w:sz w:val="12"/>
                           <w:szCs w:val="12"/>
                         </w:rPr>
@@ -5037,7 +5012,8 @@
                       </w:r>
                       <w:r>
                         <w:rPr>
-                          <w:color w:val="E36C0A" w:themeColor="accent6" w:themeShade="BF"/>
+                          <w:rFonts w:ascii="Arial" w:hAnsi="Arial" w:cs="Arial"/>
+                          <w:b/>
                           <w:sz w:val="12"/>
                           <w:szCs w:val="12"/>
                         </w:rPr>
@@ -5116,18 +5092,18 @@
                             <w:pPr>
                               <w:jc w:val="center"/>
                               <w:rPr>
-                                <w:rFonts w:asciiTheme="minorHAnsi" w:hAnsiTheme="minorHAnsi" w:cstheme="minorHAnsi"/>
-                                <w:bCs/>
-                                <w:color w:val="E36C0A" w:themeColor="accent6" w:themeShade="BF"/>
+                                <w:rFonts w:ascii="Arial" w:hAnsi="Arial" w:cs="Arial"/>
+                                <w:b/>
+                                <w:bCs/>
                                 <w:sz w:val="16"/>
                                 <w:szCs w:val="16"/>
                               </w:rPr>
                             </w:pPr>
                             <w:r>
                               <w:rPr>
-                                <w:rFonts w:ascii="Calibri" w:hAnsi="Calibri" w:cs="Calibri"/>
-                                <w:bCs/>
-                                <w:color w:val="E36C0A" w:themeColor="accent6" w:themeShade="BF"/>
+                                <w:rFonts w:ascii="Arial" w:hAnsi="Arial" w:cs="Arial"/>
+                                <w:b/>
+                                <w:bCs/>
                                 <w:sz w:val="16"/>
                                 <w:szCs w:val="16"/>
                                 <w:lang w:val="hu-HU" w:eastAsia="hu-HU"/>
@@ -5136,9 +5112,9 @@
                             </w:r>
                             <w:r>
                               <w:rPr>
-                                <w:rFonts w:ascii="Calibri" w:hAnsi="Calibri" w:cs="Calibri"/>
-                                <w:bCs/>
-                                <w:color w:val="E36C0A" w:themeColor="accent6" w:themeShade="BF"/>
+                                <w:rFonts w:ascii="Arial" w:hAnsi="Arial" w:cs="Arial"/>
+                                <w:b/>
+                                <w:bCs/>
                                 <w:sz w:val="16"/>
                                 <w:szCs w:val="16"/>
                                 <w:lang w:val="hu-HU" w:eastAsia="hu-HU"/>
@@ -5147,9 +5123,9 @@
                             </w:r>
                             <w:r>
                               <w:rPr>
-                                <w:rFonts w:ascii="Calibri" w:hAnsi="Calibri" w:cs="Calibri"/>
-                                <w:bCs/>
-                                <w:color w:val="E36C0A" w:themeColor="accent6" w:themeShade="BF"/>
+                                <w:rFonts w:ascii="Arial" w:hAnsi="Arial" w:cs="Arial"/>
+                                <w:b/>
+                                <w:bCs/>
                                 <w:sz w:val="16"/>
                                 <w:szCs w:val="16"/>
                                 <w:lang w:val="hu-HU" w:eastAsia="hu-HU"/>
@@ -5158,9 +5134,9 @@
                             </w:r>
                             <w:r>
                               <w:rPr>
-                                <w:rFonts w:ascii="Calibri" w:hAnsi="Calibri" w:cs="Calibri"/>
-                                <w:bCs/>
-                                <w:color w:val="E36C0A" w:themeColor="accent6" w:themeShade="BF"/>
+                                <w:rFonts w:ascii="Arial" w:hAnsi="Arial" w:cs="Arial"/>
+                                <w:b/>
+                                <w:bCs/>
                                 <w:sz w:val="16"/>
                                 <w:szCs w:val="16"/>
                                 <w:lang w:val="hu-HU" w:eastAsia="hu-HU"/>
@@ -5169,9 +5145,9 @@
                             </w:r>
                             <w:r>
                               <w:rPr>
-                                <w:rFonts w:ascii="Calibri" w:hAnsi="Calibri" w:cs="Calibri"/>
-                                <w:bCs/>
-                                <w:color w:val="E36C0A" w:themeColor="accent6" w:themeShade="BF"/>
+                                <w:rFonts w:ascii="Arial" w:hAnsi="Arial" w:cs="Arial"/>
+                                <w:b/>
+                                <w:bCs/>
                                 <w:sz w:val="16"/>
                                 <w:szCs w:val="16"/>
                                 <w:lang w:val="hu-HU" w:eastAsia="hu-HU"/>
@@ -5180,9 +5156,9 @@
                             </w:r>
                             <w:r>
                               <w:rPr>
-                                <w:rFonts w:ascii="Calibri" w:hAnsi="Calibri" w:cs="Calibri"/>
-                                <w:bCs/>
-                                <w:color w:val="E36C0A" w:themeColor="accent6" w:themeShade="BF"/>
+                                <w:rFonts w:ascii="Arial" w:hAnsi="Arial" w:cs="Arial"/>
+                                <w:b/>
+                                <w:bCs/>
                                 <w:sz w:val="16"/>
                                 <w:szCs w:val="16"/>
                                 <w:lang w:val="hu-HU" w:eastAsia="hu-HU"/>
@@ -5191,9 +5167,9 @@
                             </w:r>
                             <w:r>
                               <w:rPr>
-                                <w:rFonts w:asciiTheme="minorHAnsi" w:hAnsiTheme="minorHAnsi" w:cstheme="minorHAnsi"/>
-                                <w:bCs/>
-                                <w:color w:val="E36C0A" w:themeColor="accent6" w:themeShade="BF"/>
+                                <w:rFonts w:ascii="Arial" w:hAnsi="Arial" w:cs="Arial"/>
+                                <w:b/>
+                                <w:bCs/>
                                 <w:sz w:val="16"/>
                                 <w:szCs w:val="16"/>
                               </w:rPr>
@@ -5201,39 +5177,29 @@
                             </w:r>
                             <w:r>
                               <w:rPr>
-                                <w:rFonts w:asciiTheme="minorHAnsi" w:hAnsiTheme="minorHAnsi" w:cstheme="minorHAnsi"/>
-                                <w:bCs/>
-                                <w:color w:val="E36C0A" w:themeColor="accent6" w:themeShade="BF"/>
+                                <w:rFonts w:ascii="Arial" w:hAnsi="Arial" w:cs="Arial"/>
+                                <w:b/>
+                                <w:bCs/>
                                 <w:sz w:val="16"/>
                                 <w:szCs w:val="16"/>
                               </w:rPr>
-                              <w:t>{</w:t>
-                            </w:r>
-                            <w:r>
-                              <w:rPr>
-                                <w:rFonts w:asciiTheme="minorHAnsi" w:hAnsiTheme="minorHAnsi" w:cstheme="minorHAnsi"/>
-                                <w:bCs/>
-                                <w:color w:val="E36C0A" w:themeColor="accent6" w:themeShade="BF"/>
+                              <w:t>{AC_HOSSZ</w:t>
+                            </w:r>
+                            <w:r>
+                              <w:rPr>
+                                <w:rFonts w:ascii="Arial" w:hAnsi="Arial" w:cs="Arial"/>
+                                <w:b/>
+                                <w:bCs/>
                                 <w:sz w:val="16"/>
                                 <w:szCs w:val="16"/>
                               </w:rPr>
-                              <w:t>AC_HOSSZ</w:t>
-                            </w:r>
-                            <w:r>
-                              <w:rPr>
-                                <w:rFonts w:asciiTheme="minorHAnsi" w:hAnsiTheme="minorHAnsi" w:cstheme="minorHAnsi"/>
-                                <w:bCs/>
-                                <w:color w:val="E36C0A" w:themeColor="accent6" w:themeShade="BF"/>
-                                <w:sz w:val="16"/>
-                                <w:szCs w:val="16"/>
-                              </w:rPr>
                               <w:t>}</w:t>
                             </w:r>
                             <w:r>
                               <w:rPr>
-                                <w:rFonts w:asciiTheme="minorHAnsi" w:hAnsiTheme="minorHAnsi" w:cstheme="minorHAnsi"/>
-                                <w:bCs/>
-                                <w:color w:val="E36C0A" w:themeColor="accent6" w:themeShade="BF"/>
+                                <w:rFonts w:ascii="Arial" w:hAnsi="Arial" w:cs="Arial"/>
+                                <w:b/>
+                                <w:bCs/>
                                 <w:sz w:val="16"/>
                                 <w:szCs w:val="16"/>
                               </w:rPr>
@@ -5266,18 +5232,18 @@
                       <w:pPr>
                         <w:jc w:val="center"/>
                         <w:rPr>
-                          <w:rFonts w:asciiTheme="minorHAnsi" w:hAnsiTheme="minorHAnsi" w:cstheme="minorHAnsi"/>
-                          <w:bCs/>
-                          <w:color w:val="E36C0A" w:themeColor="accent6" w:themeShade="BF"/>
+                          <w:rFonts w:ascii="Arial" w:hAnsi="Arial" w:cs="Arial"/>
+                          <w:b/>
+                          <w:bCs/>
                           <w:sz w:val="16"/>
                           <w:szCs w:val="16"/>
                         </w:rPr>
                       </w:pPr>
                       <w:r>
                         <w:rPr>
-                          <w:rFonts w:ascii="Calibri" w:hAnsi="Calibri" w:cs="Calibri"/>
-                          <w:bCs/>
-                          <w:color w:val="E36C0A" w:themeColor="accent6" w:themeShade="BF"/>
+                          <w:rFonts w:ascii="Arial" w:hAnsi="Arial" w:cs="Arial"/>
+                          <w:b/>
+                          <w:bCs/>
                           <w:sz w:val="16"/>
                           <w:szCs w:val="16"/>
                           <w:lang w:val="hu-HU" w:eastAsia="hu-HU"/>
@@ -5286,9 +5252,9 @@
                       </w:r>
                       <w:r>
                         <w:rPr>
-                          <w:rFonts w:ascii="Calibri" w:hAnsi="Calibri" w:cs="Calibri"/>
-                          <w:bCs/>
-                          <w:color w:val="E36C0A" w:themeColor="accent6" w:themeShade="BF"/>
+                          <w:rFonts w:ascii="Arial" w:hAnsi="Arial" w:cs="Arial"/>
+                          <w:b/>
+                          <w:bCs/>
                           <w:sz w:val="16"/>
                           <w:szCs w:val="16"/>
                           <w:lang w:val="hu-HU" w:eastAsia="hu-HU"/>
@@ -5297,9 +5263,9 @@
                       </w:r>
                       <w:r>
                         <w:rPr>
-                          <w:rFonts w:ascii="Calibri" w:hAnsi="Calibri" w:cs="Calibri"/>
-                          <w:bCs/>
-                          <w:color w:val="E36C0A" w:themeColor="accent6" w:themeShade="BF"/>
+                          <w:rFonts w:ascii="Arial" w:hAnsi="Arial" w:cs="Arial"/>
+                          <w:b/>
+                          <w:bCs/>
                           <w:sz w:val="16"/>
                           <w:szCs w:val="16"/>
                           <w:lang w:val="hu-HU" w:eastAsia="hu-HU"/>
@@ -5308,9 +5274,9 @@
                       </w:r>
                       <w:r>
                         <w:rPr>
-                          <w:rFonts w:ascii="Calibri" w:hAnsi="Calibri" w:cs="Calibri"/>
-                          <w:bCs/>
-                          <w:color w:val="E36C0A" w:themeColor="accent6" w:themeShade="BF"/>
+                          <w:rFonts w:ascii="Arial" w:hAnsi="Arial" w:cs="Arial"/>
+                          <w:b/>
+                          <w:bCs/>
                           <w:sz w:val="16"/>
                           <w:szCs w:val="16"/>
                           <w:lang w:val="hu-HU" w:eastAsia="hu-HU"/>
@@ -5319,9 +5285,9 @@
                       </w:r>
                       <w:r>
                         <w:rPr>
-                          <w:rFonts w:ascii="Calibri" w:hAnsi="Calibri" w:cs="Calibri"/>
-                          <w:bCs/>
-                          <w:color w:val="E36C0A" w:themeColor="accent6" w:themeShade="BF"/>
+                          <w:rFonts w:ascii="Arial" w:hAnsi="Arial" w:cs="Arial"/>
+                          <w:b/>
+                          <w:bCs/>
                           <w:sz w:val="16"/>
                           <w:szCs w:val="16"/>
                           <w:lang w:val="hu-HU" w:eastAsia="hu-HU"/>
@@ -5330,9 +5296,9 @@
                       </w:r>
                       <w:r>
                         <w:rPr>
-                          <w:rFonts w:ascii="Calibri" w:hAnsi="Calibri" w:cs="Calibri"/>
-                          <w:bCs/>
-                          <w:color w:val="E36C0A" w:themeColor="accent6" w:themeShade="BF"/>
+                          <w:rFonts w:ascii="Arial" w:hAnsi="Arial" w:cs="Arial"/>
+                          <w:b/>
+                          <w:bCs/>
                           <w:sz w:val="16"/>
                           <w:szCs w:val="16"/>
                           <w:lang w:val="hu-HU" w:eastAsia="hu-HU"/>
@@ -5341,9 +5307,9 @@
                       </w:r>
                       <w:r>
                         <w:rPr>
-                          <w:rFonts w:asciiTheme="minorHAnsi" w:hAnsiTheme="minorHAnsi" w:cstheme="minorHAnsi"/>
-                          <w:bCs/>
-                          <w:color w:val="E36C0A" w:themeColor="accent6" w:themeShade="BF"/>
+                          <w:rFonts w:ascii="Arial" w:hAnsi="Arial" w:cs="Arial"/>
+                          <w:b/>
+                          <w:bCs/>
                           <w:sz w:val="16"/>
                           <w:szCs w:val="16"/>
                         </w:rPr>
@@ -5351,39 +5317,29 @@
                       </w:r>
                       <w:r>
                         <w:rPr>
-                          <w:rFonts w:asciiTheme="minorHAnsi" w:hAnsiTheme="minorHAnsi" w:cstheme="minorHAnsi"/>
-                          <w:bCs/>
-                          <w:color w:val="E36C0A" w:themeColor="accent6" w:themeShade="BF"/>
+                          <w:rFonts w:ascii="Arial" w:hAnsi="Arial" w:cs="Arial"/>
+                          <w:b/>
+                          <w:bCs/>
                           <w:sz w:val="16"/>
                           <w:szCs w:val="16"/>
                         </w:rPr>
-                        <w:t>{</w:t>
-                      </w:r>
-                      <w:r>
-                        <w:rPr>
-                          <w:rFonts w:asciiTheme="minorHAnsi" w:hAnsiTheme="minorHAnsi" w:cstheme="minorHAnsi"/>
-                          <w:bCs/>
-                          <w:color w:val="E36C0A" w:themeColor="accent6" w:themeShade="BF"/>
+                        <w:t>{AC_HOSSZ</w:t>
+                      </w:r>
+                      <w:r>
+                        <w:rPr>
+                          <w:rFonts w:ascii="Arial" w:hAnsi="Arial" w:cs="Arial"/>
+                          <w:b/>
+                          <w:bCs/>
                           <w:sz w:val="16"/>
                           <w:szCs w:val="16"/>
                         </w:rPr>
-                        <w:t>AC_HOSSZ</w:t>
-                      </w:r>
-                      <w:r>
-                        <w:rPr>
-                          <w:rFonts w:asciiTheme="minorHAnsi" w:hAnsiTheme="minorHAnsi" w:cstheme="minorHAnsi"/>
-                          <w:bCs/>
-                          <w:color w:val="E36C0A" w:themeColor="accent6" w:themeShade="BF"/>
-                          <w:sz w:val="16"/>
-                          <w:szCs w:val="16"/>
-                        </w:rPr>
                         <w:t>}</w:t>
                       </w:r>
                       <w:r>
                         <w:rPr>
-                          <w:rFonts w:asciiTheme="minorHAnsi" w:hAnsiTheme="minorHAnsi" w:cstheme="minorHAnsi"/>
-                          <w:bCs/>
-                          <w:color w:val="E36C0A" w:themeColor="accent6" w:themeShade="BF"/>
+                          <w:rFonts w:ascii="Arial" w:hAnsi="Arial" w:cs="Arial"/>
+                          <w:b/>
+                          <w:bCs/>
                           <w:sz w:val="16"/>
                           <w:szCs w:val="16"/>
                         </w:rPr>
@@ -5766,7 +5722,7 @@
               </wp:anchor>
             </w:drawing>
           </mc:Choice>
-          <mc:Fallback>
+          <mc:Fallback xmlns:w16se="http://schemas.microsoft.com/office/word/2015/wordml/symex" xmlns:w16sdtdh="http://schemas.microsoft.com/office/word/2020/wordml/sdtdatahash" xmlns:w16="http://schemas.microsoft.com/office/word/2018/wordml" xmlns:w16cid="http://schemas.microsoft.com/office/word/2016/wordml/cid" xmlns:w16cex="http://schemas.microsoft.com/office/word/2018/wordml/cex" xmlns:am3d="http://schemas.microsoft.com/office/drawing/2017/model3d" xmlns:aink="http://schemas.microsoft.com/office/drawing/2016/ink" xmlns:cx8="http://schemas.microsoft.com/office/drawing/2016/5/14/chartex" xmlns:cx7="http://schemas.microsoft.com/office/drawing/2016/5/13/chartex" xmlns:cx6="http://schemas.microsoft.com/office/drawing/2016/5/12/chartex" xmlns:cx5="http://schemas.microsoft.com/office/drawing/2016/5/11/chartex" xmlns:cx4="http://schemas.microsoft.com/office/drawing/2016/5/10/chartex" xmlns:cx3="http://schemas.microsoft.com/office/drawing/2016/5/9/chartex" xmlns:cx2="http://schemas.microsoft.com/office/drawing/2015/10/21/chartex" xmlns:cx1="http://schemas.microsoft.com/office/drawing/2015/9/8/chartex" xmlns:cx="http://schemas.microsoft.com/office/drawing/2014/chartex">
             <w:pict>
               <v:shape w14:anchorId="0FDEE842" id="Szövegdoboz 9" o:spid="_x0000_s1038" type="#_x0000_t202" style="position:absolute;margin-left:364.55pt;margin-top:5pt;width:98pt;height:15.55pt;z-index:-251640832;visibility:visible;mso-wrap-style:square;mso-width-percent:0;mso-height-percent:0;mso-wrap-distance-left:9pt;mso-wrap-distance-top:3.6pt;mso-wrap-distance-right:9pt;mso-wrap-distance-bottom:3.6pt;mso-position-horizontal:absolute;mso-position-horizontal-relative:text;mso-position-vertical:absolute;mso-position-vertical-relative:text;mso-width-percent:0;mso-height-percent:0;mso-width-relative:margin;mso-height-relative:margin;v-text-anchor:top" o:gfxdata="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" stroked="f">
                 <v:textbox>
@@ -5991,7 +5947,7 @@
               </wp:anchor>
             </w:drawing>
           </mc:Choice>
-          <mc:Fallback>
+          <mc:Fallback xmlns:w16se="http://schemas.microsoft.com/office/word/2015/wordml/symex" xmlns:w16sdtdh="http://schemas.microsoft.com/office/word/2020/wordml/sdtdatahash" xmlns:w16="http://schemas.microsoft.com/office/word/2018/wordml" xmlns:w16cid="http://schemas.microsoft.com/office/word/2016/wordml/cid" xmlns:w16cex="http://schemas.microsoft.com/office/word/2018/wordml/cex" xmlns:am3d="http://schemas.microsoft.com/office/drawing/2017/model3d" xmlns:aink="http://schemas.microsoft.com/office/drawing/2016/ink" xmlns:cx8="http://schemas.microsoft.com/office/drawing/2016/5/14/chartex" xmlns:cx7="http://schemas.microsoft.com/office/drawing/2016/5/13/chartex" xmlns:cx6="http://schemas.microsoft.com/office/drawing/2016/5/12/chartex" xmlns:cx5="http://schemas.microsoft.com/office/drawing/2016/5/11/chartex" xmlns:cx4="http://schemas.microsoft.com/office/drawing/2016/5/10/chartex" xmlns:cx3="http://schemas.microsoft.com/office/drawing/2016/5/9/chartex" xmlns:cx2="http://schemas.microsoft.com/office/drawing/2015/10/21/chartex" xmlns:cx1="http://schemas.microsoft.com/office/drawing/2015/9/8/chartex" xmlns:cx="http://schemas.microsoft.com/office/drawing/2014/chartex">
             <w:pict>
               <v:shape w14:anchorId="3E7FCF08" id="Szövegdoboz 7" o:spid="_x0000_s1039" type="#_x0000_t202" style="position:absolute;margin-left:225.55pt;margin-top:6.5pt;width:53.85pt;height:14.1pt;z-index:-251642880;visibility:visible;mso-wrap-style:square;mso-width-percent:0;mso-height-percent:0;mso-wrap-distance-left:9pt;mso-wrap-distance-top:3.6pt;mso-wrap-distance-right:9pt;mso-wrap-distance-bottom:3.6pt;mso-position-horizontal:absolute;mso-position-horizontal-relative:text;mso-position-vertical:absolute;mso-position-vertical-relative:text;mso-width-percent:0;mso-height-percent:0;mso-width-relative:margin;mso-height-relative:margin;v-text-anchor:top" o:gfxdata="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" stroked="f">
                 <v:textbox>
@@ -6100,22 +6056,22 @@
         <mc:AlternateContent>
           <mc:Choice Requires="wps">
             <w:drawing>
-              <wp:anchor distT="45720" distB="45720" distL="114300" distR="114300" simplePos="0" relativeHeight="251689984" behindDoc="1" locked="0" layoutInCell="1" allowOverlap="1" wp14:anchorId="5903566D" wp14:editId="632F68CF">
+              <wp:anchor distT="45720" distB="45720" distL="114300" distR="114300" simplePos="0" relativeHeight="251689984" behindDoc="1" locked="0" layoutInCell="1" allowOverlap="1" wp14:anchorId="5903566D" wp14:editId="4081E857">
                 <wp:simplePos x="0" y="0"/>
                 <wp:positionH relativeFrom="column">
-                  <wp:posOffset>5632450</wp:posOffset>
+                  <wp:posOffset>5394960</wp:posOffset>
                 </wp:positionH>
                 <wp:positionV relativeFrom="paragraph">
-                  <wp:posOffset>102007</wp:posOffset>
+                  <wp:posOffset>103505</wp:posOffset>
                 </wp:positionV>
-                <wp:extent cx="1085850" cy="207645"/>
+                <wp:extent cx="1323340" cy="207645"/>
                 <wp:effectExtent l="0" t="0" r="0" b="1905"/>
                 <wp:wrapThrough wrapText="bothSides">
                   <wp:wrapPolygon edited="0">
                     <wp:start x="0" y="0"/>
                     <wp:lineTo x="0" y="19817"/>
-                    <wp:lineTo x="21221" y="19817"/>
-                    <wp:lineTo x="21221" y="0"/>
+                    <wp:lineTo x="21144" y="19817"/>
+                    <wp:lineTo x="21144" y="0"/>
                     <wp:lineTo x="0" y="0"/>
                   </wp:wrapPolygon>
                 </wp:wrapThrough>
@@ -6132,7 +6088,7 @@
                       <wps:spPr bwMode="auto">
                         <a:xfrm>
                           <a:off x="0" y="0"/>
-                          <a:ext cx="1085850" cy="207645"/>
+                          <a:ext cx="1323340" cy="207645"/>
                         </a:xfrm>
                         <a:prstGeom prst="rect">
                           <a:avLst/>
@@ -6153,18 +6109,18 @@
                             <w:pPr>
                               <w:jc w:val="center"/>
                               <w:rPr>
-                                <w:rFonts w:asciiTheme="minorHAnsi" w:hAnsiTheme="minorHAnsi" w:cstheme="minorHAnsi"/>
-                                <w:bCs/>
-                                <w:color w:val="E36C0A" w:themeColor="accent6" w:themeShade="BF"/>
+                                <w:rFonts w:ascii="Arial" w:hAnsi="Arial" w:cs="Arial"/>
+                                <w:b/>
+                                <w:bCs/>
                                 <w:sz w:val="16"/>
                                 <w:szCs w:val="16"/>
                               </w:rPr>
                             </w:pPr>
                             <w:r>
                               <w:rPr>
-                                <w:rFonts w:asciiTheme="minorHAnsi" w:hAnsiTheme="minorHAnsi" w:cstheme="minorHAnsi"/>
-                                <w:bCs/>
-                                <w:color w:val="E36C0A" w:themeColor="accent6" w:themeShade="BF"/>
+                                <w:rFonts w:ascii="Arial" w:hAnsi="Arial" w:cs="Arial"/>
+                                <w:b/>
+                                <w:bCs/>
                                 <w:sz w:val="16"/>
                                 <w:szCs w:val="16"/>
                               </w:rPr>
@@ -6172,9 +6128,9 @@
                             </w:r>
                             <w:r>
                               <w:rPr>
-                                <w:rFonts w:asciiTheme="minorHAnsi" w:hAnsiTheme="minorHAnsi" w:cstheme="minorHAnsi"/>
-                                <w:bCs/>
-                                <w:color w:val="E36C0A" w:themeColor="accent6" w:themeShade="BF"/>
+                                <w:rFonts w:ascii="Arial" w:hAnsi="Arial" w:cs="Arial"/>
+                                <w:b/>
+                                <w:bCs/>
                                 <w:sz w:val="16"/>
                                 <w:szCs w:val="16"/>
                               </w:rPr>
@@ -6182,9 +6138,9 @@
                             </w:r>
                             <w:r>
                               <w:rPr>
-                                <w:rFonts w:asciiTheme="minorHAnsi" w:hAnsiTheme="minorHAnsi" w:cstheme="minorHAnsi"/>
-                                <w:bCs/>
-                                <w:color w:val="E36C0A" w:themeColor="accent6" w:themeShade="BF"/>
+                                <w:rFonts w:ascii="Arial" w:hAnsi="Arial" w:cs="Arial"/>
+                                <w:b/>
+                                <w:bCs/>
                                 <w:sz w:val="16"/>
                                 <w:szCs w:val="16"/>
                               </w:rPr>
@@ -6192,9 +6148,9 @@
                             </w:r>
                             <w:r>
                               <w:rPr>
-                                <w:rFonts w:asciiTheme="minorHAnsi" w:hAnsiTheme="minorHAnsi" w:cstheme="minorHAnsi"/>
-                                <w:bCs/>
-                                <w:color w:val="E36C0A" w:themeColor="accent6" w:themeShade="BF"/>
+                                <w:rFonts w:ascii="Arial" w:hAnsi="Arial" w:cs="Arial"/>
+                                <w:b/>
+                                <w:bCs/>
                                 <w:sz w:val="16"/>
                                 <w:szCs w:val="16"/>
                               </w:rPr>
@@ -6202,9 +6158,9 @@
                             </w:r>
                             <w:r>
                               <w:rPr>
-                                <w:rFonts w:asciiTheme="minorHAnsi" w:hAnsiTheme="minorHAnsi" w:cstheme="minorHAnsi"/>
-                                <w:bCs/>
-                                <w:color w:val="E36C0A" w:themeColor="accent6" w:themeShade="BF"/>
+                                <w:rFonts w:ascii="Arial" w:hAnsi="Arial" w:cs="Arial"/>
+                                <w:b/>
+                                <w:bCs/>
                                 <w:sz w:val="16"/>
                                 <w:szCs w:val="16"/>
                               </w:rPr>
@@ -6230,25 +6186,25 @@
           </mc:Choice>
           <mc:Fallback>
             <w:pict>
-              <v:shape w14:anchorId="5903566D" id="Szövegdoboz 8" o:spid="_x0000_s1040" type="#_x0000_t202" style="position:absolute;margin-left:443.5pt;margin-top:8.05pt;width:85.5pt;height:16.35pt;z-index:-251626496;visibility:visible;mso-wrap-style:square;mso-width-percent:0;mso-height-percent:0;mso-wrap-distance-left:9pt;mso-wrap-distance-top:3.6pt;mso-wrap-distance-right:9pt;mso-wrap-distance-bottom:3.6pt;mso-position-horizontal:absolute;mso-position-horizontal-relative:text;mso-position-vertical:absolute;mso-position-vertical-relative:text;mso-width-percent:0;mso-height-percent:0;mso-width-relative:margin;mso-height-relative:margin;v-text-anchor:top" o:gfxdata="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" stroked="f">
+              <v:shape w14:anchorId="5903566D" id="Szövegdoboz 8" o:spid="_x0000_s1040" type="#_x0000_t202" style="position:absolute;margin-left:424.8pt;margin-top:8.15pt;width:104.2pt;height:16.35pt;z-index:-251626496;visibility:visible;mso-wrap-style:square;mso-width-percent:0;mso-height-percent:0;mso-wrap-distance-left:9pt;mso-wrap-distance-top:3.6pt;mso-wrap-distance-right:9pt;mso-wrap-distance-bottom:3.6pt;mso-position-horizontal:absolute;mso-position-horizontal-relative:text;mso-position-vertical:absolute;mso-position-vertical-relative:text;mso-width-percent:0;mso-height-percent:0;mso-width-relative:margin;mso-height-relative:margin;v-text-anchor:top" o:gfxdata="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" stroked="f">
                 <v:textbox>
                   <w:txbxContent>
                     <w:p>
                       <w:pPr>
                         <w:jc w:val="center"/>
                         <w:rPr>
-                          <w:rFonts w:asciiTheme="minorHAnsi" w:hAnsiTheme="minorHAnsi" w:cstheme="minorHAnsi"/>
-                          <w:bCs/>
-                          <w:color w:val="E36C0A" w:themeColor="accent6" w:themeShade="BF"/>
+                          <w:rFonts w:ascii="Arial" w:hAnsi="Arial" w:cs="Arial"/>
+                          <w:b/>
+                          <w:bCs/>
                           <w:sz w:val="16"/>
                           <w:szCs w:val="16"/>
                         </w:rPr>
                       </w:pPr>
                       <w:r>
                         <w:rPr>
-                          <w:rFonts w:asciiTheme="minorHAnsi" w:hAnsiTheme="minorHAnsi" w:cstheme="minorHAnsi"/>
-                          <w:bCs/>
-                          <w:color w:val="E36C0A" w:themeColor="accent6" w:themeShade="BF"/>
+                          <w:rFonts w:ascii="Arial" w:hAnsi="Arial" w:cs="Arial"/>
+                          <w:b/>
+                          <w:bCs/>
                           <w:sz w:val="16"/>
                           <w:szCs w:val="16"/>
                         </w:rPr>
@@ -6256,9 +6212,9 @@
                       </w:r>
                       <w:r>
                         <w:rPr>
-                          <w:rFonts w:asciiTheme="minorHAnsi" w:hAnsiTheme="minorHAnsi" w:cstheme="minorHAnsi"/>
-                          <w:bCs/>
-                          <w:color w:val="E36C0A" w:themeColor="accent6" w:themeShade="BF"/>
+                          <w:rFonts w:ascii="Arial" w:hAnsi="Arial" w:cs="Arial"/>
+                          <w:b/>
+                          <w:bCs/>
                           <w:sz w:val="16"/>
                           <w:szCs w:val="16"/>
                         </w:rPr>
@@ -6266,9 +6222,9 @@
                       </w:r>
                       <w:r>
                         <w:rPr>
-                          <w:rFonts w:asciiTheme="minorHAnsi" w:hAnsiTheme="minorHAnsi" w:cstheme="minorHAnsi"/>
-                          <w:bCs/>
-                          <w:color w:val="E36C0A" w:themeColor="accent6" w:themeShade="BF"/>
+                          <w:rFonts w:ascii="Arial" w:hAnsi="Arial" w:cs="Arial"/>
+                          <w:b/>
+                          <w:bCs/>
                           <w:sz w:val="16"/>
                           <w:szCs w:val="16"/>
                         </w:rPr>
@@ -6276,9 +6232,9 @@
                       </w:r>
                       <w:r>
                         <w:rPr>
-                          <w:rFonts w:asciiTheme="minorHAnsi" w:hAnsiTheme="minorHAnsi" w:cstheme="minorHAnsi"/>
-                          <w:bCs/>
-                          <w:color w:val="E36C0A" w:themeColor="accent6" w:themeShade="BF"/>
+                          <w:rFonts w:ascii="Arial" w:hAnsi="Arial" w:cs="Arial"/>
+                          <w:b/>
+                          <w:bCs/>
                           <w:sz w:val="16"/>
                           <w:szCs w:val="16"/>
                         </w:rPr>
@@ -6286,9 +6242,9 @@
                       </w:r>
                       <w:r>
                         <w:rPr>
-                          <w:rFonts w:asciiTheme="minorHAnsi" w:hAnsiTheme="minorHAnsi" w:cstheme="minorHAnsi"/>
-                          <w:bCs/>
-                          <w:color w:val="E36C0A" w:themeColor="accent6" w:themeShade="BF"/>
+                          <w:rFonts w:ascii="Arial" w:hAnsi="Arial" w:cs="Arial"/>
+                          <w:b/>
+                          <w:bCs/>
                           <w:sz w:val="16"/>
                           <w:szCs w:val="16"/>
                         </w:rPr>
@@ -6517,22 +6473,22 @@
         <mc:AlternateContent>
           <mc:Choice Requires="wps">
             <w:drawing>
-              <wp:anchor distT="45720" distB="45720" distL="114300" distR="114300" simplePos="0" relativeHeight="251687936" behindDoc="1" locked="0" layoutInCell="1" allowOverlap="1" wp14:anchorId="09BF28A8" wp14:editId="2BF96A3D">
+              <wp:anchor distT="45720" distB="45720" distL="114300" distR="114300" simplePos="0" relativeHeight="251687936" behindDoc="1" locked="0" layoutInCell="1" allowOverlap="1" wp14:anchorId="09BF28A8" wp14:editId="0D8BC531">
                 <wp:simplePos x="0" y="0"/>
                 <wp:positionH relativeFrom="rightMargin">
-                  <wp:align>left</wp:align>
+                  <wp:posOffset>-190994</wp:posOffset>
                 </wp:positionH>
                 <wp:positionV relativeFrom="paragraph">
-                  <wp:posOffset>6350</wp:posOffset>
+                  <wp:posOffset>7546</wp:posOffset>
                 </wp:positionV>
-                <wp:extent cx="539750" cy="615950"/>
-                <wp:effectExtent l="0" t="0" r="0" b="0"/>
+                <wp:extent cx="816750" cy="615950"/>
+                <wp:effectExtent l="0" t="0" r="2540" b="0"/>
                 <wp:wrapThrough wrapText="bothSides">
                   <wp:wrapPolygon edited="0">
                     <wp:start x="0" y="0"/>
                     <wp:lineTo x="0" y="20709"/>
-                    <wp:lineTo x="20584" y="20709"/>
-                    <wp:lineTo x="20584" y="0"/>
+                    <wp:lineTo x="21163" y="20709"/>
+                    <wp:lineTo x="21163" y="0"/>
                     <wp:lineTo x="0" y="0"/>
                   </wp:wrapPolygon>
                 </wp:wrapThrough>
@@ -6549,7 +6505,7 @@
                       <wps:spPr bwMode="auto">
                         <a:xfrm>
                           <a:off x="0" y="0"/>
-                          <a:ext cx="539750" cy="615950"/>
+                          <a:ext cx="816750" cy="615950"/>
                         </a:xfrm>
                         <a:prstGeom prst="rect">
                           <a:avLst/>
@@ -6570,18 +6526,17 @@
                             <w:pPr>
                               <w:jc w:val="center"/>
                               <w:rPr>
-                                <w:rFonts w:asciiTheme="minorHAnsi" w:hAnsiTheme="minorHAnsi" w:cstheme="minorHAnsi"/>
-                                <w:bCs/>
-                                <w:color w:val="E36C0A" w:themeColor="accent6" w:themeShade="BF"/>
+                                <w:rFonts w:ascii="Arial" w:hAnsi="Arial" w:cs="Arial"/>
+                                <w:b/>
+                                <w:bCs/>
                                 <w:sz w:val="16"/>
                                 <w:szCs w:val="16"/>
                               </w:rPr>
                             </w:pPr>
                             <w:r>
                               <w:rPr>
-                                <w:rFonts w:ascii="Calibri" w:hAnsi="Calibri" w:cs="Calibri"/>
-                                <w:b/>
-                                <w:color w:val="000000" w:themeColor="text1"/>
+                                <w:rFonts w:ascii="Arial" w:hAnsi="Arial" w:cs="Arial"/>
+                                <w:b/>
                                 <w:sz w:val="16"/>
                                 <w:szCs w:val="16"/>
                                 <w:lang w:val="hu-HU" w:eastAsia="hu-HU"/>
@@ -6590,9 +6545,8 @@
                             </w:r>
                             <w:r>
                               <w:rPr>
-                                <w:rFonts w:ascii="Calibri" w:hAnsi="Calibri" w:cs="Calibri"/>
-                                <w:b/>
-                                <w:color w:val="000000" w:themeColor="text1"/>
+                                <w:rFonts w:ascii="Arial" w:hAnsi="Arial" w:cs="Arial"/>
+                                <w:b/>
                                 <w:sz w:val="16"/>
                                 <w:szCs w:val="16"/>
                                 <w:vertAlign w:val="superscript"/>
@@ -6602,9 +6556,9 @@
                             </w:r>
                             <w:r>
                               <w:rPr>
-                                <w:rFonts w:ascii="Calibri" w:hAnsi="Calibri" w:cs="Calibri"/>
-                                <w:bCs/>
-                                <w:color w:val="E36C0A" w:themeColor="accent6" w:themeShade="BF"/>
+                                <w:rFonts w:ascii="Arial" w:hAnsi="Arial" w:cs="Arial"/>
+                                <w:b/>
+                                <w:bCs/>
                                 <w:sz w:val="16"/>
                                 <w:szCs w:val="16"/>
                                 <w:lang w:val="hu-HU" w:eastAsia="hu-HU"/>
@@ -6613,9 +6567,9 @@
                             </w:r>
                             <w:r>
                               <w:rPr>
-                                <w:rFonts w:asciiTheme="minorHAnsi" w:hAnsiTheme="minorHAnsi" w:cstheme="minorHAnsi"/>
-                                <w:bCs/>
-                                <w:color w:val="E36C0A" w:themeColor="accent6" w:themeShade="BF"/>
+                                <w:rFonts w:ascii="Arial" w:hAnsi="Arial" w:cs="Arial"/>
+                                <w:b/>
+                                <w:bCs/>
                                 <w:sz w:val="16"/>
                                 <w:szCs w:val="16"/>
                               </w:rPr>
@@ -6623,39 +6577,29 @@
                             </w:r>
                             <w:r>
                               <w:rPr>
-                                <w:rFonts w:asciiTheme="minorHAnsi" w:hAnsiTheme="minorHAnsi" w:cstheme="minorHAnsi"/>
-                                <w:bCs/>
-                                <w:color w:val="E36C0A" w:themeColor="accent6" w:themeShade="BF"/>
+                                <w:rFonts w:ascii="Arial" w:hAnsi="Arial" w:cs="Arial"/>
+                                <w:b/>
+                                <w:bCs/>
                                 <w:sz w:val="16"/>
                                 <w:szCs w:val="16"/>
                               </w:rPr>
-                              <w:t>{</w:t>
-                            </w:r>
-                            <w:r>
-                              <w:rPr>
-                                <w:rFonts w:asciiTheme="minorHAnsi" w:hAnsiTheme="minorHAnsi" w:cstheme="minorHAnsi"/>
-                                <w:bCs/>
-                                <w:color w:val="E36C0A" w:themeColor="accent6" w:themeShade="BF"/>
+                              <w:t>{AC_HOSSZ</w:t>
+                            </w:r>
+                            <w:r>
+                              <w:rPr>
+                                <w:rFonts w:ascii="Arial" w:hAnsi="Arial" w:cs="Arial"/>
+                                <w:b/>
+                                <w:bCs/>
                                 <w:sz w:val="16"/>
                                 <w:szCs w:val="16"/>
                               </w:rPr>
-                              <w:t>AC_HOSSZ</w:t>
-                            </w:r>
-                            <w:r>
-                              <w:rPr>
-                                <w:rFonts w:asciiTheme="minorHAnsi" w:hAnsiTheme="minorHAnsi" w:cstheme="minorHAnsi"/>
-                                <w:bCs/>
-                                <w:color w:val="E36C0A" w:themeColor="accent6" w:themeShade="BF"/>
-                                <w:sz w:val="16"/>
-                                <w:szCs w:val="16"/>
-                              </w:rPr>
                               <w:t>}</w:t>
                             </w:r>
                             <w:r>
                               <w:rPr>
-                                <w:rFonts w:asciiTheme="minorHAnsi" w:hAnsiTheme="minorHAnsi" w:cstheme="minorHAnsi"/>
-                                <w:bCs/>
-                                <w:color w:val="E36C0A" w:themeColor="accent6" w:themeShade="BF"/>
+                                <w:rFonts w:ascii="Arial" w:hAnsi="Arial" w:cs="Arial"/>
+                                <w:b/>
+                                <w:bCs/>
                                 <w:sz w:val="16"/>
                                 <w:szCs w:val="16"/>
                               </w:rPr>
@@ -6681,25 +6625,24 @@
           </mc:Choice>
           <mc:Fallback>
             <w:pict>
-              <v:shape w14:anchorId="09BF28A8" id="Szövegdoboz 18" o:spid="_x0000_s1041" type="#_x0000_t202" style="position:absolute;margin-left:0;margin-top:.5pt;width:42.5pt;height:48.5pt;z-index:-251628544;visibility:visible;mso-wrap-style:square;mso-width-percent:0;mso-height-percent:0;mso-wrap-distance-left:9pt;mso-wrap-distance-top:3.6pt;mso-wrap-distance-right:9pt;mso-wrap-distance-bottom:3.6pt;mso-position-horizontal:left;mso-position-horizontal-relative:right-margin-area;mso-position-vertical:absolute;mso-position-vertical-relative:text;mso-width-percent:0;mso-height-percent:0;mso-width-relative:margin;mso-height-relative:margin;v-text-anchor:top" o:gfxdata="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" stroked="f">
+              <v:shape w14:anchorId="09BF28A8" id="Szövegdoboz 18" o:spid="_x0000_s1041" type="#_x0000_t202" style="position:absolute;margin-left:-15.05pt;margin-top:.6pt;width:64.3pt;height:48.5pt;z-index:-251628544;visibility:visible;mso-wrap-style:square;mso-width-percent:0;mso-height-percent:0;mso-wrap-distance-left:9pt;mso-wrap-distance-top:3.6pt;mso-wrap-distance-right:9pt;mso-wrap-distance-bottom:3.6pt;mso-position-horizontal:absolute;mso-position-horizontal-relative:right-margin-area;mso-position-vertical:absolute;mso-position-vertical-relative:text;mso-width-percent:0;mso-height-percent:0;mso-width-relative:margin;mso-height-relative:margin;v-text-anchor:top" o:gfxdata="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" stroked="f">
                 <v:textbox>
                   <w:txbxContent>
                     <w:p>
                       <w:pPr>
                         <w:jc w:val="center"/>
                         <w:rPr>
-                          <w:rFonts w:asciiTheme="minorHAnsi" w:hAnsiTheme="minorHAnsi" w:cstheme="minorHAnsi"/>
-                          <w:bCs/>
-                          <w:color w:val="E36C0A" w:themeColor="accent6" w:themeShade="BF"/>
+                          <w:rFonts w:ascii="Arial" w:hAnsi="Arial" w:cs="Arial"/>
+                          <w:b/>
+                          <w:bCs/>
                           <w:sz w:val="16"/>
                           <w:szCs w:val="16"/>
                         </w:rPr>
                       </w:pPr>
                       <w:r>
                         <w:rPr>
-                          <w:rFonts w:ascii="Calibri" w:hAnsi="Calibri" w:cs="Calibri"/>
-                          <w:b/>
-                          <w:color w:val="000000" w:themeColor="text1"/>
+                          <w:rFonts w:ascii="Arial" w:hAnsi="Arial" w:cs="Arial"/>
+                          <w:b/>
                           <w:sz w:val="16"/>
                           <w:szCs w:val="16"/>
                           <w:lang w:val="hu-HU" w:eastAsia="hu-HU"/>
@@ -6708,9 +6651,8 @@
                       </w:r>
                       <w:r>
                         <w:rPr>
-                          <w:rFonts w:ascii="Calibri" w:hAnsi="Calibri" w:cs="Calibri"/>
-                          <w:b/>
-                          <w:color w:val="000000" w:themeColor="text1"/>
+                          <w:rFonts w:ascii="Arial" w:hAnsi="Arial" w:cs="Arial"/>
+                          <w:b/>
                           <w:sz w:val="16"/>
                           <w:szCs w:val="16"/>
                           <w:vertAlign w:val="superscript"/>
@@ -6720,9 +6662,9 @@
                       </w:r>
                       <w:r>
                         <w:rPr>
-                          <w:rFonts w:ascii="Calibri" w:hAnsi="Calibri" w:cs="Calibri"/>
-                          <w:bCs/>
-                          <w:color w:val="E36C0A" w:themeColor="accent6" w:themeShade="BF"/>
+                          <w:rFonts w:ascii="Arial" w:hAnsi="Arial" w:cs="Arial"/>
+                          <w:b/>
+                          <w:bCs/>
                           <w:sz w:val="16"/>
                           <w:szCs w:val="16"/>
                           <w:lang w:val="hu-HU" w:eastAsia="hu-HU"/>
@@ -6731,9 +6673,9 @@
                       </w:r>
                       <w:r>
                         <w:rPr>
-                          <w:rFonts w:asciiTheme="minorHAnsi" w:hAnsiTheme="minorHAnsi" w:cstheme="minorHAnsi"/>
-                          <w:bCs/>
-                          <w:color w:val="E36C0A" w:themeColor="accent6" w:themeShade="BF"/>
+                          <w:rFonts w:ascii="Arial" w:hAnsi="Arial" w:cs="Arial"/>
+                          <w:b/>
+                          <w:bCs/>
                           <w:sz w:val="16"/>
                           <w:szCs w:val="16"/>
                         </w:rPr>
@@ -6741,39 +6683,29 @@
                       </w:r>
                       <w:r>
                         <w:rPr>
-                          <w:rFonts w:asciiTheme="minorHAnsi" w:hAnsiTheme="minorHAnsi" w:cstheme="minorHAnsi"/>
-                          <w:bCs/>
-                          <w:color w:val="E36C0A" w:themeColor="accent6" w:themeShade="BF"/>
+                          <w:rFonts w:ascii="Arial" w:hAnsi="Arial" w:cs="Arial"/>
+                          <w:b/>
+                          <w:bCs/>
                           <w:sz w:val="16"/>
                           <w:szCs w:val="16"/>
                         </w:rPr>
-                        <w:t>{</w:t>
-                      </w:r>
-                      <w:r>
-                        <w:rPr>
-                          <w:rFonts w:asciiTheme="minorHAnsi" w:hAnsiTheme="minorHAnsi" w:cstheme="minorHAnsi"/>
-                          <w:bCs/>
-                          <w:color w:val="E36C0A" w:themeColor="accent6" w:themeShade="BF"/>
+                        <w:t>{AC_HOSSZ</w:t>
+                      </w:r>
+                      <w:r>
+                        <w:rPr>
+                          <w:rFonts w:ascii="Arial" w:hAnsi="Arial" w:cs="Arial"/>
+                          <w:b/>
+                          <w:bCs/>
                           <w:sz w:val="16"/>
                           <w:szCs w:val="16"/>
                         </w:rPr>
-                        <w:t>AC_HOSSZ</w:t>
-                      </w:r>
-                      <w:r>
-                        <w:rPr>
-                          <w:rFonts w:asciiTheme="minorHAnsi" w:hAnsiTheme="minorHAnsi" w:cstheme="minorHAnsi"/>
-                          <w:bCs/>
-                          <w:color w:val="E36C0A" w:themeColor="accent6" w:themeShade="BF"/>
-                          <w:sz w:val="16"/>
-                          <w:szCs w:val="16"/>
-                        </w:rPr>
                         <w:t>}</w:t>
                       </w:r>
                       <w:r>
                         <w:rPr>
-                          <w:rFonts w:asciiTheme="minorHAnsi" w:hAnsiTheme="minorHAnsi" w:cstheme="minorHAnsi"/>
-                          <w:bCs/>
-                          <w:color w:val="E36C0A" w:themeColor="accent6" w:themeShade="BF"/>
+                          <w:rFonts w:ascii="Arial" w:hAnsi="Arial" w:cs="Arial"/>
+                          <w:b/>
+                          <w:bCs/>
                           <w:sz w:val="16"/>
                           <w:szCs w:val="16"/>
                         </w:rPr>
@@ -7066,7 +6998,7 @@
               </wp:anchor>
             </w:drawing>
           </mc:Choice>
-          <mc:Fallback>
+          <mc:Fallback xmlns:w16se="http://schemas.microsoft.com/office/word/2015/wordml/symex" xmlns:w16sdtdh="http://schemas.microsoft.com/office/word/2020/wordml/sdtdatahash" xmlns:w16="http://schemas.microsoft.com/office/word/2018/wordml" xmlns:w16cid="http://schemas.microsoft.com/office/word/2016/wordml/cid" xmlns:w16cex="http://schemas.microsoft.com/office/word/2018/wordml/cex" xmlns:am3d="http://schemas.microsoft.com/office/drawing/2017/model3d" xmlns:aink="http://schemas.microsoft.com/office/drawing/2016/ink" xmlns:cx8="http://schemas.microsoft.com/office/drawing/2016/5/14/chartex" xmlns:cx7="http://schemas.microsoft.com/office/drawing/2016/5/13/chartex" xmlns:cx6="http://schemas.microsoft.com/office/drawing/2016/5/12/chartex" xmlns:cx5="http://schemas.microsoft.com/office/drawing/2016/5/11/chartex" xmlns:cx4="http://schemas.microsoft.com/office/drawing/2016/5/10/chartex" xmlns:cx3="http://schemas.microsoft.com/office/drawing/2016/5/9/chartex" xmlns:cx2="http://schemas.microsoft.com/office/drawing/2015/10/21/chartex" xmlns:cx1="http://schemas.microsoft.com/office/drawing/2015/9/8/chartex" xmlns:cx="http://schemas.microsoft.com/office/drawing/2014/chartex">
             <w:pict>
               <v:shape w14:anchorId="44FE1668" id="_x0000_s1042" type="#_x0000_t202" style="position:absolute;margin-left:407.55pt;margin-top:.35pt;width:140.85pt;height:26.85pt;z-index:-251618304;visibility:visible;mso-wrap-style:square;mso-width-percent:0;mso-height-percent:0;mso-wrap-distance-left:9pt;mso-wrap-distance-top:3.6pt;mso-wrap-distance-right:9pt;mso-wrap-distance-bottom:3.6pt;mso-position-horizontal:absolute;mso-position-horizontal-relative:text;mso-position-vertical:absolute;mso-position-vertical-relative:text;mso-width-percent:0;mso-height-percent:0;mso-width-relative:margin;mso-height-relative:margin;v-text-anchor:top" o:gfxdata="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" stroked="f">
                 <v:textbox>
@@ -7167,7 +7099,7 @@
                     <pic:cNvPicPr/>
                   </pic:nvPicPr>
                   <pic:blipFill>
-                    <a:blip r:embed="rId31" cstate="print">
+                    <a:blip r:embed="rId33" cstate="print">
                       <a:extLst>
                         <a:ext uri="{28A0092B-C50C-407E-A947-70E740481C1C}">
                           <a14:useLocalDpi xmlns:a14="http://schemas.microsoft.com/office/drawing/2010/main" val="0"/>
@@ -7365,7 +7297,6 @@
                               <w:t xml:space="preserve">ALMÁSI GERGŐ </w:t>
                             </w:r>
                             <w:proofErr w:type="spellStart"/>
-                            <w:proofErr w:type="gramStart"/>
                             <w:r>
                               <w:rPr>
                                 <w:rFonts w:ascii="Arial" w:hAnsi="Arial" w:cs="Arial"/>
@@ -7378,7 +7309,6 @@
                               <w:t>okl.villamosmérnök</w:t>
                             </w:r>
                             <w:proofErr w:type="spellEnd"/>
-                            <w:proofErr w:type="gramEnd"/>
                             <w:r>
                               <w:rPr>
                                 <w:rFonts w:ascii="Arial" w:hAnsi="Arial" w:cs="Arial"/>
@@ -7408,7 +7338,7 @@
               </wp:anchor>
             </w:drawing>
           </mc:Choice>
-          <mc:Fallback>
+          <mc:Fallback xmlns:w16se="http://schemas.microsoft.com/office/word/2015/wordml/symex" xmlns:w16sdtdh="http://schemas.microsoft.com/office/word/2020/wordml/sdtdatahash" xmlns:w16="http://schemas.microsoft.com/office/word/2018/wordml" xmlns:w16cid="http://schemas.microsoft.com/office/word/2016/wordml/cid" xmlns:w16cex="http://schemas.microsoft.com/office/word/2018/wordml/cex" xmlns:am3d="http://schemas.microsoft.com/office/drawing/2017/model3d" xmlns:aink="http://schemas.microsoft.com/office/drawing/2016/ink" xmlns:cx8="http://schemas.microsoft.com/office/drawing/2016/5/14/chartex" xmlns:cx7="http://schemas.microsoft.com/office/drawing/2016/5/13/chartex" xmlns:cx6="http://schemas.microsoft.com/office/drawing/2016/5/12/chartex" xmlns:cx5="http://schemas.microsoft.com/office/drawing/2016/5/11/chartex" xmlns:cx4="http://schemas.microsoft.com/office/drawing/2016/5/10/chartex" xmlns:cx3="http://schemas.microsoft.com/office/drawing/2016/5/9/chartex" xmlns:cx2="http://schemas.microsoft.com/office/drawing/2015/10/21/chartex" xmlns:cx1="http://schemas.microsoft.com/office/drawing/2015/9/8/chartex" xmlns:cx="http://schemas.microsoft.com/office/drawing/2014/chartex">
             <w:pict>
               <v:shape w14:anchorId="1CE257D5" id="_x0000_s1043" type="#_x0000_t202" style="position:absolute;left:0;text-align:left;margin-left:530.1pt;margin-top:36.4pt;width:224.9pt;height:20.25pt;z-index:251694080;visibility:visible;mso-wrap-style:square;mso-width-percent:0;mso-height-percent:0;mso-wrap-distance-left:9pt;mso-wrap-distance-top:3.6pt;mso-wrap-distance-right:9pt;mso-wrap-distance-bottom:3.6pt;mso-position-horizontal:absolute;mso-position-horizontal-relative:text;mso-position-vertical:absolute;mso-position-vertical-relative:text;mso-width-percent:0;mso-height-percent:0;mso-width-relative:margin;mso-height-relative:margin;v-text-anchor:top" o:gfxdata="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" stroked="f">
                 <v:textbox>
@@ -7528,7 +7458,6 @@
                                 <w:rFonts w:ascii="Arial" w:hAnsi="Arial" w:cs="Arial"/>
                                 <w:b/>
                                 <w:bCs/>
-                                <w:color w:val="1F497D" w:themeColor="text2"/>
                                 <w:sz w:val="16"/>
                                 <w:szCs w:val="16"/>
                               </w:rPr>
@@ -7538,7 +7467,6 @@
                                 <w:rFonts w:ascii="Arial" w:hAnsi="Arial" w:cs="Arial"/>
                                 <w:b/>
                                 <w:bCs/>
-                                <w:color w:val="000000" w:themeColor="text1"/>
                                 <w:sz w:val="16"/>
                                 <w:szCs w:val="16"/>
                               </w:rPr>
@@ -7549,7 +7477,6 @@
                                 <w:rFonts w:ascii="Arial" w:hAnsi="Arial" w:cs="Arial"/>
                                 <w:b/>
                                 <w:bCs/>
-                                <w:color w:val="E36C0A" w:themeColor="accent6" w:themeShade="BF"/>
                                 <w:sz w:val="16"/>
                                 <w:szCs w:val="16"/>
                               </w:rPr>
@@ -7584,7 +7511,6 @@
                           <w:rFonts w:ascii="Arial" w:hAnsi="Arial" w:cs="Arial"/>
                           <w:b/>
                           <w:bCs/>
-                          <w:color w:val="1F497D" w:themeColor="text2"/>
                           <w:sz w:val="16"/>
                           <w:szCs w:val="16"/>
                         </w:rPr>
@@ -7594,7 +7520,6 @@
                           <w:rFonts w:ascii="Arial" w:hAnsi="Arial" w:cs="Arial"/>
                           <w:b/>
                           <w:bCs/>
-                          <w:color w:val="000000" w:themeColor="text1"/>
                           <w:sz w:val="16"/>
                           <w:szCs w:val="16"/>
                         </w:rPr>
@@ -7605,7 +7530,6 @@
                           <w:rFonts w:ascii="Arial" w:hAnsi="Arial" w:cs="Arial"/>
                           <w:b/>
                           <w:bCs/>
-                          <w:color w:val="E36C0A" w:themeColor="accent6" w:themeShade="BF"/>
                           <w:sz w:val="16"/>
                           <w:szCs w:val="16"/>
                         </w:rPr>
@@ -7630,8 +7554,46 @@
 </w:document>
 </file>
 
+<file path=word/endnotes.xml><?xml version="1.0" encoding="utf-8"?>
+<w:endnotes xmlns:wpc="http://schemas.microsoft.com/office/word/2010/wordprocessingCanvas" xmlns:mc="http://schemas.openxmlformats.org/markup-compatibility/2006" xmlns:o="urn:schemas-microsoft-com:office:office" xmlns:r="http://schemas.openxmlformats.org/officeDocument/2006/relationships" xmlns:m="http://schemas.openxmlformats.org/officeDocument/2006/math" xmlns:v="urn:schemas-microsoft-com:vml" xmlns:wp14="http://schemas.microsoft.com/office/word/2010/wordprocessingDrawing" xmlns:wp="http://schemas.openxmlformats.org/drawingml/2006/wordprocessingDrawing" xmlns:w10="urn:schemas-microsoft-com:office:word" xmlns:w="http://schemas.openxmlformats.org/wordprocessingml/2006/main" xmlns:w14="http://schemas.microsoft.com/office/word/2010/wordml" xmlns:w15="http://schemas.microsoft.com/office/word/2012/wordml" xmlns:wpg="http://schemas.microsoft.com/office/word/2010/wordprocessingGroup" xmlns:wpi="http://schemas.microsoft.com/office/word/2010/wordprocessingInk" xmlns:wne="http://schemas.microsoft.com/office/word/2006/wordml" xmlns:wps="http://schemas.microsoft.com/office/word/2010/wordprocessingShape" mc:Ignorable="w14 w15 wp14">
+  <w:endnote w:type="separator" w:id="-1">
+    <w:p>
+      <w:r>
+        <w:separator/>
+      </w:r>
+    </w:p>
+  </w:endnote>
+  <w:endnote w:type="continuationSeparator" w:id="0">
+    <w:p>
+      <w:r>
+        <w:continuationSeparator/>
+      </w:r>
+    </w:p>
+  </w:endnote>
+</w:endnotes>
+</file>
+
+<file path=word/footnotes.xml><?xml version="1.0" encoding="utf-8"?>
+<w:footnotes xmlns:wpc="http://schemas.microsoft.com/office/word/2010/wordprocessingCanvas" xmlns:mc="http://schemas.openxmlformats.org/markup-compatibility/2006" xmlns:o="urn:schemas-microsoft-com:office:office" xmlns:r="http://schemas.openxmlformats.org/officeDocument/2006/relationships" xmlns:m="http://schemas.openxmlformats.org/officeDocument/2006/math" xmlns:v="urn:schemas-microsoft-com:vml" xmlns:wp14="http://schemas.microsoft.com/office/word/2010/wordprocessingDrawing" xmlns:wp="http://schemas.openxmlformats.org/drawingml/2006/wordprocessingDrawing" xmlns:w10="urn:schemas-microsoft-com:office:word" xmlns:w="http://schemas.openxmlformats.org/wordprocessingml/2006/main" xmlns:w14="http://schemas.microsoft.com/office/word/2010/wordml" xmlns:w15="http://schemas.microsoft.com/office/word/2012/wordml" xmlns:wpg="http://schemas.microsoft.com/office/word/2010/wordprocessingGroup" xmlns:wpi="http://schemas.microsoft.com/office/word/2010/wordprocessingInk" xmlns:wne="http://schemas.microsoft.com/office/word/2006/wordml" xmlns:wps="http://schemas.microsoft.com/office/word/2010/wordprocessingShape" mc:Ignorable="w14 w15 wp14">
+  <w:footnote w:type="separator" w:id="-1">
+    <w:p>
+      <w:r>
+        <w:separator/>
+      </w:r>
+    </w:p>
+  </w:footnote>
+  <w:footnote w:type="continuationSeparator" w:id="0">
+    <w:p>
+      <w:r>
+        <w:continuationSeparator/>
+      </w:r>
+    </w:p>
+  </w:footnote>
+</w:footnotes>
+</file>
+
 <file path=word/numbering.xml><?xml version="1.0" encoding="utf-8"?>
-<w:numbering xmlns:wpc="http://schemas.microsoft.com/office/word/2010/wordprocessingCanvas" xmlns:cx="http://schemas.microsoft.com/office/drawing/2014/chartex" xmlns:cx1="http://schemas.microsoft.com/office/drawing/2015/9/8/chartex" xmlns:cx2="http://schemas.microsoft.com/office/drawing/2015/10/21/chartex" xmlns:cx3="http://schemas.microsoft.com/office/drawing/2016/5/9/chartex" xmlns:cx4="http://schemas.microsoft.com/office/drawing/2016/5/10/chartex" xmlns:cx5="http://schemas.microsoft.com/office/drawing/2016/5/11/chartex" xmlns:cx6="http://schemas.microsoft.com/office/drawing/2016/5/12/chartex" xmlns:cx7="http://schemas.microsoft.com/office/drawing/2016/5/13/chartex" xmlns:cx8="http://schemas.microsoft.com/office/drawing/2016/5/14/chartex" xmlns:mc="http://schemas.openxmlformats.org/markup-compatibility/2006" xmlns:aink="http://schemas.microsoft.com/office/drawing/2016/ink" xmlns:am3d="http://schemas.microsoft.com/office/drawing/2017/model3d" xmlns:o="urn:schemas-microsoft-com:office:office" xmlns:r="http://schemas.openxmlformats.org/officeDocument/2006/relationships" xmlns:m="http://schemas.openxmlformats.org/officeDocument/2006/math" xmlns:v="urn:schemas-microsoft-com:vml" xmlns:wp14="http://schemas.microsoft.com/office/word/2010/wordprocessingDrawing" xmlns:wp="http://schemas.openxmlformats.org/drawingml/2006/wordprocessingDrawing" xmlns:w10="urn:schemas-microsoft-com:office:word" xmlns:w="http://schemas.openxmlformats.org/wordprocessingml/2006/main" xmlns:w14="http://schemas.microsoft.com/office/word/2010/wordml" xmlns:w15="http://schemas.microsoft.com/office/word/2012/wordml" xmlns:w16cex="http://schemas.microsoft.com/office/word/2018/wordml/cex" xmlns:w16cid="http://schemas.microsoft.com/office/word/2016/wordml/cid" xmlns:w16="http://schemas.microsoft.com/office/word/2018/wordml" xmlns:w16sdtdh="http://schemas.microsoft.com/office/word/2020/wordml/sdtdatahash" xmlns:w16se="http://schemas.microsoft.com/office/word/2015/wordml/symex" xmlns:wpg="http://schemas.microsoft.com/office/word/2010/wordprocessingGroup" xmlns:wpi="http://schemas.microsoft.com/office/word/2010/wordprocessingInk" xmlns:wne="http://schemas.microsoft.com/office/word/2006/wordml" xmlns:wps="http://schemas.microsoft.com/office/word/2010/wordprocessingShape" mc:Ignorable="w14 w15 w16se w16cid w16 w16cex w16sdtdh wp14">
+<w:numbering xmlns:wpc="http://schemas.microsoft.com/office/word/2010/wordprocessingCanvas" xmlns:mc="http://schemas.openxmlformats.org/markup-compatibility/2006" xmlns:o="urn:schemas-microsoft-com:office:office" xmlns:r="http://schemas.openxmlformats.org/officeDocument/2006/relationships" xmlns:m="http://schemas.openxmlformats.org/officeDocument/2006/math" xmlns:v="urn:schemas-microsoft-com:vml" xmlns:wp14="http://schemas.microsoft.com/office/word/2010/wordprocessingDrawing" xmlns:wp="http://schemas.openxmlformats.org/drawingml/2006/wordprocessingDrawing" xmlns:w10="urn:schemas-microsoft-com:office:word" xmlns:w="http://schemas.openxmlformats.org/wordprocessingml/2006/main" xmlns:w14="http://schemas.microsoft.com/office/word/2010/wordml" xmlns:w15="http://schemas.microsoft.com/office/word/2012/wordml" xmlns:wpg="http://schemas.microsoft.com/office/word/2010/wordprocessingGroup" xmlns:wpi="http://schemas.microsoft.com/office/word/2010/wordprocessingInk" xmlns:wne="http://schemas.microsoft.com/office/word/2006/wordml" xmlns:wps="http://schemas.microsoft.com/office/word/2010/wordprocessingShape" mc:Ignorable="w14 w15 wp14">
   <w:abstractNum w:abstractNumId="0" w15:restartNumberingAfterBreak="0">
     <w:nsid w:val="63533B50"/>
     <w:multiLevelType w:val="multilevel"/>
@@ -7761,7 +7723,7 @@
 </file>
 
 <file path=word/styles.xml><?xml version="1.0" encoding="utf-8"?>
-<w:styles xmlns:mc="http://schemas.openxmlformats.org/markup-compatibility/2006" xmlns:r="http://schemas.openxmlformats.org/officeDocument/2006/relationships" xmlns:w="http://schemas.openxmlformats.org/wordprocessingml/2006/main" xmlns:w14="http://schemas.microsoft.com/office/word/2010/wordml" xmlns:w15="http://schemas.microsoft.com/office/word/2012/wordml" xmlns:w16cex="http://schemas.microsoft.com/office/word/2018/wordml/cex" xmlns:w16cid="http://schemas.microsoft.com/office/word/2016/wordml/cid" xmlns:w16="http://schemas.microsoft.com/office/word/2018/wordml" xmlns:w16sdtdh="http://schemas.microsoft.com/office/word/2020/wordml/sdtdatahash" xmlns:w16se="http://schemas.microsoft.com/office/word/2015/wordml/symex" mc:Ignorable="w14 w15 w16se w16cid w16 w16cex w16sdtdh">
+<w:styles xmlns:mc="http://schemas.openxmlformats.org/markup-compatibility/2006" xmlns:r="http://schemas.openxmlformats.org/officeDocument/2006/relationships" xmlns:w="http://schemas.openxmlformats.org/wordprocessingml/2006/main" xmlns:w14="http://schemas.microsoft.com/office/word/2010/wordml" xmlns:w15="http://schemas.microsoft.com/office/word/2012/wordml" mc:Ignorable="w14 w15">
   <w:docDefaults>
     <w:rPrDefault>
       <w:rPr>
@@ -7771,7 +7733,7 @@
     </w:rPrDefault>
     <w:pPrDefault/>
   </w:docDefaults>
-  <w:latentStyles w:defLockedState="0" w:defUIPriority="99" w:defSemiHidden="0" w:defUnhideWhenUsed="0" w:defQFormat="0" w:count="376">
+  <w:latentStyles w:defLockedState="0" w:defUIPriority="99" w:defSemiHidden="0" w:defUnhideWhenUsed="0" w:defQFormat="0" w:count="371">
     <w:lsdException w:name="Normal" w:uiPriority="0" w:qFormat="1"/>
     <w:lsdException w:name="heading 1" w:uiPriority="9" w:qFormat="1"/>
     <w:lsdException w:name="heading 2" w:semiHidden="1" w:uiPriority="9" w:unhideWhenUsed="1" w:qFormat="1"/>
@@ -7877,6 +7839,7 @@
     <w:lsdException w:name="HTML Sample" w:semiHidden="1" w:unhideWhenUsed="1"/>
     <w:lsdException w:name="HTML Typewriter" w:semiHidden="1" w:unhideWhenUsed="1"/>
     <w:lsdException w:name="HTML Variable" w:semiHidden="1" w:unhideWhenUsed="1"/>
+    <w:lsdException w:name="Normal Table" w:semiHidden="1" w:unhideWhenUsed="1"/>
     <w:lsdException w:name="annotation subject" w:semiHidden="1" w:unhideWhenUsed="1"/>
     <w:lsdException w:name="No List" w:semiHidden="1" w:unhideWhenUsed="1"/>
     <w:lsdException w:name="Outline List 1" w:semiHidden="1" w:unhideWhenUsed="1"/>
@@ -7919,8 +7882,11 @@
     <w:lsdException w:name="Table Contemporary" w:semiHidden="1" w:unhideWhenUsed="1"/>
     <w:lsdException w:name="Table Elegant" w:semiHidden="1" w:unhideWhenUsed="1"/>
     <w:lsdException w:name="Table Professional" w:semiHidden="1" w:unhideWhenUsed="1"/>
+    <w:lsdException w:name="Table Subtle 1" w:semiHidden="1" w:unhideWhenUsed="1"/>
     <w:lsdException w:name="Table Subtle 2" w:semiHidden="1" w:unhideWhenUsed="1"/>
     <w:lsdException w:name="Table Web 1" w:semiHidden="1" w:unhideWhenUsed="1"/>
+    <w:lsdException w:name="Table Web 2" w:semiHidden="1" w:unhideWhenUsed="1"/>
+    <w:lsdException w:name="Table Web 3" w:semiHidden="1" w:unhideWhenUsed="1"/>
     <w:lsdException w:name="Balloon Text" w:semiHidden="1" w:unhideWhenUsed="1"/>
     <w:lsdException w:name="Table Grid" w:uiPriority="59"/>
     <w:lsdException w:name="Table Theme" w:semiHidden="1" w:unhideWhenUsed="1"/>
@@ -8139,11 +8105,6 @@
     <w:lsdException w:name="List Table 5 Dark Accent 6" w:uiPriority="50"/>
     <w:lsdException w:name="List Table 6 Colorful Accent 6" w:uiPriority="51"/>
     <w:lsdException w:name="List Table 7 Colorful Accent 6" w:uiPriority="52"/>
-    <w:lsdException w:name="Mention" w:semiHidden="1" w:unhideWhenUsed="1"/>
-    <w:lsdException w:name="Smart Hyperlink" w:semiHidden="1" w:unhideWhenUsed="1"/>
-    <w:lsdException w:name="Hashtag" w:semiHidden="1" w:unhideWhenUsed="1"/>
-    <w:lsdException w:name="Unresolved Mention" w:semiHidden="1" w:unhideWhenUsed="1"/>
-    <w:lsdException w:name="Smart Link" w:semiHidden="1" w:unhideWhenUsed="1"/>
   </w:latentStyles>
   <w:style w:type="paragraph" w:default="1" w:styleId="Norml">
     <w:name w:val="Normal"/>
@@ -8541,6 +8502,48 @@
       <w:szCs w:val="22"/>
     </w:rPr>
   </w:style>
+  <w:style w:type="paragraph" w:styleId="lfej">
+    <w:name w:val="header"/>
+    <w:basedOn w:val="Norml"/>
+    <w:link w:val="lfejChar"/>
+    <w:uiPriority w:val="99"/>
+    <w:unhideWhenUsed/>
+    <w:rsid w:val="00E805C9"/>
+    <w:pPr>
+      <w:tabs>
+        <w:tab w:val="center" w:pos="4536"/>
+        <w:tab w:val="right" w:pos="9072"/>
+      </w:tabs>
+    </w:pPr>
+  </w:style>
+  <w:style w:type="character" w:customStyle="1" w:styleId="lfejChar">
+    <w:name w:val="Élőfej Char"/>
+    <w:basedOn w:val="Bekezdsalapbettpusa"/>
+    <w:link w:val="lfej"/>
+    <w:uiPriority w:val="99"/>
+    <w:rsid w:val="00E805C9"/>
+  </w:style>
+  <w:style w:type="paragraph" w:styleId="llb">
+    <w:name w:val="footer"/>
+    <w:basedOn w:val="Norml"/>
+    <w:link w:val="llbChar"/>
+    <w:uiPriority w:val="99"/>
+    <w:unhideWhenUsed/>
+    <w:rsid w:val="00E805C9"/>
+    <w:pPr>
+      <w:tabs>
+        <w:tab w:val="center" w:pos="4536"/>
+        <w:tab w:val="right" w:pos="9072"/>
+      </w:tabs>
+    </w:pPr>
+  </w:style>
+  <w:style w:type="character" w:customStyle="1" w:styleId="llbChar">
+    <w:name w:val="Élőláb Char"/>
+    <w:basedOn w:val="Bekezdsalapbettpusa"/>
+    <w:link w:val="llb"/>
+    <w:uiPriority w:val="99"/>
+    <w:rsid w:val="00E805C9"/>
+  </w:style>
 </w:styles>
 </file>
 

</xml_diff>